<commit_message>
Primera parte - punto 4 - Texto corregigo
</commit_message>
<xml_diff>
--- a/TP1- Ing SW-primera parte.docx
+++ b/TP1- Ing SW-primera parte.docx
@@ -20,47 +20,7 @@
           <w:sz w:val="20"/>
           <w:szCs w:val="20"/>
         </w:rPr>
-        <w:t xml:space="preserve">Trabajo </w:t>
-      </w:r>
-      <w:proofErr w:type="spellStart"/>
-      <w:r>
-        <w:rPr>
-          <w:rFonts w:ascii="Arial" w:hAnsi="Arial" w:cs="Arial"/>
-          <w:b/>
-          <w:sz w:val="20"/>
-          <w:szCs w:val="20"/>
-        </w:rPr>
-        <w:t>Proctico</w:t>
-      </w:r>
-      <w:proofErr w:type="spellEnd"/>
-      <w:r>
-        <w:rPr>
-          <w:rFonts w:ascii="Arial" w:hAnsi="Arial" w:cs="Arial"/>
-          <w:b/>
-          <w:sz w:val="20"/>
-          <w:szCs w:val="20"/>
-        </w:rPr>
-        <w:t xml:space="preserve"> Nro. 1 – </w:t>
-      </w:r>
-      <w:proofErr w:type="spellStart"/>
-      <w:r>
-        <w:rPr>
-          <w:rFonts w:ascii="Arial" w:hAnsi="Arial" w:cs="Arial"/>
-          <w:b/>
-          <w:sz w:val="20"/>
-          <w:szCs w:val="20"/>
-        </w:rPr>
-        <w:t>pimera</w:t>
-      </w:r>
-      <w:proofErr w:type="spellEnd"/>
-      <w:r>
-        <w:rPr>
-          <w:rFonts w:ascii="Arial" w:hAnsi="Arial" w:cs="Arial"/>
-          <w:b/>
-          <w:sz w:val="20"/>
-          <w:szCs w:val="20"/>
-        </w:rPr>
-        <w:t xml:space="preserve"> parte:</w:t>
+        <w:t>Trabajo Proctico Nro. 1 – pimera parte:</w:t>
       </w:r>
     </w:p>
     <w:p>
@@ -135,10 +95,7 @@
         <w:t xml:space="preserve">Premisas: </w:t>
       </w:r>
       <w:r>
-        <w:t>Analizar el sistema desarrollado por los alumnos por otra materia de la carrera. El desarrollo de este prá</w:t>
-      </w:r>
-      <w:r>
-        <w:t xml:space="preserve">ctico sirve como base para el resto del cursado de la materia. </w:t>
+        <w:t xml:space="preserve">Analizar el sistema desarrollado por los alumnos por otra materia de la carrera. El desarrollo de este práctico sirve como base para el resto del cursado de la materia. </w:t>
       </w:r>
     </w:p>
     <w:p>
@@ -198,10 +155,7 @@
         <w:spacing w:before="28" w:after="28"/>
       </w:pPr>
       <w:r>
-        <w:t xml:space="preserve">Adjuntar en todos los puntos la </w:t>
-      </w:r>
-      <w:r>
-        <w:t>evidencia que demuestre lo analizados (fotocopia de referencia).</w:t>
+        <w:t>Adjuntar en todos los puntos la evidencia que demuestre lo analizados (fotocopia de referencia).</w:t>
       </w:r>
     </w:p>
     <w:p>
@@ -249,13 +203,7 @@
         <w:rPr>
           <w:i/>
         </w:rPr>
-        <w:t xml:space="preserve">Las Lecciones Aprendidas son aspectos o experiencias </w:t>
-      </w:r>
-      <w:r>
-        <w:rPr>
-          <w:i/>
-        </w:rPr>
-        <w:t xml:space="preserve">observadas durante la realización de los trabajos prácticos que puedan ser tenidas en cuenta en trabajos prácticos futuros y los años siguientes, para las otras camadas que cursen la materia </w:t>
+        <w:t xml:space="preserve">Las Lecciones Aprendidas son aspectos o experiencias observadas durante la realización de los trabajos prácticos que puedan ser tenidas en cuenta en trabajos prácticos futuros y los años siguientes, para las otras camadas que cursen la materia </w:t>
       </w:r>
     </w:p>
     <w:p>
@@ -271,13 +219,7 @@
         <w:rPr>
           <w:i/>
         </w:rPr>
-        <w:t>Las lecciones aprendidas permitirán mantener una gestión del con</w:t>
-      </w:r>
-      <w:r>
-        <w:rPr>
-          <w:i/>
-        </w:rPr>
-        <w:t xml:space="preserve">ocimiento de los trabajos prácticos y de los contenidos de la materia, que facilitarán la repetición de éxitos y evitan la repetición de desaciertos en los desarrollos de las prácticas. </w:t>
+        <w:t xml:space="preserve">Las lecciones aprendidas permitirán mantener una gestión del conocimiento de los trabajos prácticos y de los contenidos de la materia, que facilitarán la repetición de éxitos y evitan la repetición de desaciertos en los desarrollos de las prácticas. </w:t>
       </w:r>
     </w:p>
     <w:p>
@@ -293,30 +235,18 @@
         <w:rPr>
           <w:i/>
         </w:rPr>
-        <w:t>La base de conocimiento almacenará las lecciones aprendidas y las sol</w:t>
-      </w:r>
+        <w:t xml:space="preserve">La base de conocimiento almacenará las lecciones aprendidas y las soluciones aplicadas, asegurando la consistencia y control de la información la práctica de la materia, pudiendo ser reutilizada por los alumnos de diferentes años. </w:t>
+      </w:r>
+    </w:p>
+    <w:p>
+      <w:pPr>
+        <w:spacing w:before="28" w:after="28"/>
+      </w:pPr>
       <w:r>
         <w:rPr>
           <w:i/>
         </w:rPr>
-        <w:t xml:space="preserve">uciones aplicadas, asegurando la consistencia y control de la información la práctica de la materia, pudiendo ser reutilizada por los alumnos de diferentes años. </w:t>
-      </w:r>
-    </w:p>
-    <w:p>
-      <w:pPr>
-        <w:spacing w:before="28" w:after="28"/>
-      </w:pPr>
-      <w:r>
-        <w:rPr>
-          <w:i/>
-        </w:rPr>
-        <w:t>La experiencia adquirida pueden ser clasificadas de acuerdo a los intereses de los diferentes</w:t>
-      </w:r>
-      <w:r>
-        <w:rPr>
-          <w:i/>
-        </w:rPr>
-        <w:t xml:space="preserve"> equipos de trabajo en la materia, tales como: </w:t>
+        <w:t xml:space="preserve">La experiencia adquirida pueden ser clasificadas de acuerdo a los intereses de los diferentes equipos de trabajo en la materia, tales como: </w:t>
       </w:r>
     </w:p>
     <w:p>
@@ -409,19 +339,11 @@
         </w:numPr>
         <w:spacing w:before="28" w:after="28"/>
       </w:pPr>
-      <w:proofErr w:type="spellStart"/>
       <w:r>
         <w:rPr>
           <w:i/>
         </w:rPr>
-        <w:t>Informacion</w:t>
-      </w:r>
-      <w:proofErr w:type="spellEnd"/>
-      <w:r>
-        <w:rPr>
-          <w:i/>
-        </w:rPr>
-        <w:t xml:space="preserve"> de las lecciones aprendidas en los equipos de trabajo</w:t>
+        <w:t>Informacion de las lecciones aprendidas en los equipos de trabajo</w:t>
       </w:r>
     </w:p>
     <w:p>
@@ -437,13 +359,7 @@
         <w:rPr>
           <w:i/>
         </w:rPr>
-        <w:t>Información sobre defectos técnicos y com</w:t>
-      </w:r>
-      <w:r>
-        <w:rPr>
-          <w:i/>
-        </w:rPr>
-        <w:t>o se han solucionado</w:t>
+        <w:t>Información sobre defectos técnicos y como se han solucionado</w:t>
       </w:r>
     </w:p>
     <w:p>
@@ -542,10 +458,7 @@
         <w:spacing w:before="28" w:after="28"/>
       </w:pPr>
       <w:r>
-        <w:t>Identificar y analizar el</w:t>
-      </w:r>
-      <w:r>
-        <w:t xml:space="preserve"> ciclo de vida desarrollado e implementar los entregables o productos de trabajo desarrollados, finales e intermedios </w:t>
+        <w:t xml:space="preserve">Identificar y analizar el ciclo de vida desarrollado e implementar los entregables o productos de trabajo desarrollados, finales e intermedios </w:t>
       </w:r>
       <w:proofErr w:type="gramStart"/>
       <w:r>
@@ -553,10 +466,7 @@
       </w:r>
       <w:proofErr w:type="gramEnd"/>
       <w:r>
-        <w:t xml:space="preserve"> indicando los existentes, los incompletos y lo no desarrollado) indicando del total a hacer cuanto fue el cumplimiento en porcent</w:t>
-      </w:r>
-      <w:r>
-        <w:t>aje.</w:t>
+        <w:t xml:space="preserve"> indicando los existentes, los incompletos y lo no desarrollado) indicando del total a hacer cuanto fue el cumplimiento en porcentaje.</w:t>
       </w:r>
     </w:p>
     <w:p>
@@ -584,12 +494,6 @@
         <w:gridCol w:w="3376"/>
       </w:tblGrid>
       <w:tr>
-        <w:tblPrEx>
-          <w:tblCellMar>
-            <w:top w:w="0" w:type="dxa"/>
-            <w:bottom w:w="0" w:type="dxa"/>
-          </w:tblCellMar>
-        </w:tblPrEx>
         <w:tc>
           <w:tcPr>
             <w:tcW w:w="4677" w:type="dxa"/>
@@ -664,12 +568,6 @@
         </w:tc>
       </w:tr>
       <w:tr>
-        <w:tblPrEx>
-          <w:tblCellMar>
-            <w:top w:w="0" w:type="dxa"/>
-            <w:bottom w:w="0" w:type="dxa"/>
-          </w:tblCellMar>
-        </w:tblPrEx>
         <w:tc>
           <w:tcPr>
             <w:tcW w:w="4677" w:type="dxa"/>
@@ -799,12 +697,6 @@
         </w:tc>
       </w:tr>
       <w:tr>
-        <w:tblPrEx>
-          <w:tblCellMar>
-            <w:top w:w="0" w:type="dxa"/>
-            <w:bottom w:w="0" w:type="dxa"/>
-          </w:tblCellMar>
-        </w:tblPrEx>
         <w:tc>
           <w:tcPr>
             <w:tcW w:w="4677" w:type="dxa"/>
@@ -944,12 +836,6 @@
         </w:tc>
       </w:tr>
       <w:tr>
-        <w:tblPrEx>
-          <w:tblCellMar>
-            <w:top w:w="0" w:type="dxa"/>
-            <w:bottom w:w="0" w:type="dxa"/>
-          </w:tblCellMar>
-        </w:tblPrEx>
         <w:tc>
           <w:tcPr>
             <w:tcW w:w="4677" w:type="dxa"/>
@@ -1008,10 +894,7 @@
           </w:p>
           <w:p>
             <w:r>
-              <w:t xml:space="preserve">       </w:t>
-            </w:r>
-            <w:r>
-              <w:t xml:space="preserve">Elaboración de diagrama de clases </w:t>
+              <w:t xml:space="preserve">       Elaboración de diagrama de clases </w:t>
             </w:r>
           </w:p>
           <w:p>
@@ -1049,18 +932,7 @@
           </w:p>
           <w:p>
             <w:r>
-              <w:t xml:space="preserve">      </w:t>
-            </w:r>
-            <w:r>
-              <w:t xml:space="preserve">Armar </w:t>
-            </w:r>
-            <w:proofErr w:type="spellStart"/>
-            <w:r>
-              <w:t>framework</w:t>
-            </w:r>
-            <w:proofErr w:type="spellEnd"/>
-            <w:r>
-              <w:t xml:space="preserve"> de persistencia </w:t>
+              <w:t xml:space="preserve">      Armar framework de persistencia </w:t>
             </w:r>
           </w:p>
           <w:p/>
@@ -1113,10 +985,7 @@
           </w:p>
           <w:p>
             <w:r>
-              <w:t xml:space="preserve">      Pru</w:t>
-            </w:r>
-            <w:r>
-              <w:t>eba Modulares</w:t>
+              <w:t xml:space="preserve">      Prueba Modulares</w:t>
             </w:r>
           </w:p>
           <w:p>
@@ -1168,10 +1037,7 @@
           </w:p>
           <w:p>
             <w:r>
-              <w:t xml:space="preserve">      </w:t>
-            </w:r>
-            <w:r>
-              <w:t xml:space="preserve">Mantenimiento preventivo </w:t>
+              <w:t xml:space="preserve">      Mantenimiento preventivo </w:t>
             </w:r>
           </w:p>
           <w:p>
@@ -1393,15 +1259,7 @@
               <w:spacing w:before="28" w:after="28"/>
             </w:pPr>
             <w:r>
-              <w:t>.</w:t>
-            </w:r>
-            <w:proofErr w:type="spellStart"/>
-            <w:r>
-              <w:t>jar</w:t>
-            </w:r>
-            <w:proofErr w:type="spellEnd"/>
-            <w:r>
-              <w:t xml:space="preserve"> del proyecto</w:t>
+              <w:t>.jar del proyecto</w:t>
             </w:r>
           </w:p>
           <w:p>
@@ -1742,12 +1600,6 @@
         </w:tc>
       </w:tr>
       <w:tr>
-        <w:tblPrEx>
-          <w:tblCellMar>
-            <w:top w:w="0" w:type="dxa"/>
-            <w:bottom w:w="0" w:type="dxa"/>
-          </w:tblCellMar>
-        </w:tblPrEx>
         <w:tc>
           <w:tcPr>
             <w:tcW w:w="4677" w:type="dxa"/>
@@ -1805,12 +1657,6 @@
         </w:tc>
       </w:tr>
       <w:tr>
-        <w:tblPrEx>
-          <w:tblCellMar>
-            <w:top w:w="0" w:type="dxa"/>
-            <w:bottom w:w="0" w:type="dxa"/>
-          </w:tblCellMar>
-        </w:tblPrEx>
         <w:tc>
           <w:tcPr>
             <w:tcW w:w="4677" w:type="dxa"/>
@@ -1927,36 +1773,13 @@
         <w:t>identificación personal</w:t>
       </w:r>
       <w:r>
-        <w:t>. El boleto se emite y se carga en su cuenta de tarjeta de crédito. Cuando el usuario oprime el bot</w:t>
-      </w:r>
-      <w:r>
-        <w:t>ón “</w:t>
-      </w:r>
-      <w:proofErr w:type="spellStart"/>
-      <w:r>
-        <w:t>start</w:t>
-      </w:r>
-      <w:proofErr w:type="spellEnd"/>
-      <w:r>
-        <w:t>”, se activa una pantalla de menú con los posibles destinos, junto con un mensaje que pide al usuario seleccionar el destino. Luego selecciona la localidad a donde se dirige. Una vez seleccionado el destino, elige la fecha de viaje y se solicita a</w:t>
-      </w:r>
-      <w:r>
-        <w:t xml:space="preserve"> los usuarios ingresar su tarjeta de crédito. Se comprueba su </w:t>
+        <w:t xml:space="preserve">. El boleto se emite y se carga en su cuenta de tarjeta de crédito. Cuando el usuario oprime el botón “start”, se activa una pantalla de menú con los posibles destinos, junto con un mensaje que pide al usuario seleccionar el destino. Luego selecciona la localidad a donde se dirige. Una vez seleccionado el destino, elige la fecha de viaje y se solicita a los usuarios ingresar su tarjeta de crédito. Se comprueba su </w:t>
       </w:r>
       <w:r>
         <w:t>validez</w:t>
       </w:r>
       <w:r>
-        <w:t xml:space="preserve"> y luego se pide al usuario ingresar un identificador personal. El usuario ingresa la cantidad de pasajeros que viajan y si es ida o ida y vuelta. El usuario puede reservar las ubicacione</w:t>
-      </w:r>
-      <w:r>
-        <w:t xml:space="preserve">s disponibles. El usuario puede visualizar los tipos de servicio: cama, suite y ejecutivo. El sistema sugiere tipos de servicios disponibles según la fecha y destino elegidos. El usuario final puede elegir el menú a comer durante o su vianda en el caso de </w:t>
-      </w:r>
-      <w:r>
-        <w:t>los servicios Premium por cada uno de los pasajes ya emitidos. El usuario también puede elegir cual tarjeta de crédito. Cuando se valida la transacción crediticia, se emite el boleto, el cual puede ser solo impreso. Si el usuario quiere promociones especia</w:t>
-      </w:r>
-      <w:r>
-        <w:t>les (pasajes más estadías) o descuentos para jubilados debe marcar la opción al iniciar.</w:t>
+        <w:t xml:space="preserve"> y luego se pide al usuario ingresar un identificador personal. El usuario ingresa la cantidad de pasajeros que viajan y si es ida o ida y vuelta. El usuario puede reservar las ubicaciones disponibles. El usuario puede visualizar los tipos de servicio: cama, suite y ejecutivo. El sistema sugiere tipos de servicios disponibles según la fecha y destino elegidos. El usuario final puede elegir el menú a comer durante o su vianda en el caso de los servicios Premium por cada uno de los pasajes ya emitidos. El usuario también puede elegir cual tarjeta de crédito. Cuando se valida la transacción crediticia, se emite el boleto, el cual puede ser solo impreso. Si el usuario quiere promociones especiales (pasajes más estadías) o descuentos para jubilados debe marcar la opción al iniciar.</w:t>
       </w:r>
     </w:p>
     <w:p>
@@ -1983,6 +1806,21 @@
         <w:pStyle w:val="Prrafodelista"/>
         <w:spacing w:before="28" w:after="28"/>
       </w:pPr>
+      <w:r>
+        <w:t xml:space="preserve">Un sistema de emisión de boletos vende boletos de colectivos de corta y larga distancia on-line de todas las empresas del país. Cuando el usuario oprime el botón “start”, se activa una pantalla de menú con los posibles destinos, junto con un mensaje que pide al usuario seleccionar el destino.  Los usuarios seleccionan su </w:t>
+      </w:r>
+      <w:r>
+        <w:lastRenderedPageBreak/>
+        <w:t>destino. Luego selecciona la localidad a donde se dirige. Una vez seleccionado el destino, elige la fecha de viaje y se solicita a los usuarios ingresar su tarjeta de crédito.  El usuario también puede elegir cual tarjeta de crédito utilizar  e ingresa un número de tarjeta de crédito ó de débito. Se comprueba su validez y luego se pide al usuario ingresar un número de identificación personal. El usuario ingresa la cantidad de pasajeros que viajan y si es ida o ida y vuelta. El usuario puede reservar las ubicaciones disponibles. El sistema sugiere tipos de servicios disponibles según la fecha y destino elegidos. El usuario puede visualizar los tipos de servicio: cama, suite y ejecutivo. El usuario final puede elegir el menú a comer durante o su vianda en el caso de los servicios Premium por cada uno de los pasajes ya emitidos. Cuando se valida la transacción crediticia, se emite el boleto  el cual puede ser solo impreso y se carga en su cuenta de tarjeta de crédito. Si el usuario quiere promociones especiales (pasajes más estadías) o descuentos para jubilados debe marcar la opción al iniciar.</w:t>
+      </w:r>
+      <w:bookmarkStart w:id="0" w:name="_GoBack"/>
+      <w:bookmarkEnd w:id="0"/>
+    </w:p>
+    <w:p>
+      <w:pPr>
+        <w:pStyle w:val="Prrafodelista"/>
+        <w:spacing w:before="28" w:after="28"/>
+      </w:pPr>
     </w:p>
     <w:p>
       <w:pPr>
@@ -1994,10 +1832,7 @@
         <w:spacing w:before="28" w:after="28"/>
       </w:pPr>
       <w:r>
-        <w:t xml:space="preserve">Escriba un conjunto de requerimientos no </w:t>
-      </w:r>
-      <w:r>
-        <w:t>funcionales para el sistema de emisión de boletos.</w:t>
+        <w:t>Escriba un conjunto de requerimientos no funcionales para el sistema de emisión de boletos.</w:t>
       </w:r>
     </w:p>
     <w:p>
@@ -2025,7 +1860,6 @@
         <w:ind w:firstLine="0"/>
       </w:pPr>
       <w:r>
-        <w:lastRenderedPageBreak/>
         <w:t>Pantalla de menú.</w:t>
       </w:r>
     </w:p>
@@ -2063,12 +1897,7 @@
         <w:t>arcar la opción al iniciar</w:t>
       </w:r>
       <w:r>
-        <w:t>.</w:t>
-      </w:r>
-      <w:bookmarkStart w:id="0" w:name="_GoBack"/>
-      <w:bookmarkEnd w:id="0"/>
-      <w:r>
-        <w:t xml:space="preserve"> </w:t>
+        <w:t xml:space="preserve">. </w:t>
       </w:r>
     </w:p>
     <w:p>
@@ -2100,13 +1929,7 @@
         <w:jc w:val="both"/>
       </w:pPr>
       <w:r>
-        <w:t>Ud. acepta un empleo con un usuario de software, quien contrató a su empleador anterior con la finalidad de desarrollar un sistema para ellos. Usted descubre que la interpreta</w:t>
-      </w:r>
-      <w:r>
-        <w:t xml:space="preserve">ción de los requerimientos de su empresa es diferente de la interpretación tomada por su antiguo empleador. Discuta qué haría en tal situación. Usted sabe que los costos para su actual empleador aumentarán si no se resuelven las ambigüedades. Sin embargo, </w:t>
-      </w:r>
-      <w:r>
-        <w:t xml:space="preserve">también tiene una responsabilidad de confidencialidad con su empleador anterior. </w:t>
+        <w:t xml:space="preserve">Ud. acepta un empleo con un usuario de software, quien contrató a su empleador anterior con la finalidad de desarrollar un sistema para ellos. Usted descubre que la interpretación de los requerimientos de su empresa es diferente de la interpretación tomada por su antiguo empleador. Discuta qué haría en tal situación. Usted sabe que los costos para su actual empleador aumentarán si no se resuelven las ambigüedades. Sin embargo, también tiene una responsabilidad de confidencialidad con su empleador anterior. </w:t>
       </w:r>
     </w:p>
     <w:p>
@@ -2195,11 +2018,6 @@
         <w:rFonts w:ascii="Cambria" w:hAnsi="Cambria"/>
       </w:rPr>
       <w:tab/>
-    </w:r>
-    <w:r>
-      <w:rPr>
-        <w:rFonts w:ascii="Cambria" w:hAnsi="Cambria"/>
-      </w:rPr>
       <w:t xml:space="preserve">Página </w:t>
     </w:r>
     <w:r>
@@ -2215,7 +2033,7 @@
       <w:rPr>
         <w:noProof/>
       </w:rPr>
-      <w:t>6</w:t>
+      <w:t>7</w:t>
     </w:r>
     <w:r>
       <w:fldChar w:fldCharType="end"/>
@@ -2311,14 +2129,7 @@
         <w:sz w:val="18"/>
         <w:szCs w:val="18"/>
       </w:rPr>
-      <w:t xml:space="preserve">                                                                                        “</w:t>
-    </w:r>
-    <w:r>
-      <w:rPr>
-        <w:sz w:val="18"/>
-        <w:szCs w:val="18"/>
-      </w:rPr>
-      <w:t xml:space="preserve">INGENIERÍA DE SOFTWARE” – 4to Año – 2012 </w:t>
+      <w:t xml:space="preserve">                                                                                        “INGENIERÍA DE SOFTWARE” – 4to Año – 2012 </w:t>
     </w:r>
   </w:p>
   <w:p>
@@ -2345,14 +2156,7 @@
         <w:sz w:val="18"/>
         <w:szCs w:val="18"/>
       </w:rPr>
-      <w:t xml:space="preserve">                          </w:t>
-    </w:r>
-    <w:r>
-      <w:rPr>
-        <w:sz w:val="18"/>
-        <w:szCs w:val="18"/>
-      </w:rPr>
-      <w:t xml:space="preserve">                                                                                                                                     Prof. JTP: Lic. Graciela M. Lastra</w:t>
+      <w:t xml:space="preserve">                                                                                                                                                               Prof. JTP: Lic. Graciela M. Lastra</w:t>
     </w:r>
   </w:p>
   <w:p>

</xml_diff>

<commit_message>
Primera parte - punto 6 - Discusion - Listo
</commit_message>
<xml_diff>
--- a/TP1- Ing SW-primera parte.docx
+++ b/TP1- Ing SW-primera parte.docx
@@ -1813,8 +1813,6 @@
         <w:lastRenderedPageBreak/>
         <w:t>destino. Luego selecciona la localidad a donde se dirige. Una vez seleccionado el destino, elige la fecha de viaje y se solicita a los usuarios ingresar su tarjeta de crédito.  El usuario también puede elegir cual tarjeta de crédito utilizar  e ingresa un número de tarjeta de crédito ó de débito. Se comprueba su validez y luego se pide al usuario ingresar un número de identificación personal. El usuario ingresa la cantidad de pasajeros que viajan y si es ida o ida y vuelta. El usuario puede reservar las ubicaciones disponibles. El sistema sugiere tipos de servicios disponibles según la fecha y destino elegidos. El usuario puede visualizar los tipos de servicio: cama, suite y ejecutivo. El usuario final puede elegir el menú a comer durante o su vianda en el caso de los servicios Premium por cada uno de los pasajes ya emitidos. Cuando se valida la transacción crediticia, se emite el boleto  el cual puede ser solo impreso y se carga en su cuenta de tarjeta de crédito. Si el usuario quiere promociones especiales (pasajes más estadías) o descuentos para jubilados debe marcar la opción al iniciar.</w:t>
       </w:r>
-      <w:bookmarkStart w:id="0" w:name="_GoBack"/>
-      <w:bookmarkEnd w:id="0"/>
     </w:p>
     <w:p>
       <w:pPr>
@@ -1930,6 +1928,29 @@
       </w:pPr>
       <w:r>
         <w:t xml:space="preserve">Ud. acepta un empleo con un usuario de software, quien contrató a su empleador anterior con la finalidad de desarrollar un sistema para ellos. Usted descubre que la interpretación de los requerimientos de su empresa es diferente de la interpretación tomada por su antiguo empleador. Discuta qué haría en tal situación. Usted sabe que los costos para su actual empleador aumentarán si no se resuelven las ambigüedades. Sin embargo, también tiene una responsabilidad de confidencialidad con su empleador anterior. </w:t>
+      </w:r>
+    </w:p>
+    <w:p>
+      <w:pPr>
+        <w:ind w:left="1416"/>
+        <w:jc w:val="both"/>
+      </w:pPr>
+      <w:bookmarkStart w:id="0" w:name="_GoBack"/>
+      <w:bookmarkEnd w:id="0"/>
+      <w:r>
+        <w:t xml:space="preserve">Corregiría las ambigüedades en la interpretación de los requerimientos sin plantearlo como correcciones sino como mejoras, ya que existe una responsabilidad asumida con el actual empleador, y al solucionar dicho </w:t>
+      </w:r>
+      <w:r>
+        <w:lastRenderedPageBreak/>
+        <w:t xml:space="preserve">inconveniente se lograría que la empresa o institución pueda alcanzar sus </w:t>
+      </w:r>
+      <w:proofErr w:type="gramStart"/>
+      <w:r>
+        <w:t>objetivos</w:t>
+      </w:r>
+      <w:proofErr w:type="gramEnd"/>
+      <w:r>
+        <w:t>.</w:t>
       </w:r>
     </w:p>
     <w:p>
@@ -2033,7 +2054,7 @@
       <w:rPr>
         <w:noProof/>
       </w:rPr>
-      <w:t>7</w:t>
+      <w:t>8</w:t>
     </w:r>
     <w:r>
       <w:fldChar w:fldCharType="end"/>

</xml_diff>

<commit_message>
Primera parte - punto 6 - Discusion (listo) y Arreglé el Encabezado
</commit_message>
<xml_diff>
--- a/TP1- Ing SW-primera parte.docx
+++ b/TP1- Ing SW-primera parte.docx
@@ -2,7 +2,6 @@
 <file path=word/document.xml><?xml version="1.0" encoding="utf-8"?>
 <w:document xmlns:wpc="http://schemas.microsoft.com/office/word/2010/wordprocessingCanvas" xmlns:mc="http://schemas.openxmlformats.org/markup-compatibility/2006" xmlns:o="urn:schemas-microsoft-com:office:office" xmlns:r="http://schemas.openxmlformats.org/officeDocument/2006/relationships" xmlns:m="http://schemas.openxmlformats.org/officeDocument/2006/math" xmlns:v="urn:schemas-microsoft-com:vml" xmlns:wp14="http://schemas.microsoft.com/office/word/2010/wordprocessingDrawing" xmlns:wp="http://schemas.openxmlformats.org/drawingml/2006/wordprocessingDrawing" xmlns:w10="urn:schemas-microsoft-com:office:word" xmlns:w="http://schemas.openxmlformats.org/wordprocessingml/2006/main" xmlns:w14="http://schemas.microsoft.com/office/word/2010/wordml" xmlns:wpg="http://schemas.microsoft.com/office/word/2010/wordprocessingGroup" xmlns:wpi="http://schemas.microsoft.com/office/word/2010/wordprocessingInk" xmlns:wne="http://schemas.microsoft.com/office/word/2006/wordml" xmlns:wps="http://schemas.microsoft.com/office/word/2010/wordprocessingShape" mc:Ignorable="w14 wp14">
   <w:body>
-    <w:p/>
     <w:p>
       <w:pPr>
         <w:spacing w:after="28"/>
@@ -278,7 +277,6 @@
         <w:rPr>
           <w:i/>
         </w:rPr>
-        <w:lastRenderedPageBreak/>
         <w:t>Lo que ha fallado y lo que ha tenido éxito</w:t>
       </w:r>
     </w:p>
@@ -327,6 +325,7 @@
         <w:rPr>
           <w:i/>
         </w:rPr>
+        <w:lastRenderedPageBreak/>
         <w:t>Riesgo que han surgido en la implementación de las tecnologías, herramientas, metodología, lengua, plataforma y de los proyectos/trabajos prácticos.</w:t>
       </w:r>
     </w:p>
@@ -458,15 +457,15 @@
         <w:spacing w:before="28" w:after="28"/>
       </w:pPr>
       <w:r>
-        <w:t xml:space="preserve">Identificar y analizar el ciclo de vida desarrollado e implementar los entregables o productos de trabajo desarrollados, finales e intermedios </w:t>
-      </w:r>
-      <w:proofErr w:type="gramStart"/>
-      <w:r>
-        <w:t>( matriz</w:t>
-      </w:r>
-      <w:proofErr w:type="gramEnd"/>
-      <w:r>
-        <w:t xml:space="preserve"> indicando los existentes, los incompletos y lo no desarrollado) indicando del total a hacer cuanto fue el cumplimiento en porcentaje.</w:t>
+        <w:t xml:space="preserve">Identificar y analizar el ciclo de vida desarrollado e implementar los entregables o productos de </w:t>
+      </w:r>
+      <w:bookmarkStart w:id="0" w:name="_GoBack"/>
+      <w:bookmarkEnd w:id="0"/>
+      <w:r>
+        <w:t>trabajos desarrollados, finales</w:t>
+      </w:r>
+      <w:r>
+        <w:t xml:space="preserve"> e intermedios (matriz indicando los existentes, los incompletos y lo no desarrollado) indicando del total a hacer cuanto fue el cumplimiento en porcentaje.</w:t>
       </w:r>
     </w:p>
     <w:p>
@@ -482,6 +481,14 @@
       <w:tblPr>
         <w:tblW w:w="0" w:type="auto"/>
         <w:tblInd w:w="-108" w:type="dxa"/>
+        <w:tblBorders>
+          <w:top w:val="single" w:sz="4" w:space="0" w:color="auto"/>
+          <w:left w:val="single" w:sz="4" w:space="0" w:color="auto"/>
+          <w:bottom w:val="single" w:sz="4" w:space="0" w:color="auto"/>
+          <w:right w:val="single" w:sz="4" w:space="0" w:color="auto"/>
+          <w:insideH w:val="single" w:sz="4" w:space="0" w:color="auto"/>
+          <w:insideV w:val="single" w:sz="4" w:space="0" w:color="auto"/>
+        </w:tblBorders>
         <w:tblCellMar>
           <w:left w:w="10" w:type="dxa"/>
           <w:right w:w="10" w:type="dxa"/>
@@ -710,22 +717,22 @@
           </w:tcPr>
           <w:p>
             <w:r>
+              <w:t xml:space="preserve">Planificación </w:t>
+            </w:r>
+          </w:p>
+          <w:p>
+            <w:r>
+              <w:t xml:space="preserve">   Determinación de alcance y límites </w:t>
+            </w:r>
+          </w:p>
+          <w:p>
+            <w:r>
+              <w:t xml:space="preserve">   Definir actividades </w:t>
+            </w:r>
+          </w:p>
+          <w:p>
+            <w:r>
               <w:lastRenderedPageBreak/>
-              <w:t xml:space="preserve">Planificación </w:t>
-            </w:r>
-          </w:p>
-          <w:p>
-            <w:r>
-              <w:t xml:space="preserve">   Determinación de alcance y límites </w:t>
-            </w:r>
-          </w:p>
-          <w:p>
-            <w:r>
-              <w:t xml:space="preserve">   Definir actividades </w:t>
-            </w:r>
-          </w:p>
-          <w:p>
-            <w:r>
               <w:t xml:space="preserve">   Determinación de recursos </w:t>
             </w:r>
           </w:p>
@@ -849,6 +856,7 @@
           </w:tcPr>
           <w:p>
             <w:r>
+              <w:lastRenderedPageBreak/>
               <w:t xml:space="preserve">Ejecución </w:t>
             </w:r>
           </w:p>
@@ -899,139 +907,138 @@
           </w:p>
           <w:p>
             <w:r>
+              <w:t xml:space="preserve">       Elaboración de diagrama de secuencia </w:t>
+            </w:r>
+          </w:p>
+          <w:p>
+            <w:r>
+              <w:t xml:space="preserve">       </w:t>
+            </w:r>
+          </w:p>
+          <w:p>
+            <w:r>
+              <w:t xml:space="preserve">       Elaboración de diagramas de actividades </w:t>
+            </w:r>
+          </w:p>
+          <w:p/>
+          <w:p>
+            <w:r>
+              <w:t xml:space="preserve">       Determinación de escenarios y casos de </w:t>
+            </w:r>
+          </w:p>
+          <w:p>
+            <w:r>
+              <w:t xml:space="preserve">   Prueba </w:t>
+            </w:r>
+          </w:p>
+          <w:p/>
+          <w:p>
+            <w:r>
+              <w:t xml:space="preserve">      Elaboración del MER</w:t>
+            </w:r>
+          </w:p>
+          <w:p>
+            <w:r>
+              <w:t xml:space="preserve">      Armar framework de persistencia </w:t>
+            </w:r>
+          </w:p>
+          <w:p/>
+          <w:p>
+            <w:r>
+              <w:t xml:space="preserve">      Realizar informe del diseño </w:t>
+            </w:r>
+          </w:p>
+          <w:p>
+            <w:r>
+              <w:t xml:space="preserve">   </w:t>
+            </w:r>
+          </w:p>
+          <w:p>
+            <w:r>
+              <w:t xml:space="preserve">   Desarrollo </w:t>
+            </w:r>
+          </w:p>
+          <w:p>
+            <w:r>
+              <w:t xml:space="preserve">      Plan de integración de construcciones </w:t>
+            </w:r>
+          </w:p>
+          <w:p>
+            <w:r>
+              <w:t xml:space="preserve">      Modelo de despliegue </w:t>
+            </w:r>
+          </w:p>
+          <w:p>
+            <w:r>
+              <w:t xml:space="preserve">      Código fuente </w:t>
+            </w:r>
+          </w:p>
+          <w:p>
+            <w:r>
+              <w:t xml:space="preserve">      Diccionario de datos</w:t>
+            </w:r>
+          </w:p>
+          <w:p/>
+          <w:p>
+            <w:r>
+              <w:t xml:space="preserve">   Pruebas </w:t>
+            </w:r>
+          </w:p>
+          <w:p>
+            <w:r>
+              <w:t xml:space="preserve">      Pruebas unitarias </w:t>
+            </w:r>
+          </w:p>
+          <w:p>
+            <w:r>
+              <w:t xml:space="preserve">      Prueba Modulares</w:t>
+            </w:r>
+          </w:p>
+          <w:p>
+            <w:r>
+              <w:t xml:space="preserve">      Pruebas de integración </w:t>
+            </w:r>
+          </w:p>
+          <w:p>
+            <w:r>
               <w:lastRenderedPageBreak/>
-              <w:t xml:space="preserve">       Elaboración de diagrama de secuencia </w:t>
-            </w:r>
-          </w:p>
-          <w:p>
-            <w:r>
-              <w:t xml:space="preserve">       </w:t>
-            </w:r>
-          </w:p>
-          <w:p>
-            <w:r>
-              <w:t xml:space="preserve">       Elaboración de diagramas de actividades </w:t>
+              <w:t xml:space="preserve">      Pruebas de aceptación </w:t>
+            </w:r>
+          </w:p>
+          <w:p>
+            <w:r>
+              <w:t xml:space="preserve">      Realizar informes de prueba</w:t>
             </w:r>
           </w:p>
           <w:p/>
           <w:p>
             <w:r>
-              <w:t xml:space="preserve">       Determinación de escenarios y casos de </w:t>
-            </w:r>
-          </w:p>
-          <w:p>
-            <w:r>
-              <w:t xml:space="preserve">   Prueba </w:t>
+              <w:t xml:space="preserve">   Implementación </w:t>
+            </w:r>
+          </w:p>
+          <w:p>
+            <w:r>
+              <w:t xml:space="preserve">      Capacitación </w:t>
+            </w:r>
+          </w:p>
+          <w:p>
+            <w:r>
+              <w:t xml:space="preserve">      Ejecutable </w:t>
+            </w:r>
+          </w:p>
+          <w:p>
+            <w:r>
+              <w:t xml:space="preserve">      Diccionario de datos </w:t>
+            </w:r>
+          </w:p>
+          <w:p>
+            <w:r>
+              <w:t xml:space="preserve">      Manual de Usuario </w:t>
             </w:r>
           </w:p>
           <w:p/>
           <w:p>
             <w:r>
-              <w:t xml:space="preserve">      Elaboración del MER</w:t>
-            </w:r>
-          </w:p>
-          <w:p>
-            <w:r>
-              <w:t xml:space="preserve">      Armar framework de persistencia </w:t>
-            </w:r>
-          </w:p>
-          <w:p/>
-          <w:p>
-            <w:r>
-              <w:t xml:space="preserve">      Realizar informe del diseño </w:t>
-            </w:r>
-          </w:p>
-          <w:p>
-            <w:r>
-              <w:t xml:space="preserve">   </w:t>
-            </w:r>
-          </w:p>
-          <w:p>
-            <w:r>
-              <w:t xml:space="preserve">   Desarrollo </w:t>
-            </w:r>
-          </w:p>
-          <w:p>
-            <w:r>
-              <w:t xml:space="preserve">      Plan de integración de construcciones </w:t>
-            </w:r>
-          </w:p>
-          <w:p>
-            <w:r>
-              <w:t xml:space="preserve">      Modelo de despliegue </w:t>
-            </w:r>
-          </w:p>
-          <w:p>
-            <w:r>
-              <w:t xml:space="preserve">      Código fuente </w:t>
-            </w:r>
-          </w:p>
-          <w:p>
-            <w:r>
-              <w:lastRenderedPageBreak/>
-              <w:t xml:space="preserve">      Diccionario de datos</w:t>
-            </w:r>
-          </w:p>
-          <w:p/>
-          <w:p>
-            <w:r>
-              <w:t xml:space="preserve">   Pruebas </w:t>
-            </w:r>
-          </w:p>
-          <w:p>
-            <w:r>
-              <w:t xml:space="preserve">      Pruebas unitarias </w:t>
-            </w:r>
-          </w:p>
-          <w:p>
-            <w:r>
-              <w:t xml:space="preserve">      Prueba Modulares</w:t>
-            </w:r>
-          </w:p>
-          <w:p>
-            <w:r>
-              <w:t xml:space="preserve">      Pruebas de integración </w:t>
-            </w:r>
-          </w:p>
-          <w:p>
-            <w:r>
-              <w:t xml:space="preserve">      Pruebas de aceptación </w:t>
-            </w:r>
-          </w:p>
-          <w:p>
-            <w:r>
-              <w:t xml:space="preserve">      Realizar informes de prueba</w:t>
-            </w:r>
-          </w:p>
-          <w:p/>
-          <w:p>
-            <w:r>
-              <w:t xml:space="preserve">   Implementación </w:t>
-            </w:r>
-          </w:p>
-          <w:p>
-            <w:r>
-              <w:t xml:space="preserve">      Capacitación </w:t>
-            </w:r>
-          </w:p>
-          <w:p>
-            <w:r>
-              <w:t xml:space="preserve">      Ejecutable </w:t>
-            </w:r>
-          </w:p>
-          <w:p>
-            <w:r>
-              <w:t xml:space="preserve">      Diccionario de datos </w:t>
-            </w:r>
-          </w:p>
-          <w:p>
-            <w:r>
-              <w:t xml:space="preserve">      Manual de Usuario </w:t>
-            </w:r>
-          </w:p>
-          <w:p/>
-          <w:p>
-            <w:r>
               <w:t xml:space="preserve">   Mantenimiento </w:t>
             </w:r>
           </w:p>
@@ -1047,11 +1054,7 @@
           </w:p>
           <w:p>
             <w:r>
-              <w:t xml:space="preserve">      Mantenimiento </w:t>
-            </w:r>
-            <w:r>
-              <w:lastRenderedPageBreak/>
-              <w:t>Correctivo</w:t>
+              <w:t xml:space="preserve">      Mantenimiento Correctivo</w:t>
             </w:r>
           </w:p>
         </w:tc>
@@ -1453,60 +1456,60 @@
               <w:spacing w:before="28" w:after="28"/>
             </w:pPr>
             <w:r>
+              <w:t>100</w:t>
+            </w:r>
+          </w:p>
+          <w:p>
+            <w:pPr>
+              <w:spacing w:before="28" w:after="28"/>
+            </w:pPr>
+            <w:r>
+              <w:t>0</w:t>
+            </w:r>
+          </w:p>
+          <w:p>
+            <w:pPr>
+              <w:spacing w:before="28" w:after="28"/>
+            </w:pPr>
+            <w:r>
+              <w:t>100</w:t>
+            </w:r>
+          </w:p>
+          <w:p>
+            <w:pPr>
+              <w:spacing w:before="28" w:after="28"/>
+            </w:pPr>
+            <w:r>
+              <w:t>0</w:t>
+            </w:r>
+          </w:p>
+          <w:p>
+            <w:pPr>
+              <w:spacing w:before="28" w:after="28"/>
+            </w:pPr>
+          </w:p>
+          <w:p>
+            <w:pPr>
+              <w:spacing w:before="28" w:after="28"/>
+            </w:pPr>
+            <w:r>
+              <w:t>100</w:t>
+            </w:r>
+          </w:p>
+          <w:p>
+            <w:pPr>
+              <w:spacing w:before="28" w:after="28"/>
+            </w:pPr>
+            <w:r>
+              <w:t>0</w:t>
+            </w:r>
+          </w:p>
+          <w:p>
+            <w:pPr>
+              <w:spacing w:before="28" w:after="28"/>
+            </w:pPr>
+            <w:r>
               <w:lastRenderedPageBreak/>
-              <w:t>100</w:t>
-            </w:r>
-          </w:p>
-          <w:p>
-            <w:pPr>
-              <w:spacing w:before="28" w:after="28"/>
-            </w:pPr>
-            <w:r>
-              <w:t>0</w:t>
-            </w:r>
-          </w:p>
-          <w:p>
-            <w:pPr>
-              <w:spacing w:before="28" w:after="28"/>
-            </w:pPr>
-            <w:r>
-              <w:t>100</w:t>
-            </w:r>
-          </w:p>
-          <w:p>
-            <w:pPr>
-              <w:spacing w:before="28" w:after="28"/>
-            </w:pPr>
-            <w:r>
-              <w:t>0</w:t>
-            </w:r>
-          </w:p>
-          <w:p>
-            <w:pPr>
-              <w:spacing w:before="28" w:after="28"/>
-            </w:pPr>
-          </w:p>
-          <w:p>
-            <w:pPr>
-              <w:spacing w:before="28" w:after="28"/>
-            </w:pPr>
-            <w:r>
-              <w:t>100</w:t>
-            </w:r>
-          </w:p>
-          <w:p>
-            <w:pPr>
-              <w:spacing w:before="28" w:after="28"/>
-            </w:pPr>
-            <w:r>
-              <w:t>0</w:t>
-            </w:r>
-          </w:p>
-          <w:p>
-            <w:pPr>
-              <w:spacing w:before="28" w:after="28"/>
-            </w:pPr>
-            <w:r>
               <w:t>100</w:t>
             </w:r>
           </w:p>
@@ -1773,7 +1776,11 @@
         <w:t>identificación personal</w:t>
       </w:r>
       <w:r>
-        <w:t xml:space="preserve">. El boleto se emite y se carga en su cuenta de tarjeta de crédito. Cuando el usuario oprime el botón “start”, se activa una pantalla de menú con los posibles destinos, junto con un mensaje que pide al usuario seleccionar el destino. Luego selecciona la localidad a donde se dirige. Una vez seleccionado el destino, elige la fecha de viaje y se solicita a los usuarios ingresar su tarjeta de crédito. Se comprueba su </w:t>
+        <w:t xml:space="preserve">. El boleto se emite y se carga en su cuenta de tarjeta de crédito. Cuando el usuario oprime el botón “start”, se activa una </w:t>
+      </w:r>
+      <w:r>
+        <w:lastRenderedPageBreak/>
+        <w:t xml:space="preserve">pantalla de menú con los posibles destinos, junto con un mensaje que pide al usuario seleccionar el destino. Luego selecciona la localidad a donde se dirige. Una vez seleccionado el destino, elige la fecha de viaje y se solicita a los usuarios ingresar su tarjeta de crédito. Se comprueba su </w:t>
       </w:r>
       <w:r>
         <w:t>validez</w:t>
@@ -1807,11 +1814,7 @@
         <w:spacing w:before="28" w:after="28"/>
       </w:pPr>
       <w:r>
-        <w:t xml:space="preserve">Un sistema de emisión de boletos vende boletos de colectivos de corta y larga distancia on-line de todas las empresas del país. Cuando el usuario oprime el botón “start”, se activa una pantalla de menú con los posibles destinos, junto con un mensaje que pide al usuario seleccionar el destino.  Los usuarios seleccionan su </w:t>
-      </w:r>
-      <w:r>
-        <w:lastRenderedPageBreak/>
-        <w:t>destino. Luego selecciona la localidad a donde se dirige. Una vez seleccionado el destino, elige la fecha de viaje y se solicita a los usuarios ingresar su tarjeta de crédito.  El usuario también puede elegir cual tarjeta de crédito utilizar  e ingresa un número de tarjeta de crédito ó de débito. Se comprueba su validez y luego se pide al usuario ingresar un número de identificación personal. El usuario ingresa la cantidad de pasajeros que viajan y si es ida o ida y vuelta. El usuario puede reservar las ubicaciones disponibles. El sistema sugiere tipos de servicios disponibles según la fecha y destino elegidos. El usuario puede visualizar los tipos de servicio: cama, suite y ejecutivo. El usuario final puede elegir el menú a comer durante o su vianda en el caso de los servicios Premium por cada uno de los pasajes ya emitidos. Cuando se valida la transacción crediticia, se emite el boleto  el cual puede ser solo impreso y se carga en su cuenta de tarjeta de crédito. Si el usuario quiere promociones especiales (pasajes más estadías) o descuentos para jubilados debe marcar la opción al iniciar.</w:t>
+        <w:t>Un sistema de emisión de boletos vende boletos de colectivos de corta y larga distancia on-line de todas las empresas del país. Cuando el usuario oprime el botón “start”, se activa una pantalla de menú con los posibles destinos, junto con un mensaje que pide al usuario seleccionar el destino.  Los usuarios seleccionan su destino. Luego selecciona la localidad a donde se dirige. Una vez seleccionado el destino, elige la fecha de viaje y se solicita a los usuarios ingresar su tarjeta de crédito.  El usuario también puede elegir cual tarjeta de crédito utilizar  e ingresa un número de tarjeta de crédito ó de débito. Se comprueba su validez y luego se pide al usuario ingresar un número de identificación personal. El usuario ingresa la cantidad de pasajeros que viajan y si es ida o ida y vuelta. El usuario puede reservar las ubicaciones disponibles. El sistema sugiere tipos de servicios disponibles según la fecha y destino elegidos. El usuario puede visualizar los tipos de servicio: cama, suite y ejecutivo. El usuario final puede elegir el menú a comer durante o su vianda en el caso de los servicios Premium por cada uno de los pasajes ya emitidos. Cuando se valida la transacción crediticia, se emite el boleto  el cual puede ser solo impreso y se carga en su cuenta de tarjeta de crédito. Si el usuario quiere promociones especiales (pasajes más estadías) o descuentos para jubilados debe marcar la opción al iniciar.</w:t>
       </w:r>
     </w:p>
     <w:p>
@@ -1830,6 +1833,7 @@
         <w:spacing w:before="28" w:after="28"/>
       </w:pPr>
       <w:r>
+        <w:lastRenderedPageBreak/>
         <w:t>Escriba un conjunto de requerimientos no funcionales para el sistema de emisión de boletos.</w:t>
       </w:r>
     </w:p>
@@ -1935,22 +1939,8 @@
         <w:ind w:left="1416"/>
         <w:jc w:val="both"/>
       </w:pPr>
-      <w:bookmarkStart w:id="0" w:name="_GoBack"/>
-      <w:bookmarkEnd w:id="0"/>
-      <w:r>
-        <w:t xml:space="preserve">Corregiría las ambigüedades en la interpretación de los requerimientos sin plantearlo como correcciones sino como mejoras, ya que existe una responsabilidad asumida con el actual empleador, y al solucionar dicho </w:t>
-      </w:r>
-      <w:r>
-        <w:lastRenderedPageBreak/>
-        <w:t xml:space="preserve">inconveniente se lograría que la empresa o institución pueda alcanzar sus </w:t>
-      </w:r>
-      <w:proofErr w:type="gramStart"/>
-      <w:r>
-        <w:t>objetivos</w:t>
-      </w:r>
-      <w:proofErr w:type="gramEnd"/>
-      <w:r>
-        <w:t>.</w:t>
+      <w:r>
+        <w:t>Corregiría las ambigüedades en la interpretación de los requerimientos sin plantearlo como correcciones sino como mejoras, ya que existe una responsabilidad asumida con el actual empleador, y al solucionar dicho inconveniente se lograría que la empresa o institución pueda alcanzar sus objetivos.</w:t>
       </w:r>
     </w:p>
     <w:p>
@@ -2054,7 +2044,7 @@
       <w:rPr>
         <w:noProof/>
       </w:rPr>
-      <w:t>8</w:t>
+      <w:t>7</w:t>
     </w:r>
     <w:r>
       <w:fldChar w:fldCharType="end"/>
@@ -2100,7 +2090,7 @@
         <w:lang w:val="es-AR" w:eastAsia="es-AR" w:bidi="ar-SA"/>
       </w:rPr>
       <w:drawing>
-        <wp:inline distT="0" distB="0" distL="0" distR="0">
+        <wp:inline distT="0" distB="0" distL="0" distR="0" wp14:anchorId="3C0ECC9A" wp14:editId="1ECBF136">
           <wp:extent cx="1117600" cy="527685"/>
           <wp:effectExtent l="0" t="0" r="0" b="0"/>
           <wp:docPr id="1" name="Picture" descr="A description..."/>
@@ -2150,7 +2140,7 @@
         <w:sz w:val="18"/>
         <w:szCs w:val="18"/>
       </w:rPr>
-      <w:t xml:space="preserve">                                                                                        “INGENIERÍA DE SOFTWARE” – 4to Año – 2012 </w:t>
+      <w:t xml:space="preserve">                                                                        “INGENIERÍA DE SOFTWARE” – 4to Año – 2012 </w:t>
     </w:r>
   </w:p>
   <w:p>
@@ -2162,7 +2152,7 @@
         <w:sz w:val="18"/>
         <w:szCs w:val="18"/>
       </w:rPr>
-      <w:t xml:space="preserve">                                                                                                                                                        Prof. Adjunta: Ing. Mónica Colombo </w:t>
+      <w:t xml:space="preserve">                                                                                                                                        Prof. Adjunta: Ing. Mónica Colombo </w:t>
     </w:r>
   </w:p>
   <w:p>
@@ -2177,7 +2167,7 @@
         <w:sz w:val="18"/>
         <w:szCs w:val="18"/>
       </w:rPr>
-      <w:t xml:space="preserve">                                                                                                                                                               Prof. JTP: Lic. Graciela M. Lastra</w:t>
+      <w:t xml:space="preserve">                                                                                                                                        Prof. JTP: Lic. Graciela M. Lastra</w:t>
     </w:r>
   </w:p>
   <w:p>

</xml_diff>

<commit_message>
TP N° 1 - Primera parte - listo
</commit_message>
<xml_diff>
--- a/TP1- Ing SW-primera parte.docx
+++ b/TP1- Ing SW-primera parte.docx
@@ -4,6 +4,193 @@
   <w:body>
     <w:p>
       <w:pPr>
+        <w:jc w:val="center"/>
+        <w:rPr>
+          <w:sz w:val="52"/>
+        </w:rPr>
+      </w:pPr>
+      <w:r>
+        <w:rPr>
+          <w:sz w:val="52"/>
+        </w:rPr>
+        <w:t>Ingeniería en Software</w:t>
+      </w:r>
+    </w:p>
+    <w:p>
+      <w:pPr>
+        <w:jc w:val="center"/>
+        <w:rPr>
+          <w:sz w:val="52"/>
+        </w:rPr>
+      </w:pPr>
+    </w:p>
+    <w:p>
+      <w:pPr>
+        <w:jc w:val="center"/>
+        <w:rPr>
+          <w:b/>
+          <w:sz w:val="72"/>
+          <w:szCs w:val="72"/>
+        </w:rPr>
+      </w:pPr>
+      <w:r>
+        <w:rPr>
+          <w:b/>
+          <w:sz w:val="72"/>
+          <w:szCs w:val="72"/>
+        </w:rPr>
+        <w:t xml:space="preserve">Trabajo Práctico </w:t>
+      </w:r>
+      <w:proofErr w:type="spellStart"/>
+      <w:r>
+        <w:rPr>
+          <w:b/>
+          <w:sz w:val="72"/>
+          <w:szCs w:val="72"/>
+        </w:rPr>
+        <w:t>N°1</w:t>
+      </w:r>
+      <w:proofErr w:type="spellEnd"/>
+    </w:p>
+    <w:p>
+      <w:pPr>
+        <w:jc w:val="center"/>
+        <w:rPr>
+          <w:sz w:val="52"/>
+        </w:rPr>
+      </w:pPr>
+      <w:r>
+        <w:rPr>
+          <w:sz w:val="52"/>
+        </w:rPr>
+        <w:t>Primera Parte</w:t>
+      </w:r>
+    </w:p>
+    <w:p>
+      <w:pPr>
+        <w:jc w:val="center"/>
+        <w:rPr>
+          <w:sz w:val="52"/>
+        </w:rPr>
+      </w:pPr>
+    </w:p>
+    <w:p>
+      <w:pPr>
+        <w:jc w:val="center"/>
+        <w:rPr>
+          <w:sz w:val="52"/>
+        </w:rPr>
+      </w:pPr>
+    </w:p>
+    <w:p>
+      <w:pPr>
+        <w:jc w:val="center"/>
+        <w:rPr>
+          <w:sz w:val="52"/>
+        </w:rPr>
+      </w:pPr>
+    </w:p>
+    <w:p>
+      <w:pPr>
+        <w:rPr>
+          <w:sz w:val="32"/>
+        </w:rPr>
+      </w:pPr>
+      <w:r>
+        <w:rPr>
+          <w:sz w:val="32"/>
+        </w:rPr>
+        <w:t>Integrantes:</w:t>
+      </w:r>
+    </w:p>
+    <w:p>
+      <w:pPr>
+        <w:rPr>
+          <w:sz w:val="32"/>
+        </w:rPr>
+      </w:pPr>
+      <w:r>
+        <w:rPr>
+          <w:sz w:val="32"/>
+        </w:rPr>
+        <w:tab/>
+      </w:r>
+      <w:r>
+        <w:rPr>
+          <w:sz w:val="32"/>
+        </w:rPr>
+        <w:t>García, Gabriel</w:t>
+      </w:r>
+    </w:p>
+    <w:p>
+      <w:pPr>
+        <w:rPr>
+          <w:sz w:val="32"/>
+        </w:rPr>
+      </w:pPr>
+      <w:r>
+        <w:rPr>
+          <w:sz w:val="32"/>
+        </w:rPr>
+        <w:tab/>
+      </w:r>
+      <w:r>
+        <w:rPr>
+          <w:sz w:val="32"/>
+        </w:rPr>
+        <w:t>Sastre, Yamila</w:t>
+      </w:r>
+    </w:p>
+    <w:p>
+      <w:pPr>
+        <w:ind w:left="708" w:hanging="708"/>
+        <w:rPr>
+          <w:sz w:val="32"/>
+        </w:rPr>
+      </w:pPr>
+      <w:r>
+        <w:rPr>
+          <w:sz w:val="32"/>
+        </w:rPr>
+        <w:t>Turno Noche</w:t>
+      </w:r>
+    </w:p>
+    <w:sdt>
+      <w:sdtPr>
+        <w:id w:val="344751442"/>
+        <w:docPartObj>
+          <w:docPartGallery w:val="Cover Pages"/>
+          <w:docPartUnique/>
+        </w:docPartObj>
+      </w:sdtPr>
+      <w:sdtEndPr>
+        <w:rPr>
+          <w:b/>
+        </w:rPr>
+      </w:sdtEndPr>
+      <w:sdtContent>
+        <w:p/>
+        <w:p>
+          <w:pPr>
+            <w:tabs>
+              <w:tab w:val="clear" w:pos="708"/>
+            </w:tabs>
+            <w:suppressAutoHyphens w:val="0"/>
+            <w:rPr>
+              <w:b/>
+            </w:rPr>
+          </w:pPr>
+          <w:r>
+            <w:rPr>
+              <w:b/>
+            </w:rPr>
+            <w:br w:type="page"/>
+          </w:r>
+        </w:p>
+      </w:sdtContent>
+    </w:sdt>
+    <w:p>
+      <w:pPr>
         <w:spacing w:after="28"/>
       </w:pPr>
     </w:p>
@@ -19,7 +206,43 @@
           <w:sz w:val="20"/>
           <w:szCs w:val="20"/>
         </w:rPr>
-        <w:t>Trabajo Proctico Nro. 1 – pimera parte:</w:t>
+        <w:t xml:space="preserve">Trabajo </w:t>
+      </w:r>
+      <w:r>
+        <w:rPr>
+          <w:rFonts w:ascii="Arial" w:hAnsi="Arial" w:cs="Arial"/>
+          <w:b/>
+          <w:sz w:val="20"/>
+          <w:szCs w:val="20"/>
+        </w:rPr>
+        <w:t>Práctico</w:t>
+      </w:r>
+      <w:r>
+        <w:rPr>
+          <w:rFonts w:ascii="Arial" w:hAnsi="Arial" w:cs="Arial"/>
+          <w:b/>
+          <w:sz w:val="20"/>
+          <w:szCs w:val="20"/>
+        </w:rPr>
+        <w:t xml:space="preserve"> Nro. 1 – </w:t>
+      </w:r>
+      <w:r>
+        <w:rPr>
+          <w:rFonts w:ascii="Arial" w:hAnsi="Arial" w:cs="Arial"/>
+          <w:b/>
+          <w:sz w:val="20"/>
+          <w:szCs w:val="20"/>
+        </w:rPr>
+        <w:t>Pr</w:t>
+      </w:r>
+      <w:r>
+        <w:rPr>
+          <w:rFonts w:ascii="Arial" w:hAnsi="Arial" w:cs="Arial"/>
+          <w:b/>
+          <w:sz w:val="20"/>
+          <w:szCs w:val="20"/>
+        </w:rPr>
+        <w:t>imera parte:</w:t>
       </w:r>
     </w:p>
     <w:p>
@@ -309,6 +532,7 @@
         <w:rPr>
           <w:i/>
         </w:rPr>
+        <w:lastRenderedPageBreak/>
         <w:t xml:space="preserve">Información de instalación y uso de herramientas. </w:t>
       </w:r>
     </w:p>
@@ -325,7 +549,6 @@
         <w:rPr>
           <w:i/>
         </w:rPr>
-        <w:lastRenderedPageBreak/>
         <w:t>Riesgo que han surgido en la implementación de las tecnologías, herramientas, metodología, lengua, plataforma y de los proyectos/trabajos prácticos.</w:t>
       </w:r>
     </w:p>
@@ -342,7 +565,13 @@
         <w:rPr>
           <w:i/>
         </w:rPr>
-        <w:t>Informacion de las lecciones aprendidas en los equipos de trabajo</w:t>
+        <w:t>Información</w:t>
+      </w:r>
+      <w:r>
+        <w:rPr>
+          <w:i/>
+        </w:rPr>
+        <w:t xml:space="preserve"> de las lecciones aprendidas en los equipos de trabajo</w:t>
       </w:r>
     </w:p>
     <w:p>
@@ -422,7 +651,13 @@
         <w:rPr>
           <w:b/>
         </w:rPr>
-        <w:t>Diagnostico del Proyecto</w:t>
+        <w:t>Diagnóstico</w:t>
+      </w:r>
+      <w:r>
+        <w:rPr>
+          <w:b/>
+        </w:rPr>
+        <w:t xml:space="preserve"> del Proyecto</w:t>
       </w:r>
     </w:p>
     <w:p>
@@ -459,8 +694,6 @@
       <w:r>
         <w:t xml:space="preserve">Identificar y analizar el ciclo de vida desarrollado e implementar los entregables o productos de </w:t>
       </w:r>
-      <w:bookmarkStart w:id="0" w:name="_GoBack"/>
-      <w:bookmarkEnd w:id="0"/>
       <w:r>
         <w:t>trabajos desarrollados, finales</w:t>
       </w:r>
@@ -479,7 +712,7 @@
     </w:p>
     <w:tbl>
       <w:tblPr>
-        <w:tblW w:w="0" w:type="auto"/>
+        <w:tblW w:w="9322" w:type="dxa"/>
         <w:tblInd w:w="-108" w:type="dxa"/>
         <w:tblBorders>
           <w:top w:val="single" w:sz="4" w:space="0" w:color="auto"/>
@@ -496,14 +729,14 @@
         <w:tblLook w:val="0000" w:firstRow="0" w:lastRow="0" w:firstColumn="0" w:lastColumn="0" w:noHBand="0" w:noVBand="0"/>
       </w:tblPr>
       <w:tblGrid>
-        <w:gridCol w:w="2595"/>
-        <w:gridCol w:w="3191"/>
-        <w:gridCol w:w="3376"/>
+        <w:gridCol w:w="4044"/>
+        <w:gridCol w:w="2693"/>
+        <w:gridCol w:w="2585"/>
       </w:tblGrid>
       <w:tr>
         <w:tc>
           <w:tcPr>
-            <w:tcW w:w="4677" w:type="dxa"/>
+            <w:tcW w:w="4044" w:type="dxa"/>
             <w:shd w:val="clear" w:color="auto" w:fill="auto"/>
             <w:tcMar>
               <w:top w:w="0" w:type="dxa"/>
@@ -514,20 +747,16 @@
           </w:tcPr>
           <w:p>
             <w:pPr>
-              <w:spacing w:before="28" w:after="28"/>
-              <w:jc w:val="center"/>
-            </w:pPr>
-            <w:r>
-              <w:rPr>
-                <w:b/>
-              </w:rPr>
+              <w:pStyle w:val="Sinespaciado"/>
+            </w:pPr>
+            <w:r>
               <w:t>Ciclo de vida</w:t>
             </w:r>
           </w:p>
         </w:tc>
         <w:tc>
           <w:tcPr>
-            <w:tcW w:w="7086" w:type="dxa"/>
+            <w:tcW w:w="2693" w:type="dxa"/>
             <w:shd w:val="clear" w:color="auto" w:fill="auto"/>
             <w:tcMar>
               <w:top w:w="0" w:type="dxa"/>
@@ -538,20 +767,16 @@
           </w:tcPr>
           <w:p>
             <w:pPr>
-              <w:spacing w:before="28" w:after="28"/>
-              <w:jc w:val="center"/>
-            </w:pPr>
-            <w:r>
-              <w:rPr>
-                <w:b/>
-              </w:rPr>
+              <w:pStyle w:val="Sinespaciado"/>
+            </w:pPr>
+            <w:r>
               <w:t>Entregable</w:t>
             </w:r>
           </w:p>
         </w:tc>
         <w:tc>
           <w:tcPr>
-            <w:tcW w:w="8586" w:type="dxa"/>
+            <w:tcW w:w="2585" w:type="dxa"/>
             <w:shd w:val="clear" w:color="auto" w:fill="auto"/>
             <w:tcMar>
               <w:top w:w="0" w:type="dxa"/>
@@ -562,13 +787,9 @@
           </w:tcPr>
           <w:p>
             <w:pPr>
-              <w:spacing w:before="28" w:after="28"/>
-              <w:jc w:val="center"/>
-            </w:pPr>
-            <w:r>
-              <w:rPr>
-                <w:b/>
-              </w:rPr>
+              <w:pStyle w:val="Sinespaciado"/>
+            </w:pPr>
+            <w:r>
               <w:t>Porcentaje de desarrollo</w:t>
             </w:r>
           </w:p>
@@ -577,7 +798,7 @@
       <w:tr>
         <w:tc>
           <w:tcPr>
-            <w:tcW w:w="4677" w:type="dxa"/>
+            <w:tcW w:w="4044" w:type="dxa"/>
             <w:shd w:val="clear" w:color="auto" w:fill="auto"/>
             <w:tcMar>
               <w:top w:w="0" w:type="dxa"/>
@@ -587,35 +808,41 @@
             </w:tcMar>
           </w:tcPr>
           <w:p>
+            <w:pPr>
+              <w:pStyle w:val="Sinespaciado"/>
+            </w:pPr>
             <w:r>
               <w:t xml:space="preserve">Inicio </w:t>
             </w:r>
           </w:p>
           <w:p>
+            <w:pPr>
+              <w:pStyle w:val="Sinespaciado"/>
+            </w:pPr>
             <w:r>
               <w:t xml:space="preserve">    Armado del equipo de trabajo.</w:t>
             </w:r>
           </w:p>
           <w:p>
+            <w:pPr>
+              <w:pStyle w:val="Sinespaciado"/>
+            </w:pPr>
             <w:r>
               <w:t xml:space="preserve">    Relevamiento general.</w:t>
             </w:r>
           </w:p>
-          <w:p/>
-          <w:p>
+          <w:p>
+            <w:pPr>
+              <w:pStyle w:val="Sinespaciado"/>
+            </w:pPr>
             <w:r>
               <w:t xml:space="preserve">    Realizar lista de requerimiento.</w:t>
-            </w:r>
-          </w:p>
-          <w:p>
-            <w:r>
-              <w:t xml:space="preserve"> </w:t>
             </w:r>
           </w:p>
         </w:tc>
         <w:tc>
           <w:tcPr>
-            <w:tcW w:w="7086" w:type="dxa"/>
+            <w:tcW w:w="2693" w:type="dxa"/>
             <w:shd w:val="clear" w:color="auto" w:fill="auto"/>
             <w:tcMar>
               <w:top w:w="0" w:type="dxa"/>
@@ -626,17 +853,17 @@
           </w:tcPr>
           <w:p>
             <w:pPr>
-              <w:spacing w:before="28" w:after="28"/>
-            </w:pPr>
-          </w:p>
-          <w:p>
-            <w:pPr>
-              <w:spacing w:before="28" w:after="28"/>
-            </w:pPr>
-          </w:p>
-          <w:p>
-            <w:pPr>
-              <w:spacing w:before="28" w:after="28"/>
+              <w:pStyle w:val="Sinespaciado"/>
+            </w:pPr>
+          </w:p>
+          <w:p>
+            <w:pPr>
+              <w:pStyle w:val="Sinespaciado"/>
+            </w:pPr>
+          </w:p>
+          <w:p>
+            <w:pPr>
+              <w:pStyle w:val="Sinespaciado"/>
             </w:pPr>
             <w:r>
               <w:t>Descripción del negocio</w:t>
@@ -644,7 +871,7 @@
           </w:p>
           <w:p>
             <w:pPr>
-              <w:spacing w:before="28" w:after="28"/>
+              <w:pStyle w:val="Sinespaciado"/>
             </w:pPr>
             <w:r>
               <w:t>Lista de requerimientos</w:t>
@@ -653,7 +880,7 @@
         </w:tc>
         <w:tc>
           <w:tcPr>
-            <w:tcW w:w="8586" w:type="dxa"/>
+            <w:tcW w:w="2585" w:type="dxa"/>
             <w:shd w:val="clear" w:color="auto" w:fill="auto"/>
             <w:tcMar>
               <w:top w:w="0" w:type="dxa"/>
@@ -664,12 +891,12 @@
           </w:tcPr>
           <w:p>
             <w:pPr>
-              <w:spacing w:before="28" w:after="28"/>
-            </w:pPr>
-          </w:p>
-          <w:p>
-            <w:pPr>
-              <w:spacing w:before="28" w:after="28"/>
+              <w:pStyle w:val="Sinespaciado"/>
+            </w:pPr>
+          </w:p>
+          <w:p>
+            <w:pPr>
+              <w:pStyle w:val="Sinespaciado"/>
             </w:pPr>
             <w:r>
               <w:t>100</w:t>
@@ -677,7 +904,7 @@
           </w:p>
           <w:p>
             <w:pPr>
-              <w:spacing w:before="28" w:after="28"/>
+              <w:pStyle w:val="Sinespaciado"/>
             </w:pPr>
             <w:r>
               <w:t>100</w:t>
@@ -685,28 +912,18 @@
           </w:p>
           <w:p>
             <w:pPr>
-              <w:spacing w:before="28" w:after="28"/>
-            </w:pPr>
-          </w:p>
-          <w:p>
-            <w:pPr>
-              <w:spacing w:before="28" w:after="28"/>
+              <w:pStyle w:val="Sinespaciado"/>
             </w:pPr>
             <w:r>
               <w:t>100</w:t>
             </w:r>
-          </w:p>
-          <w:p>
-            <w:pPr>
-              <w:spacing w:before="28" w:after="28"/>
-            </w:pPr>
           </w:p>
         </w:tc>
       </w:tr>
       <w:tr>
         <w:tc>
           <w:tcPr>
-            <w:tcW w:w="4677" w:type="dxa"/>
+            <w:tcW w:w="4044" w:type="dxa"/>
             <w:shd w:val="clear" w:color="auto" w:fill="auto"/>
             <w:tcMar>
               <w:top w:w="0" w:type="dxa"/>
@@ -716,36 +933,49 @@
             </w:tcMar>
           </w:tcPr>
           <w:p>
+            <w:pPr>
+              <w:pStyle w:val="Sinespaciado"/>
+            </w:pPr>
             <w:r>
               <w:t xml:space="preserve">Planificación </w:t>
             </w:r>
           </w:p>
           <w:p>
+            <w:pPr>
+              <w:pStyle w:val="Sinespaciado"/>
+            </w:pPr>
             <w:r>
               <w:t xml:space="preserve">   Determinación de alcance y límites </w:t>
             </w:r>
           </w:p>
           <w:p>
+            <w:pPr>
+              <w:pStyle w:val="Sinespaciado"/>
+            </w:pPr>
             <w:r>
               <w:t xml:space="preserve">   Definir actividades </w:t>
             </w:r>
           </w:p>
           <w:p>
-            <w:r>
-              <w:lastRenderedPageBreak/>
+            <w:pPr>
+              <w:pStyle w:val="Sinespaciado"/>
+            </w:pPr>
+            <w:r>
               <w:t xml:space="preserve">   Determinación de recursos </w:t>
             </w:r>
           </w:p>
           <w:p>
+            <w:pPr>
+              <w:pStyle w:val="Sinespaciado"/>
+            </w:pPr>
             <w:r>
               <w:t xml:space="preserve">   Elaboración de PIC</w:t>
             </w:r>
           </w:p>
-          <w:p/>
         </w:tc>
         <w:tc>
           <w:tcPr>
-            <w:tcW w:w="7086" w:type="dxa"/>
+            <w:tcW w:w="2693" w:type="dxa"/>
             <w:shd w:val="clear" w:color="auto" w:fill="auto"/>
             <w:tcMar>
               <w:top w:w="0" w:type="dxa"/>
@@ -756,12 +986,12 @@
           </w:tcPr>
           <w:p>
             <w:pPr>
-              <w:spacing w:before="28" w:after="28"/>
-            </w:pPr>
-          </w:p>
-          <w:p>
-            <w:pPr>
-              <w:spacing w:before="28" w:after="28"/>
+              <w:pStyle w:val="Sinespaciado"/>
+            </w:pPr>
+          </w:p>
+          <w:p>
+            <w:pPr>
+              <w:pStyle w:val="Sinespaciado"/>
             </w:pPr>
             <w:r>
               <w:t>PIC</w:t>
@@ -769,7 +999,7 @@
           </w:p>
           <w:p>
             <w:pPr>
-              <w:spacing w:before="28" w:after="28"/>
+              <w:pStyle w:val="Sinespaciado"/>
             </w:pPr>
             <w:r>
               <w:t>PIC</w:t>
@@ -777,7 +1007,7 @@
           </w:p>
           <w:p>
             <w:pPr>
-              <w:spacing w:before="28" w:after="28"/>
+              <w:pStyle w:val="Sinespaciado"/>
             </w:pPr>
             <w:r>
               <w:t>PIC</w:t>
@@ -785,7 +1015,7 @@
           </w:p>
           <w:p>
             <w:pPr>
-              <w:spacing w:before="28" w:after="28"/>
+              <w:pStyle w:val="Sinespaciado"/>
             </w:pPr>
             <w:r>
               <w:t>PIC</w:t>
@@ -794,7 +1024,7 @@
         </w:tc>
         <w:tc>
           <w:tcPr>
-            <w:tcW w:w="8586" w:type="dxa"/>
+            <w:tcW w:w="2585" w:type="dxa"/>
             <w:shd w:val="clear" w:color="auto" w:fill="auto"/>
             <w:tcMar>
               <w:top w:w="0" w:type="dxa"/>
@@ -805,12 +1035,12 @@
           </w:tcPr>
           <w:p>
             <w:pPr>
-              <w:spacing w:before="28" w:after="28"/>
-            </w:pPr>
-          </w:p>
-          <w:p>
-            <w:pPr>
-              <w:spacing w:before="28" w:after="28"/>
+              <w:pStyle w:val="Sinespaciado"/>
+            </w:pPr>
+          </w:p>
+          <w:p>
+            <w:pPr>
+              <w:pStyle w:val="Sinespaciado"/>
             </w:pPr>
             <w:r>
               <w:t>100</w:t>
@@ -818,7 +1048,7 @@
           </w:p>
           <w:p>
             <w:pPr>
-              <w:spacing w:before="28" w:after="28"/>
+              <w:pStyle w:val="Sinespaciado"/>
             </w:pPr>
             <w:r>
               <w:t>100</w:t>
@@ -826,7 +1056,7 @@
           </w:p>
           <w:p>
             <w:pPr>
-              <w:spacing w:before="28" w:after="28"/>
+              <w:pStyle w:val="Sinespaciado"/>
             </w:pPr>
             <w:r>
               <w:t>100</w:t>
@@ -834,7 +1064,7 @@
           </w:p>
           <w:p>
             <w:pPr>
-              <w:spacing w:before="28" w:after="28"/>
+              <w:pStyle w:val="Sinespaciado"/>
             </w:pPr>
             <w:r>
               <w:t>100</w:t>
@@ -845,7 +1075,7 @@
       <w:tr>
         <w:tc>
           <w:tcPr>
-            <w:tcW w:w="4677" w:type="dxa"/>
+            <w:tcW w:w="4044" w:type="dxa"/>
             <w:shd w:val="clear" w:color="auto" w:fill="auto"/>
             <w:tcMar>
               <w:top w:w="0" w:type="dxa"/>
@@ -855,204 +1085,324 @@
             </w:tcMar>
           </w:tcPr>
           <w:p>
+            <w:pPr>
+              <w:pStyle w:val="Sinespaciado"/>
+            </w:pPr>
+            <w:r>
+              <w:t xml:space="preserve">Ejecución </w:t>
+            </w:r>
+          </w:p>
+          <w:p>
+            <w:pPr>
+              <w:pStyle w:val="Sinespaciado"/>
+            </w:pPr>
+            <w:r>
+              <w:t xml:space="preserve">   Análisis </w:t>
+            </w:r>
+          </w:p>
+          <w:p>
+            <w:pPr>
+              <w:pStyle w:val="Sinespaciado"/>
+            </w:pPr>
+            <w:r>
+              <w:t xml:space="preserve">       Elaborar lista de requisitos específicos </w:t>
+            </w:r>
+          </w:p>
+          <w:p>
+            <w:pPr>
+              <w:pStyle w:val="Sinespaciado"/>
+            </w:pPr>
+            <w:r>
+              <w:t xml:space="preserve">       Armar modelo de casos de uso </w:t>
+            </w:r>
+          </w:p>
+          <w:p>
+            <w:pPr>
+              <w:pStyle w:val="Sinespaciado"/>
+            </w:pPr>
+            <w:r>
+              <w:t xml:space="preserve">       Armar modelo de dominio </w:t>
+            </w:r>
+          </w:p>
+          <w:p>
+            <w:pPr>
+              <w:pStyle w:val="Sinespaciado"/>
+            </w:pPr>
+            <w:r>
+              <w:t xml:space="preserve">       Armar diagrama de paquete</w:t>
+            </w:r>
+          </w:p>
+          <w:p>
+            <w:pPr>
+              <w:pStyle w:val="Sinespaciado"/>
+            </w:pPr>
+            <w:r>
+              <w:t xml:space="preserve">       Elaboración de descripción de casos de uso</w:t>
+            </w:r>
+          </w:p>
+          <w:p>
+            <w:pPr>
+              <w:pStyle w:val="Sinespaciado"/>
+            </w:pPr>
+            <w:r>
+              <w:t xml:space="preserve">       Realizar informe de análisis </w:t>
+            </w:r>
+          </w:p>
+          <w:p>
+            <w:pPr>
+              <w:pStyle w:val="Sinespaciado"/>
+            </w:pPr>
+            <w:r>
+              <w:t xml:space="preserve">   Diseño </w:t>
+            </w:r>
+          </w:p>
+          <w:p>
+            <w:pPr>
+              <w:pStyle w:val="Sinespaciado"/>
+            </w:pPr>
+            <w:r>
+              <w:t xml:space="preserve">       Elaboración de diagrama de clases </w:t>
+            </w:r>
+          </w:p>
+          <w:p>
+            <w:pPr>
+              <w:pStyle w:val="Sinespaciado"/>
+            </w:pPr>
+            <w:r>
+              <w:t xml:space="preserve">       Elaboración de diagrama de secuencia </w:t>
+            </w:r>
+          </w:p>
+          <w:p>
+            <w:pPr>
+              <w:pStyle w:val="Sinespaciado"/>
+            </w:pPr>
+            <w:r>
+              <w:t xml:space="preserve">       </w:t>
+            </w:r>
+          </w:p>
+          <w:p>
+            <w:pPr>
+              <w:pStyle w:val="Sinespaciado"/>
+            </w:pPr>
             <w:r>
               <w:lastRenderedPageBreak/>
-              <w:t xml:space="preserve">Ejecución </w:t>
-            </w:r>
-          </w:p>
-          <w:p>
-            <w:r>
-              <w:t xml:space="preserve">   Análisis </w:t>
-            </w:r>
-          </w:p>
-          <w:p>
-            <w:r>
-              <w:t xml:space="preserve">       Elaborar lista de requisitos específicos </w:t>
-            </w:r>
-          </w:p>
-          <w:p>
-            <w:r>
-              <w:t xml:space="preserve">       Armar modelo de casos de uso </w:t>
-            </w:r>
-          </w:p>
-          <w:p>
-            <w:r>
-              <w:t xml:space="preserve">       Armar modelo de dominio </w:t>
-            </w:r>
-          </w:p>
-          <w:p>
-            <w:r>
-              <w:t xml:space="preserve">       Armar diagrama de paquete</w:t>
-            </w:r>
-          </w:p>
-          <w:p>
-            <w:r>
-              <w:t xml:space="preserve">       Elaboración de descripción de casos de uso</w:t>
-            </w:r>
-          </w:p>
-          <w:p>
-            <w:r>
-              <w:t xml:space="preserve">       Realizar informe de análisis </w:t>
-            </w:r>
-          </w:p>
-          <w:p>
-            <w:r>
-              <w:t xml:space="preserve">   Diseño </w:t>
-            </w:r>
-          </w:p>
-          <w:p>
-            <w:r>
-              <w:t xml:space="preserve">       Elaboración de diagrama de clases </w:t>
-            </w:r>
-          </w:p>
-          <w:p>
-            <w:r>
-              <w:t xml:space="preserve">       Elaboración de diagrama de secuencia </w:t>
-            </w:r>
-          </w:p>
-          <w:p>
-            <w:r>
-              <w:t xml:space="preserve">       </w:t>
-            </w:r>
-          </w:p>
-          <w:p>
-            <w:r>
               <w:t xml:space="preserve">       Elaboración de diagramas de actividades </w:t>
             </w:r>
           </w:p>
-          <w:p/>
-          <w:p>
-            <w:r>
-              <w:t xml:space="preserve">       Determinación de escenarios y casos de </w:t>
-            </w:r>
-          </w:p>
-          <w:p>
-            <w:r>
-              <w:t xml:space="preserve">   Prueba </w:t>
-            </w:r>
-          </w:p>
-          <w:p/>
-          <w:p>
+          <w:p>
+            <w:pPr>
+              <w:pStyle w:val="Sinespaciado"/>
+            </w:pPr>
+            <w:r>
+              <w:t xml:space="preserve">       Determinación de escenarios y casos de Prueba </w:t>
+            </w:r>
+          </w:p>
+          <w:p>
+            <w:pPr>
+              <w:pStyle w:val="Sinespaciado"/>
+            </w:pPr>
             <w:r>
               <w:t xml:space="preserve">      Elaboración del MER</w:t>
             </w:r>
           </w:p>
           <w:p>
-            <w:r>
-              <w:t xml:space="preserve">      Armar framework de persistencia </w:t>
-            </w:r>
-          </w:p>
-          <w:p/>
-          <w:p>
+            <w:pPr>
+              <w:pStyle w:val="Sinespaciado"/>
+            </w:pPr>
+            <w:r>
+              <w:t xml:space="preserve">      Armar F</w:t>
+            </w:r>
+            <w:r>
+              <w:t xml:space="preserve">ramework de persistencia </w:t>
+            </w:r>
+          </w:p>
+          <w:p>
+            <w:pPr>
+              <w:pStyle w:val="Sinespaciado"/>
+            </w:pPr>
             <w:r>
               <w:t xml:space="preserve">      Realizar informe del diseño </w:t>
             </w:r>
           </w:p>
           <w:p>
+            <w:pPr>
+              <w:pStyle w:val="Sinespaciado"/>
+            </w:pPr>
             <w:r>
               <w:t xml:space="preserve">   </w:t>
             </w:r>
           </w:p>
           <w:p>
+            <w:pPr>
+              <w:pStyle w:val="Sinespaciado"/>
+            </w:pPr>
             <w:r>
               <w:t xml:space="preserve">   Desarrollo </w:t>
             </w:r>
           </w:p>
           <w:p>
+            <w:pPr>
+              <w:pStyle w:val="Sinespaciado"/>
+            </w:pPr>
             <w:r>
               <w:t xml:space="preserve">      Plan de integración de construcciones </w:t>
             </w:r>
           </w:p>
           <w:p>
+            <w:pPr>
+              <w:pStyle w:val="Sinespaciado"/>
+            </w:pPr>
             <w:r>
               <w:t xml:space="preserve">      Modelo de despliegue </w:t>
             </w:r>
           </w:p>
           <w:p>
+            <w:pPr>
+              <w:pStyle w:val="Sinespaciado"/>
+            </w:pPr>
             <w:r>
               <w:t xml:space="preserve">      Código fuente </w:t>
             </w:r>
           </w:p>
           <w:p>
+            <w:pPr>
+              <w:pStyle w:val="Sinespaciado"/>
+            </w:pPr>
             <w:r>
               <w:t xml:space="preserve">      Diccionario de datos</w:t>
             </w:r>
           </w:p>
-          <w:p/>
-          <w:p>
+          <w:p>
+            <w:pPr>
+              <w:pStyle w:val="Sinespaciado"/>
+            </w:pPr>
+          </w:p>
+          <w:p>
+            <w:pPr>
+              <w:pStyle w:val="Sinespaciado"/>
+            </w:pPr>
             <w:r>
               <w:t xml:space="preserve">   Pruebas </w:t>
             </w:r>
           </w:p>
           <w:p>
+            <w:pPr>
+              <w:pStyle w:val="Sinespaciado"/>
+            </w:pPr>
             <w:r>
               <w:t xml:space="preserve">      Pruebas unitarias </w:t>
             </w:r>
           </w:p>
           <w:p>
+            <w:pPr>
+              <w:pStyle w:val="Sinespaciado"/>
+            </w:pPr>
             <w:r>
               <w:t xml:space="preserve">      Prueba Modulares</w:t>
             </w:r>
           </w:p>
           <w:p>
+            <w:pPr>
+              <w:pStyle w:val="Sinespaciado"/>
+            </w:pPr>
             <w:r>
               <w:t xml:space="preserve">      Pruebas de integración </w:t>
             </w:r>
           </w:p>
           <w:p>
-            <w:r>
-              <w:lastRenderedPageBreak/>
+            <w:pPr>
+              <w:pStyle w:val="Sinespaciado"/>
+            </w:pPr>
+            <w:r>
               <w:t xml:space="preserve">      Pruebas de aceptación </w:t>
             </w:r>
           </w:p>
           <w:p>
+            <w:pPr>
+              <w:pStyle w:val="Sinespaciado"/>
+            </w:pPr>
             <w:r>
               <w:t xml:space="preserve">      Realizar informes de prueba</w:t>
             </w:r>
           </w:p>
-          <w:p/>
-          <w:p>
+          <w:p>
+            <w:pPr>
+              <w:pStyle w:val="Sinespaciado"/>
+            </w:pPr>
+          </w:p>
+          <w:p>
+            <w:pPr>
+              <w:pStyle w:val="Sinespaciado"/>
+            </w:pPr>
             <w:r>
               <w:t xml:space="preserve">   Implementación </w:t>
             </w:r>
           </w:p>
           <w:p>
+            <w:pPr>
+              <w:pStyle w:val="Sinespaciado"/>
+            </w:pPr>
             <w:r>
               <w:t xml:space="preserve">      Capacitación </w:t>
             </w:r>
           </w:p>
           <w:p>
+            <w:pPr>
+              <w:pStyle w:val="Sinespaciado"/>
+            </w:pPr>
             <w:r>
               <w:t xml:space="preserve">      Ejecutable </w:t>
             </w:r>
           </w:p>
           <w:p>
+            <w:pPr>
+              <w:pStyle w:val="Sinespaciado"/>
+            </w:pPr>
             <w:r>
               <w:t xml:space="preserve">      Diccionario de datos </w:t>
             </w:r>
           </w:p>
           <w:p>
+            <w:pPr>
+              <w:pStyle w:val="Sinespaciado"/>
+            </w:pPr>
             <w:r>
               <w:t xml:space="preserve">      Manual de Usuario </w:t>
             </w:r>
           </w:p>
-          <w:p/>
-          <w:p>
+          <w:p>
+            <w:pPr>
+              <w:pStyle w:val="Sinespaciado"/>
+            </w:pPr>
+          </w:p>
+          <w:p>
+            <w:pPr>
+              <w:pStyle w:val="Sinespaciado"/>
+            </w:pPr>
             <w:r>
               <w:t xml:space="preserve">   Mantenimiento </w:t>
             </w:r>
           </w:p>
           <w:p>
+            <w:pPr>
+              <w:pStyle w:val="Sinespaciado"/>
+            </w:pPr>
             <w:r>
               <w:t xml:space="preserve">      Mantenimiento preventivo </w:t>
             </w:r>
           </w:p>
           <w:p>
+            <w:pPr>
+              <w:pStyle w:val="Sinespaciado"/>
+            </w:pPr>
             <w:r>
               <w:t xml:space="preserve">      Mantenimiento predictivo </w:t>
             </w:r>
           </w:p>
           <w:p>
+            <w:pPr>
+              <w:pStyle w:val="Sinespaciado"/>
+            </w:pPr>
             <w:r>
               <w:t xml:space="preserve">      Mantenimiento Correctivo</w:t>
             </w:r>
@@ -1060,7 +1410,7 @@
         </w:tc>
         <w:tc>
           <w:tcPr>
-            <w:tcW w:w="7086" w:type="dxa"/>
+            <w:tcW w:w="2693" w:type="dxa"/>
             <w:shd w:val="clear" w:color="auto" w:fill="auto"/>
             <w:tcMar>
               <w:top w:w="0" w:type="dxa"/>
@@ -1071,22 +1421,22 @@
           </w:tcPr>
           <w:p>
             <w:pPr>
-              <w:spacing w:before="28" w:after="28"/>
-            </w:pPr>
-          </w:p>
-          <w:p>
-            <w:pPr>
-              <w:spacing w:before="28" w:after="28"/>
-            </w:pPr>
-          </w:p>
-          <w:p>
-            <w:pPr>
-              <w:spacing w:before="28" w:after="28"/>
-            </w:pPr>
-          </w:p>
-          <w:p>
-            <w:pPr>
-              <w:spacing w:before="28" w:after="28"/>
+              <w:pStyle w:val="Sinespaciado"/>
+            </w:pPr>
+          </w:p>
+          <w:p>
+            <w:pPr>
+              <w:pStyle w:val="Sinespaciado"/>
+            </w:pPr>
+          </w:p>
+          <w:p>
+            <w:pPr>
+              <w:pStyle w:val="Sinespaciado"/>
+            </w:pPr>
+          </w:p>
+          <w:p>
+            <w:pPr>
+              <w:pStyle w:val="Sinespaciado"/>
             </w:pPr>
             <w:r>
               <w:t>Modelo de CU</w:t>
@@ -1094,7 +1444,7 @@
           </w:p>
           <w:p>
             <w:pPr>
-              <w:spacing w:before="28" w:after="28"/>
+              <w:pStyle w:val="Sinespaciado"/>
             </w:pPr>
             <w:r>
               <w:t>Modelo de Dominio</w:t>
@@ -1102,12 +1452,12 @@
           </w:p>
           <w:p>
             <w:pPr>
-              <w:spacing w:before="28" w:after="28"/>
-            </w:pPr>
-          </w:p>
-          <w:p>
-            <w:pPr>
-              <w:spacing w:before="28" w:after="28"/>
+              <w:pStyle w:val="Sinespaciado"/>
+            </w:pPr>
+          </w:p>
+          <w:p>
+            <w:pPr>
+              <w:pStyle w:val="Sinespaciado"/>
             </w:pPr>
             <w:r>
               <w:t>Descripción de CU</w:t>
@@ -1115,17 +1465,22 @@
           </w:p>
           <w:p>
             <w:pPr>
-              <w:spacing w:before="28" w:after="28"/>
-            </w:pPr>
-          </w:p>
-          <w:p>
-            <w:pPr>
-              <w:spacing w:before="28" w:after="28"/>
-            </w:pPr>
-          </w:p>
-          <w:p>
-            <w:pPr>
-              <w:spacing w:before="28" w:after="28"/>
+              <w:pStyle w:val="Sinespaciado"/>
+            </w:pPr>
+          </w:p>
+          <w:p>
+            <w:pPr>
+              <w:pStyle w:val="Sinespaciado"/>
+            </w:pPr>
+          </w:p>
+          <w:p>
+            <w:pPr>
+              <w:pStyle w:val="Sinespaciado"/>
+            </w:pPr>
+          </w:p>
+          <w:p>
+            <w:pPr>
+              <w:pStyle w:val="Sinespaciado"/>
             </w:pPr>
             <w:r>
               <w:t>Diagrama de Clases</w:t>
@@ -1133,7 +1488,7 @@
           </w:p>
           <w:p>
             <w:pPr>
-              <w:spacing w:before="28" w:after="28"/>
+              <w:pStyle w:val="Sinespaciado"/>
             </w:pPr>
             <w:r>
               <w:t>Diagramas de Secuencias</w:t>
@@ -1141,15 +1496,26 @@
           </w:p>
           <w:p>
             <w:pPr>
-              <w:spacing w:before="28" w:after="28"/>
-            </w:pPr>
-            <w:r>
+              <w:pStyle w:val="Sinespaciado"/>
+            </w:pPr>
+          </w:p>
+          <w:p>
+            <w:pPr>
+              <w:pStyle w:val="Sinespaciado"/>
+            </w:pPr>
+            <w:r>
+              <w:lastRenderedPageBreak/>
               <w:t>Diagrama de Actividades</w:t>
             </w:r>
           </w:p>
           <w:p>
             <w:pPr>
-              <w:spacing w:before="28" w:after="28"/>
+              <w:pStyle w:val="Sinespaciado"/>
+            </w:pPr>
+          </w:p>
+          <w:p>
+            <w:pPr>
+              <w:pStyle w:val="Sinespaciado"/>
             </w:pPr>
             <w:r>
               <w:t>Lista de escenarios y casos de prueba</w:t>
@@ -1157,7 +1523,7 @@
           </w:p>
           <w:p>
             <w:pPr>
-              <w:spacing w:before="28" w:after="28"/>
+              <w:pStyle w:val="Sinespaciado"/>
             </w:pPr>
             <w:r>
               <w:t>MER</w:t>
@@ -1165,7 +1531,7 @@
           </w:p>
           <w:p>
             <w:pPr>
-              <w:spacing w:before="28" w:after="28"/>
+              <w:pStyle w:val="Sinespaciado"/>
             </w:pPr>
             <w:r>
               <w:t>Framework de Persistencia</w:t>
@@ -1173,22 +1539,22 @@
           </w:p>
           <w:p>
             <w:pPr>
-              <w:spacing w:before="28" w:after="28"/>
-            </w:pPr>
-          </w:p>
-          <w:p>
-            <w:pPr>
-              <w:spacing w:before="28" w:after="28"/>
-            </w:pPr>
-          </w:p>
-          <w:p>
-            <w:pPr>
-              <w:spacing w:before="28" w:after="28"/>
-            </w:pPr>
-          </w:p>
-          <w:p>
-            <w:pPr>
-              <w:spacing w:before="28" w:after="28"/>
+              <w:pStyle w:val="Sinespaciado"/>
+            </w:pPr>
+          </w:p>
+          <w:p>
+            <w:pPr>
+              <w:pStyle w:val="Sinespaciado"/>
+            </w:pPr>
+          </w:p>
+          <w:p>
+            <w:pPr>
+              <w:pStyle w:val="Sinespaciado"/>
+            </w:pPr>
+          </w:p>
+          <w:p>
+            <w:pPr>
+              <w:pStyle w:val="Sinespaciado"/>
             </w:pPr>
             <w:r>
               <w:t>PIC</w:t>
@@ -1196,12 +1562,12 @@
           </w:p>
           <w:p>
             <w:pPr>
-              <w:spacing w:before="28" w:after="28"/>
-            </w:pPr>
-          </w:p>
-          <w:p>
-            <w:pPr>
-              <w:spacing w:before="28" w:after="28"/>
+              <w:pStyle w:val="Sinespaciado"/>
+            </w:pPr>
+          </w:p>
+          <w:p>
+            <w:pPr>
+              <w:pStyle w:val="Sinespaciado"/>
             </w:pPr>
             <w:r>
               <w:t>Código fuente</w:t>
@@ -1209,91 +1575,104 @@
           </w:p>
           <w:p>
             <w:pPr>
-              <w:spacing w:before="28" w:after="28"/>
-            </w:pPr>
-          </w:p>
-          <w:p>
-            <w:pPr>
-              <w:spacing w:before="28" w:after="28"/>
-            </w:pPr>
-          </w:p>
-          <w:p>
-            <w:pPr>
-              <w:spacing w:before="28" w:after="28"/>
-            </w:pPr>
-          </w:p>
-          <w:p>
-            <w:pPr>
-              <w:spacing w:before="28" w:after="28"/>
-            </w:pPr>
-          </w:p>
-          <w:p>
-            <w:pPr>
-              <w:spacing w:before="28" w:after="28"/>
-            </w:pPr>
-          </w:p>
-          <w:p>
-            <w:pPr>
-              <w:spacing w:before="28" w:after="28"/>
-            </w:pPr>
-          </w:p>
-          <w:p>
-            <w:pPr>
-              <w:spacing w:before="28" w:after="28"/>
-            </w:pPr>
-          </w:p>
-          <w:p>
-            <w:pPr>
-              <w:spacing w:before="28" w:after="28"/>
-            </w:pPr>
-          </w:p>
-          <w:p>
-            <w:pPr>
-              <w:spacing w:before="28" w:after="28"/>
-            </w:pPr>
-          </w:p>
-          <w:p>
-            <w:pPr>
-              <w:spacing w:before="28" w:after="28"/>
-            </w:pPr>
-          </w:p>
-          <w:p>
-            <w:pPr>
-              <w:spacing w:before="28" w:after="28"/>
-            </w:pPr>
-            <w:r>
-              <w:t>.jar del proyecto</w:t>
-            </w:r>
-          </w:p>
-          <w:p>
-            <w:pPr>
-              <w:spacing w:before="28" w:after="28"/>
-            </w:pPr>
-          </w:p>
-          <w:p>
-            <w:pPr>
-              <w:spacing w:before="28" w:after="28"/>
-            </w:pPr>
-          </w:p>
-          <w:p>
-            <w:pPr>
-              <w:spacing w:before="28" w:after="28"/>
-            </w:pPr>
-          </w:p>
-          <w:p>
-            <w:pPr>
-              <w:spacing w:before="28" w:after="28"/>
-            </w:pPr>
-          </w:p>
-          <w:p>
-            <w:pPr>
-              <w:spacing w:before="28" w:after="28"/>
+              <w:pStyle w:val="Sinespaciado"/>
+            </w:pPr>
+          </w:p>
+          <w:p>
+            <w:pPr>
+              <w:pStyle w:val="Sinespaciado"/>
+            </w:pPr>
+          </w:p>
+          <w:p>
+            <w:pPr>
+              <w:pStyle w:val="Sinespaciado"/>
+            </w:pPr>
+          </w:p>
+          <w:p>
+            <w:pPr>
+              <w:pStyle w:val="Sinespaciado"/>
+            </w:pPr>
+          </w:p>
+          <w:p>
+            <w:pPr>
+              <w:pStyle w:val="Sinespaciado"/>
+            </w:pPr>
+          </w:p>
+          <w:p>
+            <w:pPr>
+              <w:pStyle w:val="Sinespaciado"/>
+            </w:pPr>
+          </w:p>
+          <w:p>
+            <w:pPr>
+              <w:pStyle w:val="Sinespaciado"/>
+            </w:pPr>
+          </w:p>
+          <w:p>
+            <w:pPr>
+              <w:pStyle w:val="Sinespaciado"/>
+            </w:pPr>
+          </w:p>
+          <w:p>
+            <w:pPr>
+              <w:pStyle w:val="Sinespaciado"/>
+            </w:pPr>
+          </w:p>
+          <w:p>
+            <w:pPr>
+              <w:pStyle w:val="Sinespaciado"/>
+            </w:pPr>
+          </w:p>
+          <w:p>
+            <w:pPr>
+              <w:pStyle w:val="Sinespaciado"/>
+            </w:pPr>
+          </w:p>
+          <w:p>
+            <w:pPr>
+              <w:pStyle w:val="Sinespaciado"/>
+            </w:pPr>
+            <w:r>
+              <w:t>.</w:t>
+            </w:r>
+            <w:proofErr w:type="spellStart"/>
+            <w:r>
+              <w:t>jar</w:t>
+            </w:r>
+            <w:proofErr w:type="spellEnd"/>
+            <w:r>
+              <w:t xml:space="preserve"> del proyecto</w:t>
+            </w:r>
+          </w:p>
+          <w:p>
+            <w:pPr>
+              <w:pStyle w:val="Sinespaciado"/>
+            </w:pPr>
+          </w:p>
+          <w:p>
+            <w:pPr>
+              <w:pStyle w:val="Sinespaciado"/>
+            </w:pPr>
+          </w:p>
+          <w:p>
+            <w:pPr>
+              <w:pStyle w:val="Sinespaciado"/>
+            </w:pPr>
+          </w:p>
+          <w:p>
+            <w:pPr>
+              <w:pStyle w:val="Sinespaciado"/>
+            </w:pPr>
+          </w:p>
+          <w:p>
+            <w:pPr>
+              <w:pStyle w:val="Sinespaciado"/>
             </w:pPr>
           </w:p>
         </w:tc>
         <w:tc>
           <w:tcPr>
-            <w:tcW w:w="8586" w:type="dxa"/>
+            <w:tcW w:w="2585" w:type="dxa"/>
             <w:shd w:val="clear" w:color="auto" w:fill="auto"/>
             <w:tcMar>
               <w:top w:w="0" w:type="dxa"/>
@@ -1304,17 +1683,17 @@
           </w:tcPr>
           <w:p>
             <w:pPr>
-              <w:spacing w:before="28" w:after="28"/>
-            </w:pPr>
-          </w:p>
-          <w:p>
-            <w:pPr>
-              <w:spacing w:before="28" w:after="28"/>
-            </w:pPr>
-          </w:p>
-          <w:p>
-            <w:pPr>
-              <w:spacing w:before="28" w:after="28"/>
+              <w:pStyle w:val="Sinespaciado"/>
+            </w:pPr>
+          </w:p>
+          <w:p>
+            <w:pPr>
+              <w:pStyle w:val="Sinespaciado"/>
+            </w:pPr>
+          </w:p>
+          <w:p>
+            <w:pPr>
+              <w:pStyle w:val="Sinespaciado"/>
             </w:pPr>
             <w:r>
               <w:t>0</w:t>
@@ -1322,7 +1701,7 @@
           </w:p>
           <w:p>
             <w:pPr>
-              <w:spacing w:before="28" w:after="28"/>
+              <w:pStyle w:val="Sinespaciado"/>
             </w:pPr>
             <w:r>
               <w:t>100</w:t>
@@ -1330,7 +1709,7 @@
           </w:p>
           <w:p>
             <w:pPr>
-              <w:spacing w:before="28" w:after="28"/>
+              <w:pStyle w:val="Sinespaciado"/>
             </w:pPr>
             <w:r>
               <w:t>100</w:t>
@@ -1338,7 +1717,7 @@
           </w:p>
           <w:p>
             <w:pPr>
-              <w:spacing w:before="28" w:after="28"/>
+              <w:pStyle w:val="Sinespaciado"/>
             </w:pPr>
             <w:r>
               <w:t>0</w:t>
@@ -1346,7 +1725,7 @@
           </w:p>
           <w:p>
             <w:pPr>
-              <w:spacing w:before="28" w:after="28"/>
+              <w:pStyle w:val="Sinespaciado"/>
             </w:pPr>
             <w:r>
               <w:t>100</w:t>
@@ -1354,7 +1733,12 @@
           </w:p>
           <w:p>
             <w:pPr>
-              <w:spacing w:before="28" w:after="28"/>
+              <w:pStyle w:val="Sinespaciado"/>
+            </w:pPr>
+          </w:p>
+          <w:p>
+            <w:pPr>
+              <w:pStyle w:val="Sinespaciado"/>
             </w:pPr>
             <w:r>
               <w:t>0</w:t>
@@ -1362,12 +1746,12 @@
           </w:p>
           <w:p>
             <w:pPr>
-              <w:spacing w:before="28" w:after="28"/>
-            </w:pPr>
-          </w:p>
-          <w:p>
-            <w:pPr>
-              <w:spacing w:before="28" w:after="28"/>
+              <w:pStyle w:val="Sinespaciado"/>
+            </w:pPr>
+          </w:p>
+          <w:p>
+            <w:pPr>
+              <w:pStyle w:val="Sinespaciado"/>
             </w:pPr>
             <w:r>
               <w:t>100</w:t>
@@ -1375,7 +1759,7 @@
           </w:p>
           <w:p>
             <w:pPr>
-              <w:spacing w:before="28" w:after="28"/>
+              <w:pStyle w:val="Sinespaciado"/>
             </w:pPr>
             <w:r>
               <w:t>100</w:t>
@@ -1383,130 +1767,12 @@
           </w:p>
           <w:p>
             <w:pPr>
-              <w:spacing w:before="28" w:after="28"/>
-            </w:pPr>
-          </w:p>
-          <w:p>
-            <w:pPr>
-              <w:spacing w:before="28" w:after="28"/>
-            </w:pPr>
-            <w:r>
-              <w:t>100</w:t>
-            </w:r>
-          </w:p>
-          <w:p>
-            <w:pPr>
-              <w:spacing w:before="28" w:after="28"/>
-            </w:pPr>
-          </w:p>
-          <w:p>
-            <w:pPr>
-              <w:spacing w:before="28" w:after="28"/>
-            </w:pPr>
-            <w:r>
-              <w:t>100</w:t>
-            </w:r>
-          </w:p>
-          <w:p>
-            <w:pPr>
-              <w:spacing w:before="28" w:after="28"/>
-            </w:pPr>
-          </w:p>
-          <w:p>
-            <w:pPr>
-              <w:spacing w:before="28" w:after="28"/>
-            </w:pPr>
-            <w:r>
-              <w:t>100</w:t>
-            </w:r>
-          </w:p>
-          <w:p>
-            <w:pPr>
-              <w:spacing w:before="28" w:after="28"/>
-            </w:pPr>
-            <w:r>
-              <w:t>100</w:t>
-            </w:r>
-          </w:p>
-          <w:p>
-            <w:pPr>
-              <w:spacing w:before="28" w:after="28"/>
-            </w:pPr>
-          </w:p>
-          <w:p>
-            <w:pPr>
-              <w:spacing w:before="28" w:after="28"/>
-            </w:pPr>
-            <w:r>
-              <w:t>0</w:t>
-            </w:r>
-          </w:p>
-          <w:p>
-            <w:pPr>
-              <w:spacing w:before="28" w:after="28"/>
-            </w:pPr>
-          </w:p>
-          <w:p>
-            <w:pPr>
-              <w:spacing w:before="28" w:after="28"/>
-            </w:pPr>
-          </w:p>
-          <w:p>
-            <w:pPr>
-              <w:spacing w:before="28" w:after="28"/>
-            </w:pPr>
-            <w:r>
-              <w:t>100</w:t>
-            </w:r>
-          </w:p>
-          <w:p>
-            <w:pPr>
-              <w:spacing w:before="28" w:after="28"/>
-            </w:pPr>
-            <w:r>
-              <w:t>0</w:t>
-            </w:r>
-          </w:p>
-          <w:p>
-            <w:pPr>
-              <w:spacing w:before="28" w:after="28"/>
-            </w:pPr>
-            <w:r>
-              <w:t>100</w:t>
-            </w:r>
-          </w:p>
-          <w:p>
-            <w:pPr>
-              <w:spacing w:before="28" w:after="28"/>
-            </w:pPr>
-            <w:r>
-              <w:t>0</w:t>
-            </w:r>
-          </w:p>
-          <w:p>
-            <w:pPr>
-              <w:spacing w:before="28" w:after="28"/>
-            </w:pPr>
-          </w:p>
-          <w:p>
-            <w:pPr>
-              <w:spacing w:before="28" w:after="28"/>
-            </w:pPr>
-            <w:r>
-              <w:t>100</w:t>
-            </w:r>
-          </w:p>
-          <w:p>
-            <w:pPr>
-              <w:spacing w:before="28" w:after="28"/>
-            </w:pPr>
-            <w:r>
-              <w:t>0</w:t>
-            </w:r>
-          </w:p>
-          <w:p>
-            <w:pPr>
-              <w:spacing w:before="28" w:after="28"/>
+              <w:pStyle w:val="Sinespaciado"/>
+            </w:pPr>
+          </w:p>
+          <w:p>
+            <w:pPr>
+              <w:pStyle w:val="Sinespaciado"/>
             </w:pPr>
             <w:r>
               <w:lastRenderedPageBreak/>
@@ -1515,7 +1781,41 @@
           </w:p>
           <w:p>
             <w:pPr>
-              <w:spacing w:before="28" w:after="28"/>
+              <w:pStyle w:val="Sinespaciado"/>
+            </w:pPr>
+          </w:p>
+          <w:p>
+            <w:pPr>
+              <w:pStyle w:val="Sinespaciado"/>
+            </w:pPr>
+            <w:r>
+              <w:t>100</w:t>
+            </w:r>
+          </w:p>
+          <w:p>
+            <w:pPr>
+              <w:pStyle w:val="Sinespaciado"/>
+            </w:pPr>
+          </w:p>
+          <w:p>
+            <w:pPr>
+              <w:pStyle w:val="Sinespaciado"/>
+            </w:pPr>
+            <w:r>
+              <w:t>100</w:t>
+            </w:r>
+          </w:p>
+          <w:p>
+            <w:pPr>
+              <w:pStyle w:val="Sinespaciado"/>
+            </w:pPr>
+            <w:r>
+              <w:t>100</w:t>
+            </w:r>
+          </w:p>
+          <w:p>
+            <w:pPr>
+              <w:pStyle w:val="Sinespaciado"/>
             </w:pPr>
             <w:r>
               <w:t>0</w:t>
@@ -1523,7 +1823,25 @@
           </w:p>
           <w:p>
             <w:pPr>
-              <w:spacing w:before="28" w:after="28"/>
+              <w:pStyle w:val="Sinespaciado"/>
+            </w:pPr>
+          </w:p>
+          <w:p>
+            <w:pPr>
+              <w:pStyle w:val="Sinespaciado"/>
+            </w:pPr>
+          </w:p>
+          <w:p>
+            <w:pPr>
+              <w:pStyle w:val="Sinespaciado"/>
+            </w:pPr>
+            <w:r>
+              <w:t>100</w:t>
+            </w:r>
+          </w:p>
+          <w:p>
+            <w:pPr>
+              <w:pStyle w:val="Sinespaciado"/>
             </w:pPr>
             <w:r>
               <w:t>0</w:t>
@@ -1531,17 +1849,15 @@
           </w:p>
           <w:p>
             <w:pPr>
-              <w:spacing w:before="28" w:after="28"/>
-            </w:pPr>
-          </w:p>
-          <w:p>
-            <w:pPr>
-              <w:spacing w:before="28" w:after="28"/>
-            </w:pPr>
-          </w:p>
-          <w:p>
-            <w:pPr>
-              <w:spacing w:before="28" w:after="28"/>
+              <w:pStyle w:val="Sinespaciado"/>
+            </w:pPr>
+            <w:r>
+              <w:t>100</w:t>
+            </w:r>
+          </w:p>
+          <w:p>
+            <w:pPr>
+              <w:pStyle w:val="Sinespaciado"/>
             </w:pPr>
             <w:r>
               <w:t>0</w:t>
@@ -1549,7 +1865,17 @@
           </w:p>
           <w:p>
             <w:pPr>
-              <w:spacing w:before="28" w:after="28"/>
+              <w:pStyle w:val="Sinespaciado"/>
+            </w:pPr>
+          </w:p>
+          <w:p>
+            <w:pPr>
+              <w:pStyle w:val="Sinespaciado"/>
+            </w:pPr>
+          </w:p>
+          <w:p>
+            <w:pPr>
+              <w:pStyle w:val="Sinespaciado"/>
             </w:pPr>
             <w:r>
               <w:t>100</w:t>
@@ -1557,7 +1883,7 @@
           </w:p>
           <w:p>
             <w:pPr>
-              <w:spacing w:before="28" w:after="28"/>
+              <w:pStyle w:val="Sinespaciado"/>
             </w:pPr>
             <w:r>
               <w:t>0</w:t>
@@ -1565,7 +1891,15 @@
           </w:p>
           <w:p>
             <w:pPr>
-              <w:spacing w:before="28" w:after="28"/>
+              <w:pStyle w:val="Sinespaciado"/>
+            </w:pPr>
+            <w:r>
+              <w:t>100</w:t>
+            </w:r>
+          </w:p>
+          <w:p>
+            <w:pPr>
+              <w:pStyle w:val="Sinespaciado"/>
             </w:pPr>
             <w:r>
               <w:t>0</w:t>
@@ -1573,12 +1907,7 @@
           </w:p>
           <w:p>
             <w:pPr>
-              <w:spacing w:before="28" w:after="28"/>
-            </w:pPr>
-          </w:p>
-          <w:p>
-            <w:pPr>
-              <w:spacing w:before="28" w:after="28"/>
+              <w:pStyle w:val="Sinespaciado"/>
             </w:pPr>
             <w:r>
               <w:t>0</w:t>
@@ -1586,7 +1915,17 @@
           </w:p>
           <w:p>
             <w:pPr>
-              <w:spacing w:before="28" w:after="28"/>
+              <w:pStyle w:val="Sinespaciado"/>
+            </w:pPr>
+          </w:p>
+          <w:p>
+            <w:pPr>
+              <w:pStyle w:val="Sinespaciado"/>
+            </w:pPr>
+          </w:p>
+          <w:p>
+            <w:pPr>
+              <w:pStyle w:val="Sinespaciado"/>
             </w:pPr>
             <w:r>
               <w:t>0</w:t>
@@ -1594,7 +1933,59 @@
           </w:p>
           <w:p>
             <w:pPr>
-              <w:spacing w:before="28" w:after="28"/>
+              <w:pStyle w:val="Sinespaciado"/>
+            </w:pPr>
+            <w:r>
+              <w:t>100</w:t>
+            </w:r>
+          </w:p>
+          <w:p>
+            <w:pPr>
+              <w:pStyle w:val="Sinespaciado"/>
+            </w:pPr>
+            <w:r>
+              <w:t>0</w:t>
+            </w:r>
+          </w:p>
+          <w:p>
+            <w:pPr>
+              <w:pStyle w:val="Sinespaciado"/>
+            </w:pPr>
+            <w:r>
+              <w:t>0</w:t>
+            </w:r>
+          </w:p>
+          <w:p>
+            <w:pPr>
+              <w:pStyle w:val="Sinespaciado"/>
+            </w:pPr>
+          </w:p>
+          <w:p>
+            <w:pPr>
+              <w:pStyle w:val="Sinespaciado"/>
+            </w:pPr>
+            <w:bookmarkStart w:id="0" w:name="_GoBack"/>
+            <w:bookmarkEnd w:id="0"/>
+          </w:p>
+          <w:p>
+            <w:pPr>
+              <w:pStyle w:val="Sinespaciado"/>
+            </w:pPr>
+            <w:r>
+              <w:t>0</w:t>
+            </w:r>
+          </w:p>
+          <w:p>
+            <w:pPr>
+              <w:pStyle w:val="Sinespaciado"/>
+            </w:pPr>
+            <w:r>
+              <w:t>0</w:t>
+            </w:r>
+          </w:p>
+          <w:p>
+            <w:pPr>
+              <w:pStyle w:val="Sinespaciado"/>
             </w:pPr>
             <w:r>
               <w:t>0</w:t>
@@ -1605,7 +1996,7 @@
       <w:tr>
         <w:tc>
           <w:tcPr>
-            <w:tcW w:w="4677" w:type="dxa"/>
+            <w:tcW w:w="4044" w:type="dxa"/>
             <w:shd w:val="clear" w:color="auto" w:fill="auto"/>
             <w:tcMar>
               <w:top w:w="0" w:type="dxa"/>
@@ -1615,6 +2006,9 @@
             </w:tcMar>
           </w:tcPr>
           <w:p>
+            <w:pPr>
+              <w:pStyle w:val="Sinespaciado"/>
+            </w:pPr>
             <w:r>
               <w:lastRenderedPageBreak/>
               <w:t xml:space="preserve">Control </w:t>
@@ -1623,7 +2017,7 @@
         </w:tc>
         <w:tc>
           <w:tcPr>
-            <w:tcW w:w="7086" w:type="dxa"/>
+            <w:tcW w:w="2693" w:type="dxa"/>
             <w:shd w:val="clear" w:color="auto" w:fill="auto"/>
             <w:tcMar>
               <w:top w:w="0" w:type="dxa"/>
@@ -1634,13 +2028,13 @@
           </w:tcPr>
           <w:p>
             <w:pPr>
-              <w:spacing w:before="28" w:after="28"/>
+              <w:pStyle w:val="Sinespaciado"/>
             </w:pPr>
           </w:p>
         </w:tc>
         <w:tc>
           <w:tcPr>
-            <w:tcW w:w="8586" w:type="dxa"/>
+            <w:tcW w:w="2585" w:type="dxa"/>
             <w:shd w:val="clear" w:color="auto" w:fill="auto"/>
             <w:tcMar>
               <w:top w:w="0" w:type="dxa"/>
@@ -1651,7 +2045,7 @@
           </w:tcPr>
           <w:p>
             <w:pPr>
-              <w:spacing w:before="28" w:after="28"/>
+              <w:pStyle w:val="Sinespaciado"/>
             </w:pPr>
             <w:r>
               <w:t>10</w:t>
@@ -1662,7 +2056,7 @@
       <w:tr>
         <w:tc>
           <w:tcPr>
-            <w:tcW w:w="4677" w:type="dxa"/>
+            <w:tcW w:w="4044" w:type="dxa"/>
             <w:shd w:val="clear" w:color="auto" w:fill="auto"/>
             <w:tcMar>
               <w:top w:w="0" w:type="dxa"/>
@@ -1672,6 +2066,9 @@
             </w:tcMar>
           </w:tcPr>
           <w:p>
+            <w:pPr>
+              <w:pStyle w:val="Sinespaciado"/>
+            </w:pPr>
             <w:r>
               <w:t xml:space="preserve">Cierre </w:t>
             </w:r>
@@ -1679,7 +2076,7 @@
         </w:tc>
         <w:tc>
           <w:tcPr>
-            <w:tcW w:w="7086" w:type="dxa"/>
+            <w:tcW w:w="2693" w:type="dxa"/>
             <w:shd w:val="clear" w:color="auto" w:fill="auto"/>
             <w:tcMar>
               <w:top w:w="0" w:type="dxa"/>
@@ -1690,13 +2087,13 @@
           </w:tcPr>
           <w:p>
             <w:pPr>
-              <w:spacing w:before="28" w:after="28"/>
+              <w:pStyle w:val="Sinespaciado"/>
             </w:pPr>
           </w:p>
         </w:tc>
         <w:tc>
           <w:tcPr>
-            <w:tcW w:w="8586" w:type="dxa"/>
+            <w:tcW w:w="2585" w:type="dxa"/>
             <w:shd w:val="clear" w:color="auto" w:fill="auto"/>
             <w:tcMar>
               <w:top w:w="0" w:type="dxa"/>
@@ -1707,7 +2104,7 @@
           </w:tcPr>
           <w:p>
             <w:pPr>
-              <w:spacing w:before="28" w:after="28"/>
+              <w:pStyle w:val="Sinespaciado"/>
             </w:pPr>
             <w:r>
               <w:t>0</w:t>
@@ -1770,23 +2167,300 @@
         <w:t>on-line</w:t>
       </w:r>
       <w:r>
-        <w:t xml:space="preserve"> de todas las empresas del país. Los usuarios seleccionan su destino e ingresan un número de tarjeta de crédito ó de débito  y uno de </w:t>
+        <w:t xml:space="preserve"> de todas las empresas del país. Los usuarios seleccionan su destino e ingresan un número de tarjeta de crédito </w:t>
+      </w:r>
+      <w:r>
+        <w:t>o</w:t>
+      </w:r>
+      <w:r>
+        <w:t xml:space="preserve"> de débito  y uno de </w:t>
       </w:r>
       <w:r>
         <w:t>identificación personal</w:t>
       </w:r>
       <w:r>
-        <w:t xml:space="preserve">. El boleto se emite y se carga en su cuenta de tarjeta de crédito. Cuando el usuario oprime el botón “start”, se activa una </w:t>
+        <w:t>. El boleto se emite y se carga en su cuenta de tarjeta de crédito. Cuando el usuario oprime el botón “</w:t>
+      </w:r>
+      <w:proofErr w:type="spellStart"/>
+      <w:r>
+        <w:t>start</w:t>
+      </w:r>
+      <w:proofErr w:type="spellEnd"/>
+      <w:r>
+        <w:t xml:space="preserve">”, se activa una pantalla de menú con los posibles destinos, junto con un mensaje que pide al usuario seleccionar el destino. Luego selecciona la localidad a donde se dirige. Una vez seleccionado el destino, elige la </w:t>
       </w:r>
       <w:r>
         <w:lastRenderedPageBreak/>
-        <w:t xml:space="preserve">pantalla de menú con los posibles destinos, junto con un mensaje que pide al usuario seleccionar el destino. Luego selecciona la localidad a donde se dirige. Una vez seleccionado el destino, elige la fecha de viaje y se solicita a los usuarios ingresar su tarjeta de crédito. Se comprueba su </w:t>
+        <w:t xml:space="preserve">fecha de viaje y se solicita a los usuarios ingresar su tarjeta de crédito. Se comprueba su </w:t>
       </w:r>
       <w:r>
         <w:t>validez</w:t>
       </w:r>
       <w:r>
         <w:t xml:space="preserve"> y luego se pide al usuario ingresar un identificador personal. El usuario ingresa la cantidad de pasajeros que viajan y si es ida o ida y vuelta. El usuario puede reservar las ubicaciones disponibles. El usuario puede visualizar los tipos de servicio: cama, suite y ejecutivo. El sistema sugiere tipos de servicios disponibles según la fecha y destino elegidos. El usuario final puede elegir el menú a comer durante o su vianda en el caso de los servicios Premium por cada uno de los pasajes ya emitidos. El usuario también puede elegir cual tarjeta de crédito. Cuando se valida la transacción crediticia, se emite el boleto, el cual puede ser solo impreso. Si el usuario quiere promociones especiales (pasajes más estadías) o descuentos para jubilados debe marcar la opción al iniciar.</w:t>
+      </w:r>
+    </w:p>
+    <w:p>
+      <w:pPr>
+        <w:pStyle w:val="Prrafodelista"/>
+        <w:ind w:left="1440"/>
+        <w:jc w:val="both"/>
+        <w:rPr>
+          <w:u w:val="single"/>
+        </w:rPr>
+      </w:pPr>
+      <w:r>
+        <w:rPr>
+          <w:u w:val="single"/>
+        </w:rPr>
+        <w:t>Ambigüedades</w:t>
+      </w:r>
+    </w:p>
+    <w:p>
+      <w:pPr>
+        <w:pStyle w:val="Prrafodelista"/>
+        <w:numPr>
+          <w:ilvl w:val="0"/>
+          <w:numId w:val="10"/>
+        </w:numPr>
+        <w:jc w:val="both"/>
+      </w:pPr>
+      <w:r>
+        <w:t>Menciona varias veces la selección del destino</w:t>
+      </w:r>
+      <w:r>
+        <w:t>.</w:t>
+      </w:r>
+    </w:p>
+    <w:p>
+      <w:pPr>
+        <w:pStyle w:val="Prrafodelista"/>
+        <w:numPr>
+          <w:ilvl w:val="0"/>
+          <w:numId w:val="10"/>
+        </w:numPr>
+        <w:jc w:val="both"/>
+      </w:pPr>
+      <w:r>
+        <w:t xml:space="preserve">El identificador  personal no aclara si es un </w:t>
+      </w:r>
+      <w:r>
+        <w:t>DNI</w:t>
+      </w:r>
+      <w:r>
+        <w:t xml:space="preserve"> o una clave de la tarjeta de crédito o una clave de usuario.</w:t>
+      </w:r>
+    </w:p>
+    <w:p>
+      <w:pPr>
+        <w:pStyle w:val="Prrafodelista"/>
+        <w:numPr>
+          <w:ilvl w:val="0"/>
+          <w:numId w:val="10"/>
+        </w:numPr>
+        <w:jc w:val="both"/>
+      </w:pPr>
+      <w:r>
+        <w:t>No especifica si el término “validez” comprueba existencia de la tarjeta o fondos suficientes para comprar los boletos.</w:t>
+      </w:r>
+    </w:p>
+    <w:p>
+      <w:pPr>
+        <w:pStyle w:val="Prrafodelista"/>
+        <w:numPr>
+          <w:ilvl w:val="0"/>
+          <w:numId w:val="10"/>
+        </w:numPr>
+        <w:jc w:val="both"/>
+      </w:pPr>
+      <w:r>
+        <w:t>Solicita al usuario que ingrese el identificador personal varias veces.</w:t>
+      </w:r>
+    </w:p>
+    <w:p>
+      <w:pPr>
+        <w:pStyle w:val="Prrafodelista"/>
+        <w:numPr>
+          <w:ilvl w:val="0"/>
+          <w:numId w:val="10"/>
+        </w:numPr>
+        <w:jc w:val="both"/>
+      </w:pPr>
+      <w:r>
+        <w:t>El boleto se carga en la cuenta del usuario antes de haber elegido el pasaje y la tarjeta a utilizar.</w:t>
+      </w:r>
+    </w:p>
+    <w:p>
+      <w:pPr>
+        <w:pStyle w:val="Prrafodelista"/>
+        <w:numPr>
+          <w:ilvl w:val="0"/>
+          <w:numId w:val="10"/>
+        </w:numPr>
+        <w:jc w:val="both"/>
+      </w:pPr>
+      <w:r>
+        <w:t>El menú se elige una vez emitidos los pasajes.</w:t>
+      </w:r>
+    </w:p>
+    <w:p>
+      <w:pPr>
+        <w:jc w:val="both"/>
+        <w:rPr>
+          <w:u w:val="single"/>
+        </w:rPr>
+      </w:pPr>
+      <w:r>
+        <w:tab/>
+      </w:r>
+      <w:r>
+        <w:tab/>
+      </w:r>
+      <w:r>
+        <w:rPr>
+          <w:u w:val="single"/>
+        </w:rPr>
+        <w:t>Omisiones</w:t>
+      </w:r>
+    </w:p>
+    <w:p>
+      <w:pPr>
+        <w:pStyle w:val="Prrafodelista"/>
+        <w:numPr>
+          <w:ilvl w:val="0"/>
+          <w:numId w:val="10"/>
+        </w:numPr>
+        <w:jc w:val="both"/>
+        <w:rPr>
+          <w:u w:val="single"/>
+        </w:rPr>
+      </w:pPr>
+      <w:r>
+        <w:t>El usuario no especifica el origen</w:t>
+      </w:r>
+      <w:r>
+        <w:t>.</w:t>
+      </w:r>
+    </w:p>
+    <w:p>
+      <w:pPr>
+        <w:pStyle w:val="Prrafodelista"/>
+        <w:numPr>
+          <w:ilvl w:val="0"/>
+          <w:numId w:val="10"/>
+        </w:numPr>
+        <w:jc w:val="both"/>
+        <w:rPr>
+          <w:u w:val="single"/>
+        </w:rPr>
+      </w:pPr>
+      <w:r>
+        <w:t>No se muestra el valor del boleto</w:t>
+      </w:r>
+      <w:r>
+        <w:t>.</w:t>
+      </w:r>
+    </w:p>
+    <w:p>
+      <w:pPr>
+        <w:pStyle w:val="Prrafodelista"/>
+        <w:numPr>
+          <w:ilvl w:val="0"/>
+          <w:numId w:val="10"/>
+        </w:numPr>
+        <w:jc w:val="both"/>
+        <w:rPr>
+          <w:u w:val="single"/>
+        </w:rPr>
+      </w:pPr>
+      <w:r>
+        <w:t>El usuario no puede elegir la empresa</w:t>
+      </w:r>
+    </w:p>
+    <w:p>
+      <w:pPr>
+        <w:pStyle w:val="Prrafodelista"/>
+        <w:numPr>
+          <w:ilvl w:val="0"/>
+          <w:numId w:val="10"/>
+        </w:numPr>
+        <w:jc w:val="both"/>
+        <w:rPr>
+          <w:u w:val="single"/>
+        </w:rPr>
+      </w:pPr>
+      <w:r>
+        <w:t>No se puede guardar el boleto</w:t>
+      </w:r>
+      <w:r>
+        <w:t>.</w:t>
+      </w:r>
+      <w:r>
+        <w:t xml:space="preserve"> </w:t>
+      </w:r>
+      <w:r>
+        <w:t>S</w:t>
+      </w:r>
+      <w:r>
+        <w:t>i</w:t>
+      </w:r>
+      <w:r>
+        <w:t xml:space="preserve"> no se cuenta con una impresora el boleto se pierde.</w:t>
+      </w:r>
+    </w:p>
+    <w:p>
+      <w:pPr>
+        <w:pStyle w:val="Prrafodelista"/>
+        <w:numPr>
+          <w:ilvl w:val="0"/>
+          <w:numId w:val="10"/>
+        </w:numPr>
+        <w:jc w:val="both"/>
+        <w:rPr>
+          <w:u w:val="single"/>
+        </w:rPr>
+      </w:pPr>
+      <w:r>
+        <w:t>Se menciona que se puede pagar con tarjeta de débito pero nunca se da la opción de escogerla.</w:t>
+      </w:r>
+    </w:p>
+    <w:p>
+      <w:pPr>
+        <w:pStyle w:val="Prrafodelista"/>
+        <w:numPr>
+          <w:ilvl w:val="0"/>
+          <w:numId w:val="10"/>
+        </w:numPr>
+        <w:jc w:val="both"/>
+        <w:rPr>
+          <w:u w:val="single"/>
+        </w:rPr>
+      </w:pPr>
+      <w:r>
+        <w:lastRenderedPageBreak/>
+        <w:t>No se puede elegir la ubicación</w:t>
+      </w:r>
+      <w:r>
+        <w:t xml:space="preserve"> dentro del colectivo</w:t>
+      </w:r>
+      <w:r>
+        <w:t>.</w:t>
+      </w:r>
+    </w:p>
+    <w:p>
+      <w:pPr>
+        <w:pStyle w:val="Prrafodelista"/>
+        <w:numPr>
+          <w:ilvl w:val="0"/>
+          <w:numId w:val="10"/>
+        </w:numPr>
+        <w:jc w:val="both"/>
+        <w:rPr>
+          <w:u w:val="single"/>
+        </w:rPr>
+      </w:pPr>
+      <w:r>
+        <w:t>Se pueden ver los tipos de servicio pero no se puede escoger en ningún momento.</w:t>
       </w:r>
     </w:p>
     <w:p>
@@ -1814,7 +2488,190 @@
         <w:spacing w:before="28" w:after="28"/>
       </w:pPr>
       <w:r>
-        <w:t>Un sistema de emisión de boletos vende boletos de colectivos de corta y larga distancia on-line de todas las empresas del país. Cuando el usuario oprime el botón “start”, se activa una pantalla de menú con los posibles destinos, junto con un mensaje que pide al usuario seleccionar el destino.  Los usuarios seleccionan su destino. Luego selecciona la localidad a donde se dirige. Una vez seleccionado el destino, elige la fecha de viaje y se solicita a los usuarios ingresar su tarjeta de crédito.  El usuario también puede elegir cual tarjeta de crédito utilizar  e ingresa un número de tarjeta de crédito ó de débito. Se comprueba su validez y luego se pide al usuario ingresar un número de identificación personal. El usuario ingresa la cantidad de pasajeros que viajan y si es ida o ida y vuelta. El usuario puede reservar las ubicaciones disponibles. El sistema sugiere tipos de servicios disponibles según la fecha y destino elegidos. El usuario puede visualizar los tipos de servicio: cama, suite y ejecutivo. El usuario final puede elegir el menú a comer durante o su vianda en el caso de los servicios Premium por cada uno de los pasajes ya emitidos. Cuando se valida la transacción crediticia, se emite el boleto  el cual puede ser solo impreso y se carga en su cuenta de tarjeta de crédito. Si el usuario quiere promociones especiales (pasajes más estadías) o descuentos para jubilados debe marcar la opción al iniciar.</w:t>
+        <w:t xml:space="preserve">Un sistema de emisión de boletos vende boletos de colectivos de corta y larga distancia </w:t>
+      </w:r>
+      <w:r>
+        <w:t>on-line</w:t>
+      </w:r>
+      <w:r>
+        <w:t xml:space="preserve"> de todas las empresas del país. Cuando el usuario</w:t>
+      </w:r>
+      <w:r>
+        <w:t xml:space="preserve"> ingresa al sitio web</w:t>
+      </w:r>
+      <w:r>
+        <w:t xml:space="preserve">, se </w:t>
+      </w:r>
+      <w:r>
+        <w:t>muestra</w:t>
+      </w:r>
+      <w:r>
+        <w:t xml:space="preserve"> una pantalla de menú con los posibles</w:t>
+      </w:r>
+      <w:r>
+        <w:t xml:space="preserve"> orígenes y</w:t>
+      </w:r>
+      <w:r>
+        <w:t xml:space="preserve"> destinos.  Los usuarios selecciona</w:t>
+      </w:r>
+      <w:r>
+        <w:t>n</w:t>
+      </w:r>
+      <w:r>
+        <w:t xml:space="preserve"> su origen y destino. Luego se muestran las empresas disponibles para realizar esos viajes. El usuario selecciona la empresa. Una vez </w:t>
+      </w:r>
+      <w:r>
+        <w:t>hecho esto</w:t>
+      </w:r>
+      <w:r>
+        <w:t>, elige la fecha de viaje</w:t>
+      </w:r>
+      <w:r>
+        <w:t xml:space="preserve"> de una lista</w:t>
+      </w:r>
+      <w:r>
+        <w:t xml:space="preserve"> y</w:t>
+      </w:r>
+      <w:r>
+        <w:t xml:space="preserve"> se muestra el monto</w:t>
+      </w:r>
+      <w:r>
+        <w:t xml:space="preserve">. </w:t>
+      </w:r>
+      <w:r>
+        <w:t>El usuario ingresa la cantidad de pasajeros que viajan y si es ida o ida y vuelta</w:t>
+      </w:r>
+      <w:r>
+        <w:t xml:space="preserve"> (en este caso debe elegir fecha de regreso)</w:t>
+      </w:r>
+      <w:r>
+        <w:t xml:space="preserve">. </w:t>
+      </w:r>
+      <w:r>
+        <w:t>Luego p</w:t>
+      </w:r>
+      <w:r>
+        <w:t xml:space="preserve">uede </w:t>
+      </w:r>
+      <w:r>
+        <w:t>reservar las ubicaciones disponibles</w:t>
+      </w:r>
+      <w:r>
+        <w:t xml:space="preserve"> que se muestran por pantalla</w:t>
+      </w:r>
+      <w:r>
+        <w:t>. El sistema sugiere tipos de servicios disponibles según la fecha y destino elegidos. El usuario puede visualizar</w:t>
+      </w:r>
+      <w:r>
+        <w:t xml:space="preserve"> y elegir</w:t>
+      </w:r>
+      <w:r>
+        <w:t xml:space="preserve"> los tipos de servicio: cama, suite y ejecutivo. El usuario final puede elegir el menú a comer durante</w:t>
+      </w:r>
+      <w:r>
+        <w:t xml:space="preserve"> el viaje,</w:t>
+      </w:r>
+      <w:r>
+        <w:t xml:space="preserve"> o su vianda en el caso de los servicios Premium </w:t>
+      </w:r>
+      <w:r>
+        <w:t>por cada uno de los pasajeros</w:t>
+      </w:r>
+      <w:r>
+        <w:t xml:space="preserve">. </w:t>
+      </w:r>
+      <w:r>
+        <w:t xml:space="preserve"> El usuario puede elegir si pagar con tarjeta de débito o de crédito y con cuál hacerlo. El usuario ingresa su</w:t>
+      </w:r>
+      <w:r>
+        <w:t xml:space="preserve"> número de tarjeta de crédito o</w:t>
+      </w:r>
+      <w:r>
+        <w:t xml:space="preserve"> de débito</w:t>
+      </w:r>
+      <w:r>
+        <w:t xml:space="preserve"> y su clave</w:t>
+      </w:r>
+      <w:r>
+        <w:t xml:space="preserve">. Se comprueba su </w:t>
+      </w:r>
+      <w:r>
+        <w:t>existencia y si cuenta con fondos.</w:t>
+      </w:r>
+      <w:r>
+        <w:t xml:space="preserve"> Cuando se valida la t</w:t>
+      </w:r>
+      <w:r>
+        <w:t xml:space="preserve">ransacción crediticia, se emiten los </w:t>
+      </w:r>
+      <w:r>
+        <w:t>boleto</w:t>
+      </w:r>
+      <w:r>
+        <w:t>s</w:t>
+      </w:r>
+      <w:r>
+        <w:t xml:space="preserve"> </w:t>
+      </w:r>
+      <w:r>
+        <w:t>los</w:t>
+      </w:r>
+      <w:r>
+        <w:t xml:space="preserve"> cual</w:t>
+      </w:r>
+      <w:r>
+        <w:t>es</w:t>
+      </w:r>
+      <w:r>
+        <w:t xml:space="preserve"> puede</w:t>
+      </w:r>
+      <w:r>
+        <w:t>n</w:t>
+      </w:r>
+      <w:r>
+        <w:t xml:space="preserve"> ser impreso</w:t>
+      </w:r>
+      <w:r>
+        <w:t>s</w:t>
+      </w:r>
+      <w:r>
+        <w:t xml:space="preserve"> o enviado</w:t>
+      </w:r>
+      <w:r>
+        <w:t>s</w:t>
+      </w:r>
+      <w:r>
+        <w:t xml:space="preserve"> a un correo electrónico ingresado por el usuario</w:t>
+      </w:r>
+      <w:r>
+        <w:t>.</w:t>
+      </w:r>
+      <w:r>
+        <w:t xml:space="preserve"> </w:t>
+      </w:r>
+      <w:r>
+        <w:t>Luego se</w:t>
+      </w:r>
+      <w:r>
+        <w:t xml:space="preserve"> carga</w:t>
+      </w:r>
+      <w:r>
+        <w:t xml:space="preserve"> el monto total</w:t>
+      </w:r>
+      <w:r>
+        <w:t xml:space="preserve"> en su </w:t>
+      </w:r>
+      <w:r>
+        <w:t xml:space="preserve"> tarjeta de crédito</w:t>
+      </w:r>
+      <w:r>
+        <w:t xml:space="preserve"> o</w:t>
+      </w:r>
+      <w:r>
+        <w:t xml:space="preserve"> se descuenta de su cuenta</w:t>
+      </w:r>
+      <w:r>
+        <w:t>. Si el usuario quiere promociones especiales (pasajes más estadías) o descuentos para jubilados debe marcar la opción al iniciar.</w:t>
       </w:r>
     </w:p>
     <w:p>
@@ -1833,7 +2690,6 @@
         <w:spacing w:before="28" w:after="28"/>
       </w:pPr>
       <w:r>
-        <w:lastRenderedPageBreak/>
         <w:t>Escriba un conjunto de requerimientos no funcionales para el sistema de emisión de boletos.</w:t>
       </w:r>
     </w:p>
@@ -1931,7 +2787,11 @@
         <w:jc w:val="both"/>
       </w:pPr>
       <w:r>
-        <w:t xml:space="preserve">Ud. acepta un empleo con un usuario de software, quien contrató a su empleador anterior con la finalidad de desarrollar un sistema para ellos. Usted descubre que la interpretación de los requerimientos de su empresa es diferente de la interpretación tomada por su antiguo empleador. Discuta qué haría en tal situación. Usted sabe que los costos para su actual empleador aumentarán si no se resuelven las ambigüedades. Sin embargo, también tiene una responsabilidad de confidencialidad con su empleador anterior. </w:t>
+        <w:t xml:space="preserve">Ud. acepta un empleo con un usuario de software, quien contrató a su empleador anterior con la finalidad de desarrollar un sistema para ellos. </w:t>
+      </w:r>
+      <w:r>
+        <w:lastRenderedPageBreak/>
+        <w:t xml:space="preserve">Usted descubre que la interpretación de los requerimientos de su empresa es diferente de la interpretación tomada por su antiguo empleador. Discuta qué haría en tal situación. Usted sabe que los costos para su actual empleador aumentarán si no se resuelven las ambigüedades. Sin embargo, también tiene una responsabilidad de confidencialidad con su empleador anterior. </w:t>
       </w:r>
     </w:p>
     <w:p>
@@ -1940,7 +2800,22 @@
         <w:jc w:val="both"/>
       </w:pPr>
       <w:r>
-        <w:t>Corregiría las ambigüedades en la interpretación de los requerimientos sin plantearlo como correcciones sino como mejoras, ya que existe una responsabilidad asumida con el actual empleador, y al solucionar dicho inconveniente se lograría que la empresa o institución pueda alcanzar sus objetivos.</w:t>
+        <w:t>Corregiría las ambigüedades en la interpretación de los requerimientos sin plantearlo como correcciones</w:t>
+      </w:r>
+      <w:r>
+        <w:t xml:space="preserve"> ni mencionar nada acerca de la forma de trabajo del empleador anterior </w:t>
+      </w:r>
+      <w:r>
+        <w:t xml:space="preserve">sino como </w:t>
+      </w:r>
+      <w:r>
+        <w:t xml:space="preserve">sugerencias de </w:t>
+      </w:r>
+      <w:r>
+        <w:t>mejoras, ya que existe una responsabilidad asumida con el actual empleador y al solucionar dicho inconveniente se lograría que la empresa o instituci</w:t>
+      </w:r>
+      <w:r>
+        <w:t>ón pueda alcanzar sus objetivos sin caer en costos innecesarios.</w:t>
       </w:r>
     </w:p>
     <w:p>
@@ -1970,6 +2845,44 @@
     <w:p>
       <w:pPr>
         <w:spacing w:before="28" w:after="28"/>
+      </w:pPr>
+    </w:p>
+    <w:p>
+      <w:pPr>
+        <w:spacing w:after="28"/>
+      </w:pPr>
+      <w:r>
+        <w:t>//</w:t>
+      </w:r>
+    </w:p>
+    <w:p>
+      <w:pPr>
+        <w:spacing w:after="28"/>
+      </w:pPr>
+    </w:p>
+    <w:p>
+      <w:pPr>
+        <w:spacing w:after="28"/>
+      </w:pPr>
+    </w:p>
+    <w:p>
+      <w:pPr>
+        <w:spacing w:after="28"/>
+      </w:pPr>
+    </w:p>
+    <w:p>
+      <w:pPr>
+        <w:spacing w:after="28"/>
+      </w:pPr>
+    </w:p>
+    <w:p>
+      <w:pPr>
+        <w:spacing w:after="28"/>
+      </w:pPr>
+    </w:p>
+    <w:p>
+      <w:pPr>
+        <w:spacing w:after="28"/>
       </w:pPr>
     </w:p>
     <w:p>
@@ -1980,10 +2893,12 @@
     <w:sectPr>
       <w:headerReference w:type="default" r:id="rId8"/>
       <w:footerReference w:type="default" r:id="rId9"/>
-      <w:pgSz w:w="12240" w:h="15840"/>
+      <w:pgSz w:w="11907" w:h="16839" w:code="9"/>
       <w:pgMar w:top="1417" w:right="1701" w:bottom="1417" w:left="1701" w:header="720" w:footer="720" w:gutter="0"/>
+      <w:pgNumType w:start="0"/>
       <w:cols w:space="720"/>
       <w:formProt w:val="0"/>
+      <w:titlePg/>
       <w:docGrid w:linePitch="360"/>
     </w:sectPr>
   </w:body>
@@ -2044,7 +2959,7 @@
       <w:rPr>
         <w:noProof/>
       </w:rPr>
-      <w:t>7</w:t>
+      <w:t>6</w:t>
     </w:r>
     <w:r>
       <w:fldChar w:fldCharType="end"/>
@@ -2090,7 +3005,7 @@
         <w:lang w:val="es-AR" w:eastAsia="es-AR" w:bidi="ar-SA"/>
       </w:rPr>
       <w:drawing>
-        <wp:inline distT="0" distB="0" distL="0" distR="0" wp14:anchorId="3C0ECC9A" wp14:editId="1ECBF136">
+        <wp:inline distT="0" distB="0" distL="0" distR="0" wp14:anchorId="4F0D7CFD" wp14:editId="5380CFD3">
           <wp:extent cx="1117600" cy="527685"/>
           <wp:effectExtent l="0" t="0" r="0" b="0"/>
           <wp:docPr id="1" name="Picture" descr="A description..."/>
@@ -2140,7 +3055,23 @@
         <w:sz w:val="18"/>
         <w:szCs w:val="18"/>
       </w:rPr>
-      <w:t xml:space="preserve">                                                                        “INGENIERÍA DE SOFTWARE” – 4to Año – 2012 </w:t>
+      <w:t xml:space="preserve">                                                                        “INGENIERÍA DE SOFTWARE” – </w:t>
+    </w:r>
+    <w:proofErr w:type="spellStart"/>
+    <w:r>
+      <w:rPr>
+        <w:sz w:val="18"/>
+        <w:szCs w:val="18"/>
+      </w:rPr>
+      <w:t>4to</w:t>
+    </w:r>
+    <w:proofErr w:type="spellEnd"/>
+    <w:r>
+      <w:rPr>
+        <w:sz w:val="18"/>
+        <w:szCs w:val="18"/>
+      </w:rPr>
+      <w:t xml:space="preserve"> Año – 2012 </w:t>
     </w:r>
   </w:p>
   <w:p>
@@ -2708,6 +3639,119 @@
     </w:lvl>
   </w:abstractNum>
   <w:abstractNum w:abstractNumId="5">
+    <w:nsid w:val="3F990B36"/>
+    <w:multiLevelType w:val="hybridMultilevel"/>
+    <w:tmpl w:val="301E793A"/>
+    <w:lvl w:ilvl="0" w:tplc="2C0A0003">
+      <w:start w:val="1"/>
+      <w:numFmt w:val="bullet"/>
+      <w:lvlText w:val="o"/>
+      <w:lvlJc w:val="left"/>
+      <w:pPr>
+        <w:ind w:left="1800" w:hanging="360"/>
+      </w:pPr>
+      <w:rPr>
+        <w:rFonts w:ascii="Courier New" w:hAnsi="Courier New" w:cs="Courier New" w:hint="default"/>
+      </w:rPr>
+    </w:lvl>
+    <w:lvl w:ilvl="1" w:tplc="2C0A0003" w:tentative="1">
+      <w:start w:val="1"/>
+      <w:numFmt w:val="bullet"/>
+      <w:lvlText w:val="o"/>
+      <w:lvlJc w:val="left"/>
+      <w:pPr>
+        <w:ind w:left="2520" w:hanging="360"/>
+      </w:pPr>
+      <w:rPr>
+        <w:rFonts w:ascii="Courier New" w:hAnsi="Courier New" w:cs="Courier New" w:hint="default"/>
+      </w:rPr>
+    </w:lvl>
+    <w:lvl w:ilvl="2" w:tplc="2C0A0005" w:tentative="1">
+      <w:start w:val="1"/>
+      <w:numFmt w:val="bullet"/>
+      <w:lvlText w:val=""/>
+      <w:lvlJc w:val="left"/>
+      <w:pPr>
+        <w:ind w:left="3240" w:hanging="360"/>
+      </w:pPr>
+      <w:rPr>
+        <w:rFonts w:ascii="Wingdings" w:hAnsi="Wingdings" w:hint="default"/>
+      </w:rPr>
+    </w:lvl>
+    <w:lvl w:ilvl="3" w:tplc="2C0A0001" w:tentative="1">
+      <w:start w:val="1"/>
+      <w:numFmt w:val="bullet"/>
+      <w:lvlText w:val=""/>
+      <w:lvlJc w:val="left"/>
+      <w:pPr>
+        <w:ind w:left="3960" w:hanging="360"/>
+      </w:pPr>
+      <w:rPr>
+        <w:rFonts w:ascii="Symbol" w:hAnsi="Symbol" w:hint="default"/>
+      </w:rPr>
+    </w:lvl>
+    <w:lvl w:ilvl="4" w:tplc="2C0A0003" w:tentative="1">
+      <w:start w:val="1"/>
+      <w:numFmt w:val="bullet"/>
+      <w:lvlText w:val="o"/>
+      <w:lvlJc w:val="left"/>
+      <w:pPr>
+        <w:ind w:left="4680" w:hanging="360"/>
+      </w:pPr>
+      <w:rPr>
+        <w:rFonts w:ascii="Courier New" w:hAnsi="Courier New" w:cs="Courier New" w:hint="default"/>
+      </w:rPr>
+    </w:lvl>
+    <w:lvl w:ilvl="5" w:tplc="2C0A0005" w:tentative="1">
+      <w:start w:val="1"/>
+      <w:numFmt w:val="bullet"/>
+      <w:lvlText w:val=""/>
+      <w:lvlJc w:val="left"/>
+      <w:pPr>
+        <w:ind w:left="5400" w:hanging="360"/>
+      </w:pPr>
+      <w:rPr>
+        <w:rFonts w:ascii="Wingdings" w:hAnsi="Wingdings" w:hint="default"/>
+      </w:rPr>
+    </w:lvl>
+    <w:lvl w:ilvl="6" w:tplc="2C0A0001" w:tentative="1">
+      <w:start w:val="1"/>
+      <w:numFmt w:val="bullet"/>
+      <w:lvlText w:val=""/>
+      <w:lvlJc w:val="left"/>
+      <w:pPr>
+        <w:ind w:left="6120" w:hanging="360"/>
+      </w:pPr>
+      <w:rPr>
+        <w:rFonts w:ascii="Symbol" w:hAnsi="Symbol" w:hint="default"/>
+      </w:rPr>
+    </w:lvl>
+    <w:lvl w:ilvl="7" w:tplc="2C0A0003" w:tentative="1">
+      <w:start w:val="1"/>
+      <w:numFmt w:val="bullet"/>
+      <w:lvlText w:val="o"/>
+      <w:lvlJc w:val="left"/>
+      <w:pPr>
+        <w:ind w:left="6840" w:hanging="360"/>
+      </w:pPr>
+      <w:rPr>
+        <w:rFonts w:ascii="Courier New" w:hAnsi="Courier New" w:cs="Courier New" w:hint="default"/>
+      </w:rPr>
+    </w:lvl>
+    <w:lvl w:ilvl="8" w:tplc="2C0A0005" w:tentative="1">
+      <w:start w:val="1"/>
+      <w:numFmt w:val="bullet"/>
+      <w:lvlText w:val=""/>
+      <w:lvlJc w:val="left"/>
+      <w:pPr>
+        <w:ind w:left="7560" w:hanging="360"/>
+      </w:pPr>
+      <w:rPr>
+        <w:rFonts w:ascii="Wingdings" w:hAnsi="Wingdings" w:hint="default"/>
+      </w:rPr>
+    </w:lvl>
+  </w:abstractNum>
+  <w:abstractNum w:abstractNumId="6">
     <w:nsid w:val="5B935E73"/>
     <w:multiLevelType w:val="multilevel"/>
     <w:tmpl w:val="721E4844"/>
@@ -2820,7 +3864,7 @@
       </w:rPr>
     </w:lvl>
   </w:abstractNum>
-  <w:abstractNum w:abstractNumId="6">
+  <w:abstractNum w:abstractNumId="7">
     <w:nsid w:val="63033026"/>
     <w:multiLevelType w:val="multilevel"/>
     <w:tmpl w:val="CA522C00"/>
@@ -2933,7 +3977,7 @@
       </w:rPr>
     </w:lvl>
   </w:abstractNum>
-  <w:abstractNum w:abstractNumId="7">
+  <w:abstractNum w:abstractNumId="8">
     <w:nsid w:val="702A4435"/>
     <w:multiLevelType w:val="multilevel"/>
     <w:tmpl w:val="D0223EA6"/>
@@ -3046,7 +4090,7 @@
       </w:rPr>
     </w:lvl>
   </w:abstractNum>
-  <w:abstractNum w:abstractNumId="8">
+  <w:abstractNum w:abstractNumId="9">
     <w:nsid w:val="77F41351"/>
     <w:multiLevelType w:val="multilevel"/>
     <w:tmpl w:val="8974885A"/>
@@ -3157,13 +4201,13 @@
     </w:lvl>
   </w:abstractNum>
   <w:num w:numId="1">
-    <w:abstractNumId w:val="5"/>
+    <w:abstractNumId w:val="6"/>
   </w:num>
   <w:num w:numId="2">
-    <w:abstractNumId w:val="7"/>
+    <w:abstractNumId w:val="8"/>
   </w:num>
   <w:num w:numId="3">
-    <w:abstractNumId w:val="6"/>
+    <w:abstractNumId w:val="7"/>
   </w:num>
   <w:num w:numId="4">
     <w:abstractNumId w:val="3"/>
@@ -3175,13 +4219,16 @@
     <w:abstractNumId w:val="0"/>
   </w:num>
   <w:num w:numId="7">
-    <w:abstractNumId w:val="8"/>
+    <w:abstractNumId w:val="9"/>
   </w:num>
   <w:num w:numId="8">
     <w:abstractNumId w:val="2"/>
   </w:num>
   <w:num w:numId="9">
     <w:abstractNumId w:val="4"/>
+  </w:num>
+  <w:num w:numId="10">
+    <w:abstractNumId w:val="5"/>
   </w:num>
 </w:numbering>
 </file>
@@ -3506,6 +4553,23 @@
       <w:ind w:left="720"/>
     </w:pPr>
   </w:style>
+  <w:style w:type="paragraph" w:styleId="Sinespaciado">
+    <w:name w:val="No Spacing"/>
+    <w:link w:val="SinespaciadoCar"/>
+    <w:uiPriority w:val="1"/>
+    <w:qFormat/>
+    <w:rsid w:val="00D4345D"/>
+    <w:pPr>
+      <w:spacing w:after="0" w:line="240" w:lineRule="auto"/>
+    </w:pPr>
+  </w:style>
+  <w:style w:type="character" w:customStyle="1" w:styleId="SinespaciadoCar">
+    <w:name w:val="Sin espaciado Car"/>
+    <w:basedOn w:val="Fuentedeprrafopredeter"/>
+    <w:link w:val="Sinespaciado"/>
+    <w:uiPriority w:val="1"/>
+    <w:rsid w:val="00D4345D"/>
+  </w:style>
 </w:styles>
 </file>
 
@@ -3697,6 +4761,558 @@
     <w:unhideWhenUsed/>
   </w:style>
 </w:styles>
+</file>
+
+<file path=word/glossary/document.xml><?xml version="1.0" encoding="utf-8"?>
+<w:glossaryDocument xmlns:wpc="http://schemas.microsoft.com/office/word/2010/wordprocessingCanvas" xmlns:mc="http://schemas.openxmlformats.org/markup-compatibility/2006" xmlns:o="urn:schemas-microsoft-com:office:office" xmlns:r="http://schemas.openxmlformats.org/officeDocument/2006/relationships" xmlns:m="http://schemas.openxmlformats.org/officeDocument/2006/math" xmlns:v="urn:schemas-microsoft-com:vml" xmlns:wp14="http://schemas.microsoft.com/office/word/2010/wordprocessingDrawing" xmlns:wp="http://schemas.openxmlformats.org/drawingml/2006/wordprocessingDrawing" xmlns:w10="urn:schemas-microsoft-com:office:word" xmlns:w="http://schemas.openxmlformats.org/wordprocessingml/2006/main" xmlns:w14="http://schemas.microsoft.com/office/word/2010/wordml" xmlns:wpg="http://schemas.microsoft.com/office/word/2010/wordprocessingGroup" xmlns:wpi="http://schemas.microsoft.com/office/word/2010/wordprocessingInk" xmlns:wne="http://schemas.microsoft.com/office/word/2006/wordml" xmlns:wps="http://schemas.microsoft.com/office/word/2010/wordprocessingShape" mc:Ignorable="w14 wp14"/>
+</file>
+
+<file path=word/glossary/fontTable.xml><?xml version="1.0" encoding="utf-8"?>
+<w:fonts xmlns:mc="http://schemas.openxmlformats.org/markup-compatibility/2006" xmlns:r="http://schemas.openxmlformats.org/officeDocument/2006/relationships" xmlns:w="http://schemas.openxmlformats.org/wordprocessingml/2006/main" xmlns:w14="http://schemas.microsoft.com/office/word/2010/wordml" mc:Ignorable="w14">
+  <w:font w:name="Wingdings">
+    <w:panose1 w:val="05000000000000000000"/>
+    <w:charset w:val="02"/>
+    <w:family w:val="auto"/>
+    <w:pitch w:val="variable"/>
+    <w:sig w:usb0="00000000" w:usb1="10000000" w:usb2="00000000" w:usb3="00000000" w:csb0="80000000" w:csb1="00000000"/>
+  </w:font>
+  <w:font w:name="Times New Roman">
+    <w:panose1 w:val="02020603050405020304"/>
+    <w:charset w:val="00"/>
+    <w:family w:val="roman"/>
+    <w:pitch w:val="variable"/>
+    <w:sig w:usb0="E0002AFF" w:usb1="C0007841" w:usb2="00000009" w:usb3="00000000" w:csb0="000001FF" w:csb1="00000000"/>
+  </w:font>
+  <w:font w:name="Courier New">
+    <w:panose1 w:val="02070309020205020404"/>
+    <w:charset w:val="00"/>
+    <w:family w:val="modern"/>
+    <w:pitch w:val="fixed"/>
+    <w:sig w:usb0="E0002AFF" w:usb1="C0007843" w:usb2="00000009" w:usb3="00000000" w:csb0="000001FF" w:csb1="00000000"/>
+  </w:font>
+  <w:font w:name="Symbol">
+    <w:panose1 w:val="05050102010706020507"/>
+    <w:charset w:val="02"/>
+    <w:family w:val="roman"/>
+    <w:pitch w:val="variable"/>
+    <w:sig w:usb0="00000000" w:usb1="10000000" w:usb2="00000000" w:usb3="00000000" w:csb0="80000000" w:csb1="00000000"/>
+  </w:font>
+  <w:font w:name="Calibri">
+    <w:panose1 w:val="020F0502020204030204"/>
+    <w:charset w:val="00"/>
+    <w:family w:val="swiss"/>
+    <w:pitch w:val="variable"/>
+    <w:sig w:usb0="E10002FF" w:usb1="4000ACFF" w:usb2="00000009" w:usb3="00000000" w:csb0="0000019F" w:csb1="00000000"/>
+  </w:font>
+  <w:font w:name="Droid Sans Fallback">
+    <w:altName w:val="Times New Roman"/>
+    <w:panose1 w:val="00000000000000000000"/>
+    <w:charset w:val="00"/>
+    <w:family w:val="roman"/>
+    <w:notTrueType/>
+    <w:pitch w:val="default"/>
+  </w:font>
+  <w:font w:name="Lohit Hindi">
+    <w:panose1 w:val="00000000000000000000"/>
+    <w:charset w:val="00"/>
+    <w:family w:val="roman"/>
+    <w:notTrueType/>
+    <w:pitch w:val="default"/>
+  </w:font>
+  <w:font w:name="Tahoma">
+    <w:panose1 w:val="020B0604030504040204"/>
+    <w:charset w:val="00"/>
+    <w:family w:val="swiss"/>
+    <w:pitch w:val="variable"/>
+    <w:sig w:usb0="E1002EFF" w:usb1="C000605B" w:usb2="00000029" w:usb3="00000000" w:csb0="000101FF" w:csb1="00000000"/>
+  </w:font>
+  <w:font w:name="OpenSymbol">
+    <w:panose1 w:val="05010000000000000000"/>
+    <w:charset w:val="00"/>
+    <w:family w:val="auto"/>
+    <w:pitch w:val="variable"/>
+    <w:sig w:usb0="800000AF" w:usb1="1001ECEA" w:usb2="00000000" w:usb3="00000000" w:csb0="00000001" w:csb1="00000000"/>
+  </w:font>
+  <w:font w:name="Arial">
+    <w:panose1 w:val="020B0604020202020204"/>
+    <w:charset w:val="00"/>
+    <w:family w:val="swiss"/>
+    <w:pitch w:val="variable"/>
+    <w:sig w:usb0="E0002AFF" w:usb1="C0007843" w:usb2="00000009" w:usb3="00000000" w:csb0="000001FF" w:csb1="00000000"/>
+  </w:font>
+  <w:font w:name="Cambria">
+    <w:panose1 w:val="02040503050406030204"/>
+    <w:charset w:val="00"/>
+    <w:family w:val="roman"/>
+    <w:pitch w:val="variable"/>
+    <w:sig w:usb0="E00002FF" w:usb1="400004FF" w:usb2="00000000" w:usb3="00000000" w:csb0="0000019F" w:csb1="00000000"/>
+  </w:font>
+</w:fonts>
+</file>
+
+<file path=word/glossary/settings.xml><?xml version="1.0" encoding="utf-8"?>
+<w:settings xmlns:mc="http://schemas.openxmlformats.org/markup-compatibility/2006" xmlns:o="urn:schemas-microsoft-com:office:office" xmlns:r="http://schemas.openxmlformats.org/officeDocument/2006/relationships" xmlns:m="http://schemas.openxmlformats.org/officeDocument/2006/math" xmlns:v="urn:schemas-microsoft-com:vml" xmlns:w10="urn:schemas-microsoft-com:office:word" xmlns:w="http://schemas.openxmlformats.org/wordprocessingml/2006/main" xmlns:w14="http://schemas.microsoft.com/office/word/2010/wordml" xmlns:sl="http://schemas.openxmlformats.org/schemaLibrary/2006/main" mc:Ignorable="w14">
+  <w:view w:val="normal"/>
+  <w:defaultTabStop w:val="708"/>
+  <w:hyphenationZone w:val="425"/>
+  <w:characterSpacingControl w:val="doNotCompress"/>
+  <w:compat>
+    <w:useFELayout/>
+    <w:compatSetting w:name="compatibilityMode" w:uri="http://schemas.microsoft.com/office/word" w:val="14"/>
+    <w:compatSetting w:name="overrideTableStyleFontSizeAndJustification" w:uri="http://schemas.microsoft.com/office/word" w:val="1"/>
+    <w:compatSetting w:name="enableOpenTypeFeatures" w:uri="http://schemas.microsoft.com/office/word" w:val="1"/>
+    <w:compatSetting w:name="doNotFlipMirrorIndents" w:uri="http://schemas.microsoft.com/office/word" w:val="1"/>
+  </w:compat>
+  <w:rsids>
+    <w:rsidRoot w:val="00D51D16"/>
+    <w:rsid w:val="008A7EB4"/>
+    <w:rsid w:val="00D51D16"/>
+  </w:rsids>
+  <m:mathPr>
+    <m:mathFont m:val="Cambria Math"/>
+    <m:brkBin m:val="before"/>
+    <m:brkBinSub m:val="--"/>
+    <m:smallFrac m:val="0"/>
+    <m:dispDef/>
+    <m:lMargin m:val="0"/>
+    <m:rMargin m:val="0"/>
+    <m:defJc m:val="centerGroup"/>
+    <m:wrapIndent m:val="1440"/>
+    <m:intLim m:val="subSup"/>
+    <m:naryLim m:val="undOvr"/>
+  </m:mathPr>
+  <w:themeFontLang w:val="es-AR"/>
+  <w:clrSchemeMapping w:bg1="light1" w:t1="dark1" w:bg2="light2" w:t2="dark2" w:accent1="accent1" w:accent2="accent2" w:accent3="accent3" w:accent4="accent4" w:accent5="accent5" w:accent6="accent6" w:hyperlink="hyperlink" w:followedHyperlink="followedHyperlink"/>
+  <w:decimalSymbol w:val=","/>
+  <w:listSeparator w:val=","/>
+</w:settings>
+</file>
+
+<file path=word/glossary/styles.xml><?xml version="1.0" encoding="utf-8"?>
+<w:styles xmlns:mc="http://schemas.openxmlformats.org/markup-compatibility/2006" xmlns:r="http://schemas.openxmlformats.org/officeDocument/2006/relationships" xmlns:w="http://schemas.openxmlformats.org/wordprocessingml/2006/main" xmlns:w14="http://schemas.microsoft.com/office/word/2010/wordml" mc:Ignorable="w14">
+  <w:docDefaults>
+    <w:rPrDefault>
+      <w:rPr>
+        <w:rFonts w:asciiTheme="minorHAnsi" w:eastAsiaTheme="minorEastAsia" w:hAnsiTheme="minorHAnsi" w:cstheme="minorBidi"/>
+        <w:sz w:val="22"/>
+        <w:szCs w:val="22"/>
+        <w:lang w:val="es-AR" w:eastAsia="es-AR" w:bidi="ar-SA"/>
+      </w:rPr>
+    </w:rPrDefault>
+    <w:pPrDefault>
+      <w:pPr>
+        <w:spacing w:after="200" w:line="276" w:lineRule="auto"/>
+      </w:pPr>
+    </w:pPrDefault>
+  </w:docDefaults>
+  <w:latentStyles w:defLockedState="0" w:defUIPriority="99" w:defSemiHidden="1" w:defUnhideWhenUsed="1" w:defQFormat="0" w:count="267">
+    <w:lsdException w:name="Normal" w:semiHidden="0" w:uiPriority="0" w:unhideWhenUsed="0" w:qFormat="1"/>
+    <w:lsdException w:name="heading 1" w:semiHidden="0" w:uiPriority="9" w:unhideWhenUsed="0" w:qFormat="1"/>
+    <w:lsdException w:name="heading 2" w:uiPriority="9" w:qFormat="1"/>
+    <w:lsdException w:name="heading 3" w:uiPriority="9" w:qFormat="1"/>
+    <w:lsdException w:name="heading 4" w:uiPriority="9" w:qFormat="1"/>
+    <w:lsdException w:name="heading 5" w:uiPriority="9" w:qFormat="1"/>
+    <w:lsdException w:name="heading 6" w:uiPriority="9" w:qFormat="1"/>
+    <w:lsdException w:name="heading 7" w:uiPriority="9" w:qFormat="1"/>
+    <w:lsdException w:name="heading 8" w:uiPriority="9" w:qFormat="1"/>
+    <w:lsdException w:name="heading 9" w:uiPriority="9" w:qFormat="1"/>
+    <w:lsdException w:name="toc 1" w:uiPriority="39"/>
+    <w:lsdException w:name="toc 2" w:uiPriority="39"/>
+    <w:lsdException w:name="toc 3" w:uiPriority="39"/>
+    <w:lsdException w:name="toc 4" w:uiPriority="39"/>
+    <w:lsdException w:name="toc 5" w:uiPriority="39"/>
+    <w:lsdException w:name="toc 6" w:uiPriority="39"/>
+    <w:lsdException w:name="toc 7" w:uiPriority="39"/>
+    <w:lsdException w:name="toc 8" w:uiPriority="39"/>
+    <w:lsdException w:name="toc 9" w:uiPriority="39"/>
+    <w:lsdException w:name="caption" w:uiPriority="35" w:qFormat="1"/>
+    <w:lsdException w:name="Title" w:semiHidden="0" w:uiPriority="10" w:unhideWhenUsed="0" w:qFormat="1"/>
+    <w:lsdException w:name="Default Paragraph Font" w:uiPriority="1"/>
+    <w:lsdException w:name="Subtitle" w:semiHidden="0" w:uiPriority="11" w:unhideWhenUsed="0" w:qFormat="1"/>
+    <w:lsdException w:name="Strong" w:semiHidden="0" w:uiPriority="22" w:unhideWhenUsed="0" w:qFormat="1"/>
+    <w:lsdException w:name="Emphasis" w:semiHidden="0" w:uiPriority="20" w:unhideWhenUsed="0" w:qFormat="1"/>
+    <w:lsdException w:name="Table Grid" w:semiHidden="0" w:uiPriority="59" w:unhideWhenUsed="0"/>
+    <w:lsdException w:name="Placeholder Text" w:unhideWhenUsed="0"/>
+    <w:lsdException w:name="No Spacing" w:semiHidden="0" w:uiPriority="1" w:unhideWhenUsed="0" w:qFormat="1"/>
+    <w:lsdException w:name="Light Shading" w:semiHidden="0" w:uiPriority="60" w:unhideWhenUsed="0"/>
+    <w:lsdException w:name="Light List" w:semiHidden="0" w:uiPriority="61" w:unhideWhenUsed="0"/>
+    <w:lsdException w:name="Light Grid" w:semiHidden="0" w:uiPriority="62" w:unhideWhenUsed="0"/>
+    <w:lsdException w:name="Medium Shading 1" w:semiHidden="0" w:uiPriority="63" w:unhideWhenUsed="0"/>
+    <w:lsdException w:name="Medium Shading 2" w:semiHidden="0" w:uiPriority="64" w:unhideWhenUsed="0"/>
+    <w:lsdException w:name="Medium List 1" w:semiHidden="0" w:uiPriority="65" w:unhideWhenUsed="0"/>
+    <w:lsdException w:name="Medium List 2" w:semiHidden="0" w:uiPriority="66" w:unhideWhenUsed="0"/>
+    <w:lsdException w:name="Medium Grid 1" w:semiHidden="0" w:uiPriority="67" w:unhideWhenUsed="0"/>
+    <w:lsdException w:name="Medium Grid 2" w:semiHidden="0" w:uiPriority="68" w:unhideWhenUsed="0"/>
+    <w:lsdException w:name="Medium Grid 3" w:semiHidden="0" w:uiPriority="69" w:unhideWhenUsed="0"/>
+    <w:lsdException w:name="Dark List" w:semiHidden="0" w:uiPriority="70" w:unhideWhenUsed="0"/>
+    <w:lsdException w:name="Colorful Shading" w:semiHidden="0" w:uiPriority="71" w:unhideWhenUsed="0"/>
+    <w:lsdException w:name="Colorful List" w:semiHidden="0" w:uiPriority="72" w:unhideWhenUsed="0"/>
+    <w:lsdException w:name="Colorful Grid" w:semiHidden="0" w:uiPriority="73" w:unhideWhenUsed="0"/>
+    <w:lsdException w:name="Light Shading Accent 1" w:semiHidden="0" w:uiPriority="60" w:unhideWhenUsed="0"/>
+    <w:lsdException w:name="Light List Accent 1" w:semiHidden="0" w:uiPriority="61" w:unhideWhenUsed="0"/>
+    <w:lsdException w:name="Light Grid Accent 1" w:semiHidden="0" w:uiPriority="62" w:unhideWhenUsed="0"/>
+    <w:lsdException w:name="Medium Shading 1 Accent 1" w:semiHidden="0" w:uiPriority="63" w:unhideWhenUsed="0"/>
+    <w:lsdException w:name="Medium Shading 2 Accent 1" w:semiHidden="0" w:uiPriority="64" w:unhideWhenUsed="0"/>
+    <w:lsdException w:name="Medium List 1 Accent 1" w:semiHidden="0" w:uiPriority="65" w:unhideWhenUsed="0"/>
+    <w:lsdException w:name="Revision" w:unhideWhenUsed="0"/>
+    <w:lsdException w:name="List Paragraph" w:semiHidden="0" w:uiPriority="34" w:unhideWhenUsed="0" w:qFormat="1"/>
+    <w:lsdException w:name="Quote" w:semiHidden="0" w:uiPriority="29" w:unhideWhenUsed="0" w:qFormat="1"/>
+    <w:lsdException w:name="Intense Quote" w:semiHidden="0" w:uiPriority="30" w:unhideWhenUsed="0" w:qFormat="1"/>
+    <w:lsdException w:name="Medium List 2 Accent 1" w:semiHidden="0" w:uiPriority="66" w:unhideWhenUsed="0"/>
+    <w:lsdException w:name="Medium Grid 1 Accent 1" w:semiHidden="0" w:uiPriority="67" w:unhideWhenUsed="0"/>
+    <w:lsdException w:name="Medium Grid 2 Accent 1" w:semiHidden="0" w:uiPriority="68" w:unhideWhenUsed="0"/>
+    <w:lsdException w:name="Medium Grid 3 Accent 1" w:semiHidden="0" w:uiPriority="69" w:unhideWhenUsed="0"/>
+    <w:lsdException w:name="Dark List Accent 1" w:semiHidden="0" w:uiPriority="70" w:unhideWhenUsed="0"/>
+    <w:lsdException w:name="Colorful Shading Accent 1" w:semiHidden="0" w:uiPriority="71" w:unhideWhenUsed="0"/>
+    <w:lsdException w:name="Colorful List Accent 1" w:semiHidden="0" w:uiPriority="72" w:unhideWhenUsed="0"/>
+    <w:lsdException w:name="Colorful Grid Accent 1" w:semiHidden="0" w:uiPriority="73" w:unhideWhenUsed="0"/>
+    <w:lsdException w:name="Light Shading Accent 2" w:semiHidden="0" w:uiPriority="60" w:unhideWhenUsed="0"/>
+    <w:lsdException w:name="Light List Accent 2" w:semiHidden="0" w:uiPriority="61" w:unhideWhenUsed="0"/>
+    <w:lsdException w:name="Light Grid Accent 2" w:semiHidden="0" w:uiPriority="62" w:unhideWhenUsed="0"/>
+    <w:lsdException w:name="Medium Shading 1 Accent 2" w:semiHidden="0" w:uiPriority="63" w:unhideWhenUsed="0"/>
+    <w:lsdException w:name="Medium Shading 2 Accent 2" w:semiHidden="0" w:uiPriority="64" w:unhideWhenUsed="0"/>
+    <w:lsdException w:name="Medium List 1 Accent 2" w:semiHidden="0" w:uiPriority="65" w:unhideWhenUsed="0"/>
+    <w:lsdException w:name="Medium List 2 Accent 2" w:semiHidden="0" w:uiPriority="66" w:unhideWhenUsed="0"/>
+    <w:lsdException w:name="Medium Grid 1 Accent 2" w:semiHidden="0" w:uiPriority="67" w:unhideWhenUsed="0"/>
+    <w:lsdException w:name="Medium Grid 2 Accent 2" w:semiHidden="0" w:uiPriority="68" w:unhideWhenUsed="0"/>
+    <w:lsdException w:name="Medium Grid 3 Accent 2" w:semiHidden="0" w:uiPriority="69" w:unhideWhenUsed="0"/>
+    <w:lsdException w:name="Dark List Accent 2" w:semiHidden="0" w:uiPriority="70" w:unhideWhenUsed="0"/>
+    <w:lsdException w:name="Colorful Shading Accent 2" w:semiHidden="0" w:uiPriority="71" w:unhideWhenUsed="0"/>
+    <w:lsdException w:name="Colorful List Accent 2" w:semiHidden="0" w:uiPriority="72" w:unhideWhenUsed="0"/>
+    <w:lsdException w:name="Colorful Grid Accent 2" w:semiHidden="0" w:uiPriority="73" w:unhideWhenUsed="0"/>
+    <w:lsdException w:name="Light Shading Accent 3" w:semiHidden="0" w:uiPriority="60" w:unhideWhenUsed="0"/>
+    <w:lsdException w:name="Light List Accent 3" w:semiHidden="0" w:uiPriority="61" w:unhideWhenUsed="0"/>
+    <w:lsdException w:name="Light Grid Accent 3" w:semiHidden="0" w:uiPriority="62" w:unhideWhenUsed="0"/>
+    <w:lsdException w:name="Medium Shading 1 Accent 3" w:semiHidden="0" w:uiPriority="63" w:unhideWhenUsed="0"/>
+    <w:lsdException w:name="Medium Shading 2 Accent 3" w:semiHidden="0" w:uiPriority="64" w:unhideWhenUsed="0"/>
+    <w:lsdException w:name="Medium List 1 Accent 3" w:semiHidden="0" w:uiPriority="65" w:unhideWhenUsed="0"/>
+    <w:lsdException w:name="Medium List 2 Accent 3" w:semiHidden="0" w:uiPriority="66" w:unhideWhenUsed="0"/>
+    <w:lsdException w:name="Medium Grid 1 Accent 3" w:semiHidden="0" w:uiPriority="67" w:unhideWhenUsed="0"/>
+    <w:lsdException w:name="Medium Grid 2 Accent 3" w:semiHidden="0" w:uiPriority="68" w:unhideWhenUsed="0"/>
+    <w:lsdException w:name="Medium Grid 3 Accent 3" w:semiHidden="0" w:uiPriority="69" w:unhideWhenUsed="0"/>
+    <w:lsdException w:name="Dark List Accent 3" w:semiHidden="0" w:uiPriority="70" w:unhideWhenUsed="0"/>
+    <w:lsdException w:name="Colorful Shading Accent 3" w:semiHidden="0" w:uiPriority="71" w:unhideWhenUsed="0"/>
+    <w:lsdException w:name="Colorful List Accent 3" w:semiHidden="0" w:uiPriority="72" w:unhideWhenUsed="0"/>
+    <w:lsdException w:name="Colorful Grid Accent 3" w:semiHidden="0" w:uiPriority="73" w:unhideWhenUsed="0"/>
+    <w:lsdException w:name="Light Shading Accent 4" w:semiHidden="0" w:uiPriority="60" w:unhideWhenUsed="0"/>
+    <w:lsdException w:name="Light List Accent 4" w:semiHidden="0" w:uiPriority="61" w:unhideWhenUsed="0"/>
+    <w:lsdException w:name="Light Grid Accent 4" w:semiHidden="0" w:uiPriority="62" w:unhideWhenUsed="0"/>
+    <w:lsdException w:name="Medium Shading 1 Accent 4" w:semiHidden="0" w:uiPriority="63" w:unhideWhenUsed="0"/>
+    <w:lsdException w:name="Medium Shading 2 Accent 4" w:semiHidden="0" w:uiPriority="64" w:unhideWhenUsed="0"/>
+    <w:lsdException w:name="Medium List 1 Accent 4" w:semiHidden="0" w:uiPriority="65" w:unhideWhenUsed="0"/>
+    <w:lsdException w:name="Medium List 2 Accent 4" w:semiHidden="0" w:uiPriority="66" w:unhideWhenUsed="0"/>
+    <w:lsdException w:name="Medium Grid 1 Accent 4" w:semiHidden="0" w:uiPriority="67" w:unhideWhenUsed="0"/>
+    <w:lsdException w:name="Medium Grid 2 Accent 4" w:semiHidden="0" w:uiPriority="68" w:unhideWhenUsed="0"/>
+    <w:lsdException w:name="Medium Grid 3 Accent 4" w:semiHidden="0" w:uiPriority="69" w:unhideWhenUsed="0"/>
+    <w:lsdException w:name="Dark List Accent 4" w:semiHidden="0" w:uiPriority="70" w:unhideWhenUsed="0"/>
+    <w:lsdException w:name="Colorful Shading Accent 4" w:semiHidden="0" w:uiPriority="71" w:unhideWhenUsed="0"/>
+    <w:lsdException w:name="Colorful List Accent 4" w:semiHidden="0" w:uiPriority="72" w:unhideWhenUsed="0"/>
+    <w:lsdException w:name="Colorful Grid Accent 4" w:semiHidden="0" w:uiPriority="73" w:unhideWhenUsed="0"/>
+    <w:lsdException w:name="Light Shading Accent 5" w:semiHidden="0" w:uiPriority="60" w:unhideWhenUsed="0"/>
+    <w:lsdException w:name="Light List Accent 5" w:semiHidden="0" w:uiPriority="61" w:unhideWhenUsed="0"/>
+    <w:lsdException w:name="Light Grid Accent 5" w:semiHidden="0" w:uiPriority="62" w:unhideWhenUsed="0"/>
+    <w:lsdException w:name="Medium Shading 1 Accent 5" w:semiHidden="0" w:uiPriority="63" w:unhideWhenUsed="0"/>
+    <w:lsdException w:name="Medium Shading 2 Accent 5" w:semiHidden="0" w:uiPriority="64" w:unhideWhenUsed="0"/>
+    <w:lsdException w:name="Medium List 1 Accent 5" w:semiHidden="0" w:uiPriority="65" w:unhideWhenUsed="0"/>
+    <w:lsdException w:name="Medium List 2 Accent 5" w:semiHidden="0" w:uiPriority="66" w:unhideWhenUsed="0"/>
+    <w:lsdException w:name="Medium Grid 1 Accent 5" w:semiHidden="0" w:uiPriority="67" w:unhideWhenUsed="0"/>
+    <w:lsdException w:name="Medium Grid 2 Accent 5" w:semiHidden="0" w:uiPriority="68" w:unhideWhenUsed="0"/>
+    <w:lsdException w:name="Medium Grid 3 Accent 5" w:semiHidden="0" w:uiPriority="69" w:unhideWhenUsed="0"/>
+    <w:lsdException w:name="Dark List Accent 5" w:semiHidden="0" w:uiPriority="70" w:unhideWhenUsed="0"/>
+    <w:lsdException w:name="Colorful Shading Accent 5" w:semiHidden="0" w:uiPriority="71" w:unhideWhenUsed="0"/>
+    <w:lsdException w:name="Colorful List Accent 5" w:semiHidden="0" w:uiPriority="72" w:unhideWhenUsed="0"/>
+    <w:lsdException w:name="Colorful Grid Accent 5" w:semiHidden="0" w:uiPriority="73" w:unhideWhenUsed="0"/>
+    <w:lsdException w:name="Light Shading Accent 6" w:semiHidden="0" w:uiPriority="60" w:unhideWhenUsed="0"/>
+    <w:lsdException w:name="Light List Accent 6" w:semiHidden="0" w:uiPriority="61" w:unhideWhenUsed="0"/>
+    <w:lsdException w:name="Light Grid Accent 6" w:semiHidden="0" w:uiPriority="62" w:unhideWhenUsed="0"/>
+    <w:lsdException w:name="Medium Shading 1 Accent 6" w:semiHidden="0" w:uiPriority="63" w:unhideWhenUsed="0"/>
+    <w:lsdException w:name="Medium Shading 2 Accent 6" w:semiHidden="0" w:uiPriority="64" w:unhideWhenUsed="0"/>
+    <w:lsdException w:name="Medium List 1 Accent 6" w:semiHidden="0" w:uiPriority="65" w:unhideWhenUsed="0"/>
+    <w:lsdException w:name="Medium List 2 Accent 6" w:semiHidden="0" w:uiPriority="66" w:unhideWhenUsed="0"/>
+    <w:lsdException w:name="Medium Grid 1 Accent 6" w:semiHidden="0" w:uiPriority="67" w:unhideWhenUsed="0"/>
+    <w:lsdException w:name="Medium Grid 2 Accent 6" w:semiHidden="0" w:uiPriority="68" w:unhideWhenUsed="0"/>
+    <w:lsdException w:name="Medium Grid 3 Accent 6" w:semiHidden="0" w:uiPriority="69" w:unhideWhenUsed="0"/>
+    <w:lsdException w:name="Dark List Accent 6" w:semiHidden="0" w:uiPriority="70" w:unhideWhenUsed="0"/>
+    <w:lsdException w:name="Colorful Shading Accent 6" w:semiHidden="0" w:uiPriority="71" w:unhideWhenUsed="0"/>
+    <w:lsdException w:name="Colorful List Accent 6" w:semiHidden="0" w:uiPriority="72" w:unhideWhenUsed="0"/>
+    <w:lsdException w:name="Colorful Grid Accent 6" w:semiHidden="0" w:uiPriority="73" w:unhideWhenUsed="0"/>
+    <w:lsdException w:name="Subtle Emphasis" w:semiHidden="0" w:uiPriority="19" w:unhideWhenUsed="0" w:qFormat="1"/>
+    <w:lsdException w:name="Intense Emphasis" w:semiHidden="0" w:uiPriority="21" w:unhideWhenUsed="0" w:qFormat="1"/>
+    <w:lsdException w:name="Subtle Reference" w:semiHidden="0" w:uiPriority="31" w:unhideWhenUsed="0" w:qFormat="1"/>
+    <w:lsdException w:name="Intense Reference" w:semiHidden="0" w:uiPriority="32" w:unhideWhenUsed="0" w:qFormat="1"/>
+    <w:lsdException w:name="Book Title" w:semiHidden="0" w:uiPriority="33" w:unhideWhenUsed="0" w:qFormat="1"/>
+    <w:lsdException w:name="Bibliography" w:uiPriority="37"/>
+    <w:lsdException w:name="TOC Heading" w:uiPriority="39" w:qFormat="1"/>
+  </w:latentStyles>
+  <w:style w:type="paragraph" w:default="1" w:styleId="Normal">
+    <w:name w:val="Normal"/>
+    <w:qFormat/>
+  </w:style>
+  <w:style w:type="character" w:default="1" w:styleId="Fuentedeprrafopredeter">
+    <w:name w:val="Default Paragraph Font"/>
+    <w:uiPriority w:val="1"/>
+    <w:semiHidden/>
+    <w:unhideWhenUsed/>
+  </w:style>
+  <w:style w:type="table" w:default="1" w:styleId="Tablanormal">
+    <w:name w:val="Normal Table"/>
+    <w:uiPriority w:val="99"/>
+    <w:semiHidden/>
+    <w:unhideWhenUsed/>
+    <w:tblPr>
+      <w:tblInd w:w="0" w:type="dxa"/>
+      <w:tblCellMar>
+        <w:top w:w="0" w:type="dxa"/>
+        <w:left w:w="108" w:type="dxa"/>
+        <w:bottom w:w="0" w:type="dxa"/>
+        <w:right w:w="108" w:type="dxa"/>
+      </w:tblCellMar>
+    </w:tblPr>
+  </w:style>
+  <w:style w:type="numbering" w:default="1" w:styleId="Sinlista">
+    <w:name w:val="No List"/>
+    <w:uiPriority w:val="99"/>
+    <w:semiHidden/>
+    <w:unhideWhenUsed/>
+  </w:style>
+  <w:style w:type="paragraph" w:customStyle="1" w:styleId="25CEFB062DAB465B93F6F75B522DF694">
+    <w:name w:val="25CEFB062DAB465B93F6F75B522DF694"/>
+    <w:rsid w:val="00D51D16"/>
+  </w:style>
+  <w:style w:type="paragraph" w:customStyle="1" w:styleId="7BC3E2DB9FE64309BC2E2B1CF18A2FAA">
+    <w:name w:val="7BC3E2DB9FE64309BC2E2B1CF18A2FAA"/>
+    <w:rsid w:val="00D51D16"/>
+  </w:style>
+  <w:style w:type="paragraph" w:customStyle="1" w:styleId="4A1A8D768847462D9DEE8D9B61129E49">
+    <w:name w:val="4A1A8D768847462D9DEE8D9B61129E49"/>
+    <w:rsid w:val="00D51D16"/>
+  </w:style>
+  <w:style w:type="paragraph" w:customStyle="1" w:styleId="166EB90C7B684B8C9201006F6D094E11">
+    <w:name w:val="166EB90C7B684B8C9201006F6D094E11"/>
+    <w:rsid w:val="00D51D16"/>
+  </w:style>
+  <w:style w:type="paragraph" w:customStyle="1" w:styleId="B429CC66A5234D769E6893A515636DC5">
+    <w:name w:val="B429CC66A5234D769E6893A515636DC5"/>
+    <w:rsid w:val="00D51D16"/>
+  </w:style>
+</w:styles>
+</file>
+
+<file path=word/glossary/stylesWithEffects.xml><?xml version="1.0" encoding="utf-8"?>
+<w:styles xmlns:wpc="http://schemas.microsoft.com/office/word/2010/wordprocessingCanvas" xmlns:mc="http://schemas.openxmlformats.org/markup-compatibility/2006" xmlns:o="urn:schemas-microsoft-com:office:office" xmlns:r="http://schemas.openxmlformats.org/officeDocument/2006/relationships" xmlns:m="http://schemas.openxmlformats.org/officeDocument/2006/math" xmlns:v="urn:schemas-microsoft-com:vml" xmlns:wp14="http://schemas.microsoft.com/office/word/2010/wordprocessingDrawing" xmlns:wp="http://schemas.openxmlformats.org/drawingml/2006/wordprocessingDrawing" xmlns:w10="urn:schemas-microsoft-com:office:word" xmlns:w="http://schemas.openxmlformats.org/wordprocessingml/2006/main" xmlns:w14="http://schemas.microsoft.com/office/word/2010/wordml" xmlns:wpg="http://schemas.microsoft.com/office/word/2010/wordprocessingGroup" xmlns:wpi="http://schemas.microsoft.com/office/word/2010/wordprocessingInk" xmlns:wne="http://schemas.microsoft.com/office/word/2006/wordml" xmlns:wps="http://schemas.microsoft.com/office/word/2010/wordprocessingShape" mc:Ignorable="w14 wp14">
+  <w:docDefaults>
+    <w:rPrDefault>
+      <w:rPr>
+        <w:rFonts w:asciiTheme="minorHAnsi" w:eastAsiaTheme="minorEastAsia" w:hAnsiTheme="minorHAnsi" w:cstheme="minorBidi"/>
+        <w:sz w:val="22"/>
+        <w:szCs w:val="22"/>
+        <w:lang w:val="es-AR" w:eastAsia="es-AR" w:bidi="ar-SA"/>
+      </w:rPr>
+    </w:rPrDefault>
+    <w:pPrDefault>
+      <w:pPr>
+        <w:spacing w:after="200" w:line="276" w:lineRule="auto"/>
+      </w:pPr>
+    </w:pPrDefault>
+  </w:docDefaults>
+  <w:latentStyles w:defLockedState="0" w:defUIPriority="99" w:defSemiHidden="1" w:defUnhideWhenUsed="1" w:defQFormat="0" w:count="267">
+    <w:lsdException w:name="Normal" w:semiHidden="0" w:uiPriority="0" w:unhideWhenUsed="0" w:qFormat="1"/>
+    <w:lsdException w:name="heading 1" w:semiHidden="0" w:uiPriority="9" w:unhideWhenUsed="0" w:qFormat="1"/>
+    <w:lsdException w:name="heading 2" w:uiPriority="9" w:qFormat="1"/>
+    <w:lsdException w:name="heading 3" w:uiPriority="9" w:qFormat="1"/>
+    <w:lsdException w:name="heading 4" w:uiPriority="9" w:qFormat="1"/>
+    <w:lsdException w:name="heading 5" w:uiPriority="9" w:qFormat="1"/>
+    <w:lsdException w:name="heading 6" w:uiPriority="9" w:qFormat="1"/>
+    <w:lsdException w:name="heading 7" w:uiPriority="9" w:qFormat="1"/>
+    <w:lsdException w:name="heading 8" w:uiPriority="9" w:qFormat="1"/>
+    <w:lsdException w:name="heading 9" w:uiPriority="9" w:qFormat="1"/>
+    <w:lsdException w:name="toc 1" w:uiPriority="39"/>
+    <w:lsdException w:name="toc 2" w:uiPriority="39"/>
+    <w:lsdException w:name="toc 3" w:uiPriority="39"/>
+    <w:lsdException w:name="toc 4" w:uiPriority="39"/>
+    <w:lsdException w:name="toc 5" w:uiPriority="39"/>
+    <w:lsdException w:name="toc 6" w:uiPriority="39"/>
+    <w:lsdException w:name="toc 7" w:uiPriority="39"/>
+    <w:lsdException w:name="toc 8" w:uiPriority="39"/>
+    <w:lsdException w:name="toc 9" w:uiPriority="39"/>
+    <w:lsdException w:name="caption" w:uiPriority="35" w:qFormat="1"/>
+    <w:lsdException w:name="Title" w:semiHidden="0" w:uiPriority="10" w:unhideWhenUsed="0" w:qFormat="1"/>
+    <w:lsdException w:name="Default Paragraph Font" w:uiPriority="1"/>
+    <w:lsdException w:name="Subtitle" w:semiHidden="0" w:uiPriority="11" w:unhideWhenUsed="0" w:qFormat="1"/>
+    <w:lsdException w:name="Strong" w:semiHidden="0" w:uiPriority="22" w:unhideWhenUsed="0" w:qFormat="1"/>
+    <w:lsdException w:name="Emphasis" w:semiHidden="0" w:uiPriority="20" w:unhideWhenUsed="0" w:qFormat="1"/>
+    <w:lsdException w:name="Table Grid" w:semiHidden="0" w:uiPriority="59" w:unhideWhenUsed="0"/>
+    <w:lsdException w:name="Placeholder Text" w:unhideWhenUsed="0"/>
+    <w:lsdException w:name="No Spacing" w:semiHidden="0" w:uiPriority="1" w:unhideWhenUsed="0" w:qFormat="1"/>
+    <w:lsdException w:name="Light Shading" w:semiHidden="0" w:uiPriority="60" w:unhideWhenUsed="0"/>
+    <w:lsdException w:name="Light List" w:semiHidden="0" w:uiPriority="61" w:unhideWhenUsed="0"/>
+    <w:lsdException w:name="Light Grid" w:semiHidden="0" w:uiPriority="62" w:unhideWhenUsed="0"/>
+    <w:lsdException w:name="Medium Shading 1" w:semiHidden="0" w:uiPriority="63" w:unhideWhenUsed="0"/>
+    <w:lsdException w:name="Medium Shading 2" w:semiHidden="0" w:uiPriority="64" w:unhideWhenUsed="0"/>
+    <w:lsdException w:name="Medium List 1" w:semiHidden="0" w:uiPriority="65" w:unhideWhenUsed="0"/>
+    <w:lsdException w:name="Medium List 2" w:semiHidden="0" w:uiPriority="66" w:unhideWhenUsed="0"/>
+    <w:lsdException w:name="Medium Grid 1" w:semiHidden="0" w:uiPriority="67" w:unhideWhenUsed="0"/>
+    <w:lsdException w:name="Medium Grid 2" w:semiHidden="0" w:uiPriority="68" w:unhideWhenUsed="0"/>
+    <w:lsdException w:name="Medium Grid 3" w:semiHidden="0" w:uiPriority="69" w:unhideWhenUsed="0"/>
+    <w:lsdException w:name="Dark List" w:semiHidden="0" w:uiPriority="70" w:unhideWhenUsed="0"/>
+    <w:lsdException w:name="Colorful Shading" w:semiHidden="0" w:uiPriority="71" w:unhideWhenUsed="0"/>
+    <w:lsdException w:name="Colorful List" w:semiHidden="0" w:uiPriority="72" w:unhideWhenUsed="0"/>
+    <w:lsdException w:name="Colorful Grid" w:semiHidden="0" w:uiPriority="73" w:unhideWhenUsed="0"/>
+    <w:lsdException w:name="Light Shading Accent 1" w:semiHidden="0" w:uiPriority="60" w:unhideWhenUsed="0"/>
+    <w:lsdException w:name="Light List Accent 1" w:semiHidden="0" w:uiPriority="61" w:unhideWhenUsed="0"/>
+    <w:lsdException w:name="Light Grid Accent 1" w:semiHidden="0" w:uiPriority="62" w:unhideWhenUsed="0"/>
+    <w:lsdException w:name="Medium Shading 1 Accent 1" w:semiHidden="0" w:uiPriority="63" w:unhideWhenUsed="0"/>
+    <w:lsdException w:name="Medium Shading 2 Accent 1" w:semiHidden="0" w:uiPriority="64" w:unhideWhenUsed="0"/>
+    <w:lsdException w:name="Medium List 1 Accent 1" w:semiHidden="0" w:uiPriority="65" w:unhideWhenUsed="0"/>
+    <w:lsdException w:name="Revision" w:unhideWhenUsed="0"/>
+    <w:lsdException w:name="List Paragraph" w:semiHidden="0" w:uiPriority="34" w:unhideWhenUsed="0" w:qFormat="1"/>
+    <w:lsdException w:name="Quote" w:semiHidden="0" w:uiPriority="29" w:unhideWhenUsed="0" w:qFormat="1"/>
+    <w:lsdException w:name="Intense Quote" w:semiHidden="0" w:uiPriority="30" w:unhideWhenUsed="0" w:qFormat="1"/>
+    <w:lsdException w:name="Medium List 2 Accent 1" w:semiHidden="0" w:uiPriority="66" w:unhideWhenUsed="0"/>
+    <w:lsdException w:name="Medium Grid 1 Accent 1" w:semiHidden="0" w:uiPriority="67" w:unhideWhenUsed="0"/>
+    <w:lsdException w:name="Medium Grid 2 Accent 1" w:semiHidden="0" w:uiPriority="68" w:unhideWhenUsed="0"/>
+    <w:lsdException w:name="Medium Grid 3 Accent 1" w:semiHidden="0" w:uiPriority="69" w:unhideWhenUsed="0"/>
+    <w:lsdException w:name="Dark List Accent 1" w:semiHidden="0" w:uiPriority="70" w:unhideWhenUsed="0"/>
+    <w:lsdException w:name="Colorful Shading Accent 1" w:semiHidden="0" w:uiPriority="71" w:unhideWhenUsed="0"/>
+    <w:lsdException w:name="Colorful List Accent 1" w:semiHidden="0" w:uiPriority="72" w:unhideWhenUsed="0"/>
+    <w:lsdException w:name="Colorful Grid Accent 1" w:semiHidden="0" w:uiPriority="73" w:unhideWhenUsed="0"/>
+    <w:lsdException w:name="Light Shading Accent 2" w:semiHidden="0" w:uiPriority="60" w:unhideWhenUsed="0"/>
+    <w:lsdException w:name="Light List Accent 2" w:semiHidden="0" w:uiPriority="61" w:unhideWhenUsed="0"/>
+    <w:lsdException w:name="Light Grid Accent 2" w:semiHidden="0" w:uiPriority="62" w:unhideWhenUsed="0"/>
+    <w:lsdException w:name="Medium Shading 1 Accent 2" w:semiHidden="0" w:uiPriority="63" w:unhideWhenUsed="0"/>
+    <w:lsdException w:name="Medium Shading 2 Accent 2" w:semiHidden="0" w:uiPriority="64" w:unhideWhenUsed="0"/>
+    <w:lsdException w:name="Medium List 1 Accent 2" w:semiHidden="0" w:uiPriority="65" w:unhideWhenUsed="0"/>
+    <w:lsdException w:name="Medium List 2 Accent 2" w:semiHidden="0" w:uiPriority="66" w:unhideWhenUsed="0"/>
+    <w:lsdException w:name="Medium Grid 1 Accent 2" w:semiHidden="0" w:uiPriority="67" w:unhideWhenUsed="0"/>
+    <w:lsdException w:name="Medium Grid 2 Accent 2" w:semiHidden="0" w:uiPriority="68" w:unhideWhenUsed="0"/>
+    <w:lsdException w:name="Medium Grid 3 Accent 2" w:semiHidden="0" w:uiPriority="69" w:unhideWhenUsed="0"/>
+    <w:lsdException w:name="Dark List Accent 2" w:semiHidden="0" w:uiPriority="70" w:unhideWhenUsed="0"/>
+    <w:lsdException w:name="Colorful Shading Accent 2" w:semiHidden="0" w:uiPriority="71" w:unhideWhenUsed="0"/>
+    <w:lsdException w:name="Colorful List Accent 2" w:semiHidden="0" w:uiPriority="72" w:unhideWhenUsed="0"/>
+    <w:lsdException w:name="Colorful Grid Accent 2" w:semiHidden="0" w:uiPriority="73" w:unhideWhenUsed="0"/>
+    <w:lsdException w:name="Light Shading Accent 3" w:semiHidden="0" w:uiPriority="60" w:unhideWhenUsed="0"/>
+    <w:lsdException w:name="Light List Accent 3" w:semiHidden="0" w:uiPriority="61" w:unhideWhenUsed="0"/>
+    <w:lsdException w:name="Light Grid Accent 3" w:semiHidden="0" w:uiPriority="62" w:unhideWhenUsed="0"/>
+    <w:lsdException w:name="Medium Shading 1 Accent 3" w:semiHidden="0" w:uiPriority="63" w:unhideWhenUsed="0"/>
+    <w:lsdException w:name="Medium Shading 2 Accent 3" w:semiHidden="0" w:uiPriority="64" w:unhideWhenUsed="0"/>
+    <w:lsdException w:name="Medium List 1 Accent 3" w:semiHidden="0" w:uiPriority="65" w:unhideWhenUsed="0"/>
+    <w:lsdException w:name="Medium List 2 Accent 3" w:semiHidden="0" w:uiPriority="66" w:unhideWhenUsed="0"/>
+    <w:lsdException w:name="Medium Grid 1 Accent 3" w:semiHidden="0" w:uiPriority="67" w:unhideWhenUsed="0"/>
+    <w:lsdException w:name="Medium Grid 2 Accent 3" w:semiHidden="0" w:uiPriority="68" w:unhideWhenUsed="0"/>
+    <w:lsdException w:name="Medium Grid 3 Accent 3" w:semiHidden="0" w:uiPriority="69" w:unhideWhenUsed="0"/>
+    <w:lsdException w:name="Dark List Accent 3" w:semiHidden="0" w:uiPriority="70" w:unhideWhenUsed="0"/>
+    <w:lsdException w:name="Colorful Shading Accent 3" w:semiHidden="0" w:uiPriority="71" w:unhideWhenUsed="0"/>
+    <w:lsdException w:name="Colorful List Accent 3" w:semiHidden="0" w:uiPriority="72" w:unhideWhenUsed="0"/>
+    <w:lsdException w:name="Colorful Grid Accent 3" w:semiHidden="0" w:uiPriority="73" w:unhideWhenUsed="0"/>
+    <w:lsdException w:name="Light Shading Accent 4" w:semiHidden="0" w:uiPriority="60" w:unhideWhenUsed="0"/>
+    <w:lsdException w:name="Light List Accent 4" w:semiHidden="0" w:uiPriority="61" w:unhideWhenUsed="0"/>
+    <w:lsdException w:name="Light Grid Accent 4" w:semiHidden="0" w:uiPriority="62" w:unhideWhenUsed="0"/>
+    <w:lsdException w:name="Medium Shading 1 Accent 4" w:semiHidden="0" w:uiPriority="63" w:unhideWhenUsed="0"/>
+    <w:lsdException w:name="Medium Shading 2 Accent 4" w:semiHidden="0" w:uiPriority="64" w:unhideWhenUsed="0"/>
+    <w:lsdException w:name="Medium List 1 Accent 4" w:semiHidden="0" w:uiPriority="65" w:unhideWhenUsed="0"/>
+    <w:lsdException w:name="Medium List 2 Accent 4" w:semiHidden="0" w:uiPriority="66" w:unhideWhenUsed="0"/>
+    <w:lsdException w:name="Medium Grid 1 Accent 4" w:semiHidden="0" w:uiPriority="67" w:unhideWhenUsed="0"/>
+    <w:lsdException w:name="Medium Grid 2 Accent 4" w:semiHidden="0" w:uiPriority="68" w:unhideWhenUsed="0"/>
+    <w:lsdException w:name="Medium Grid 3 Accent 4" w:semiHidden="0" w:uiPriority="69" w:unhideWhenUsed="0"/>
+    <w:lsdException w:name="Dark List Accent 4" w:semiHidden="0" w:uiPriority="70" w:unhideWhenUsed="0"/>
+    <w:lsdException w:name="Colorful Shading Accent 4" w:semiHidden="0" w:uiPriority="71" w:unhideWhenUsed="0"/>
+    <w:lsdException w:name="Colorful List Accent 4" w:semiHidden="0" w:uiPriority="72" w:unhideWhenUsed="0"/>
+    <w:lsdException w:name="Colorful Grid Accent 4" w:semiHidden="0" w:uiPriority="73" w:unhideWhenUsed="0"/>
+    <w:lsdException w:name="Light Shading Accent 5" w:semiHidden="0" w:uiPriority="60" w:unhideWhenUsed="0"/>
+    <w:lsdException w:name="Light List Accent 5" w:semiHidden="0" w:uiPriority="61" w:unhideWhenUsed="0"/>
+    <w:lsdException w:name="Light Grid Accent 5" w:semiHidden="0" w:uiPriority="62" w:unhideWhenUsed="0"/>
+    <w:lsdException w:name="Medium Shading 1 Accent 5" w:semiHidden="0" w:uiPriority="63" w:unhideWhenUsed="0"/>
+    <w:lsdException w:name="Medium Shading 2 Accent 5" w:semiHidden="0" w:uiPriority="64" w:unhideWhenUsed="0"/>
+    <w:lsdException w:name="Medium List 1 Accent 5" w:semiHidden="0" w:uiPriority="65" w:unhideWhenUsed="0"/>
+    <w:lsdException w:name="Medium List 2 Accent 5" w:semiHidden="0" w:uiPriority="66" w:unhideWhenUsed="0"/>
+    <w:lsdException w:name="Medium Grid 1 Accent 5" w:semiHidden="0" w:uiPriority="67" w:unhideWhenUsed="0"/>
+    <w:lsdException w:name="Medium Grid 2 Accent 5" w:semiHidden="0" w:uiPriority="68" w:unhideWhenUsed="0"/>
+    <w:lsdException w:name="Medium Grid 3 Accent 5" w:semiHidden="0" w:uiPriority="69" w:unhideWhenUsed="0"/>
+    <w:lsdException w:name="Dark List Accent 5" w:semiHidden="0" w:uiPriority="70" w:unhideWhenUsed="0"/>
+    <w:lsdException w:name="Colorful Shading Accent 5" w:semiHidden="0" w:uiPriority="71" w:unhideWhenUsed="0"/>
+    <w:lsdException w:name="Colorful List Accent 5" w:semiHidden="0" w:uiPriority="72" w:unhideWhenUsed="0"/>
+    <w:lsdException w:name="Colorful Grid Accent 5" w:semiHidden="0" w:uiPriority="73" w:unhideWhenUsed="0"/>
+    <w:lsdException w:name="Light Shading Accent 6" w:semiHidden="0" w:uiPriority="60" w:unhideWhenUsed="0"/>
+    <w:lsdException w:name="Light List Accent 6" w:semiHidden="0" w:uiPriority="61" w:unhideWhenUsed="0"/>
+    <w:lsdException w:name="Light Grid Accent 6" w:semiHidden="0" w:uiPriority="62" w:unhideWhenUsed="0"/>
+    <w:lsdException w:name="Medium Shading 1 Accent 6" w:semiHidden="0" w:uiPriority="63" w:unhideWhenUsed="0"/>
+    <w:lsdException w:name="Medium Shading 2 Accent 6" w:semiHidden="0" w:uiPriority="64" w:unhideWhenUsed="0"/>
+    <w:lsdException w:name="Medium List 1 Accent 6" w:semiHidden="0" w:uiPriority="65" w:unhideWhenUsed="0"/>
+    <w:lsdException w:name="Medium List 2 Accent 6" w:semiHidden="0" w:uiPriority="66" w:unhideWhenUsed="0"/>
+    <w:lsdException w:name="Medium Grid 1 Accent 6" w:semiHidden="0" w:uiPriority="67" w:unhideWhenUsed="0"/>
+    <w:lsdException w:name="Medium Grid 2 Accent 6" w:semiHidden="0" w:uiPriority="68" w:unhideWhenUsed="0"/>
+    <w:lsdException w:name="Medium Grid 3 Accent 6" w:semiHidden="0" w:uiPriority="69" w:unhideWhenUsed="0"/>
+    <w:lsdException w:name="Dark List Accent 6" w:semiHidden="0" w:uiPriority="70" w:unhideWhenUsed="0"/>
+    <w:lsdException w:name="Colorful Shading Accent 6" w:semiHidden="0" w:uiPriority="71" w:unhideWhenUsed="0"/>
+    <w:lsdException w:name="Colorful List Accent 6" w:semiHidden="0" w:uiPriority="72" w:unhideWhenUsed="0"/>
+    <w:lsdException w:name="Colorful Grid Accent 6" w:semiHidden="0" w:uiPriority="73" w:unhideWhenUsed="0"/>
+    <w:lsdException w:name="Subtle Emphasis" w:semiHidden="0" w:uiPriority="19" w:unhideWhenUsed="0" w:qFormat="1"/>
+    <w:lsdException w:name="Intense Emphasis" w:semiHidden="0" w:uiPriority="21" w:unhideWhenUsed="0" w:qFormat="1"/>
+    <w:lsdException w:name="Subtle Reference" w:semiHidden="0" w:uiPriority="31" w:unhideWhenUsed="0" w:qFormat="1"/>
+    <w:lsdException w:name="Intense Reference" w:semiHidden="0" w:uiPriority="32" w:unhideWhenUsed="0" w:qFormat="1"/>
+    <w:lsdException w:name="Book Title" w:semiHidden="0" w:uiPriority="33" w:unhideWhenUsed="0" w:qFormat="1"/>
+    <w:lsdException w:name="Bibliography" w:uiPriority="37"/>
+    <w:lsdException w:name="TOC Heading" w:uiPriority="39" w:qFormat="1"/>
+  </w:latentStyles>
+  <w:style w:type="paragraph" w:default="1" w:styleId="Normal">
+    <w:name w:val="Normal"/>
+    <w:qFormat/>
+  </w:style>
+  <w:style w:type="character" w:default="1" w:styleId="Fuentedeprrafopredeter">
+    <w:name w:val="Default Paragraph Font"/>
+    <w:uiPriority w:val="1"/>
+    <w:semiHidden/>
+    <w:unhideWhenUsed/>
+  </w:style>
+  <w:style w:type="table" w:default="1" w:styleId="Tablanormal">
+    <w:name w:val="Normal Table"/>
+    <w:uiPriority w:val="99"/>
+    <w:semiHidden/>
+    <w:unhideWhenUsed/>
+    <w:tblPr>
+      <w:tblInd w:w="0" w:type="dxa"/>
+      <w:tblCellMar>
+        <w:top w:w="0" w:type="dxa"/>
+        <w:left w:w="108" w:type="dxa"/>
+        <w:bottom w:w="0" w:type="dxa"/>
+        <w:right w:w="108" w:type="dxa"/>
+      </w:tblCellMar>
+    </w:tblPr>
+  </w:style>
+  <w:style w:type="numbering" w:default="1" w:styleId="Sinlista">
+    <w:name w:val="No List"/>
+    <w:uiPriority w:val="99"/>
+    <w:semiHidden/>
+    <w:unhideWhenUsed/>
+  </w:style>
+  <w:style w:type="paragraph" w:customStyle="1" w:styleId="25CEFB062DAB465B93F6F75B522DF694">
+    <w:name w:val="25CEFB062DAB465B93F6F75B522DF694"/>
+    <w:rsid w:val="00D51D16"/>
+  </w:style>
+  <w:style w:type="paragraph" w:customStyle="1" w:styleId="7BC3E2DB9FE64309BC2E2B1CF18A2FAA">
+    <w:name w:val="7BC3E2DB9FE64309BC2E2B1CF18A2FAA"/>
+    <w:rsid w:val="00D51D16"/>
+  </w:style>
+  <w:style w:type="paragraph" w:customStyle="1" w:styleId="4A1A8D768847462D9DEE8D9B61129E49">
+    <w:name w:val="4A1A8D768847462D9DEE8D9B61129E49"/>
+    <w:rsid w:val="00D51D16"/>
+  </w:style>
+  <w:style w:type="paragraph" w:customStyle="1" w:styleId="166EB90C7B684B8C9201006F6D094E11">
+    <w:name w:val="166EB90C7B684B8C9201006F6D094E11"/>
+    <w:rsid w:val="00D51D16"/>
+  </w:style>
+  <w:style w:type="paragraph" w:customStyle="1" w:styleId="B429CC66A5234D769E6893A515636DC5">
+    <w:name w:val="B429CC66A5234D769E6893A515636DC5"/>
+    <w:rsid w:val="00D51D16"/>
+  </w:style>
+</w:styles>
+</file>
+
+<file path=word/glossary/webSettings.xml><?xml version="1.0" encoding="utf-8"?>
+<w:webSettings xmlns:mc="http://schemas.openxmlformats.org/markup-compatibility/2006" xmlns:r="http://schemas.openxmlformats.org/officeDocument/2006/relationships" xmlns:w="http://schemas.openxmlformats.org/wordprocessingml/2006/main" xmlns:w14="http://schemas.microsoft.com/office/word/2010/wordml" mc:Ignorable="w14">
+  <w:optimizeForBrowser/>
+  <w:allowPNG/>
+</w:webSettings>
 </file>
 
 <file path=word/theme/theme1.xml><?xml version="1.0" encoding="utf-8"?>

</xml_diff>